<commit_message>
finish sowtware integration in GP_BOOK
</commit_message>
<xml_diff>
--- a/docs/GP_Book.docx
+++ b/docs/GP_Book.docx
@@ -40,7 +40,7 @@
                     <pic:cNvPicPr/>
                   </pic:nvPicPr>
                   <pic:blipFill>
-                    <a:blip r:embed="rId7">
+                    <a:blip r:embed="rId8">
                       <a:extLst>
                         <a:ext uri="{28A0092B-C50C-407E-A947-70E740481C1C}">
                           <a14:useLocalDpi xmlns:a14="http://schemas.microsoft.com/office/drawing/2010/main" val="0"/>
@@ -497,12 +497,12 @@
             <w:fldChar w:fldCharType="begin"/>
           </w:r>
           <w:r>
-            <w:instrText>TOC \o "1-9" \z \u \h</w:instrText>
+            <w:instrText xml:space="preserve"> TOC \o "1-2" \h \z \u </w:instrText>
           </w:r>
           <w:r>
             <w:fldChar w:fldCharType="separate"/>
           </w:r>
-          <w:hyperlink w:anchor="_Toc201078038" w:history="1">
+          <w:hyperlink w:anchor="_Toc201128545" w:history="1">
             <w:r>
               <w:rPr>
                 <w:rStyle w:val="Hyperlink"/>
@@ -545,7 +545,7 @@
                 <w:noProof/>
                 <w:webHidden/>
               </w:rPr>
-              <w:instrText xml:space="preserve"> PAGEREF _Toc201078038 \h </w:instrText>
+              <w:instrText xml:space="preserve"> PAGEREF _Toc201128545 \h </w:instrText>
             </w:r>
             <w:r>
               <w:rPr>
@@ -590,7 +590,7 @@
               <w14:ligatures w14:val="standardContextual"/>
             </w:rPr>
           </w:pPr>
-          <w:hyperlink w:anchor="_Toc201078039" w:history="1">
+          <w:hyperlink w:anchor="_Toc201128546" w:history="1">
             <w:r>
               <w:rPr>
                 <w:rStyle w:val="Hyperlink"/>
@@ -633,7 +633,7 @@
                 <w:noProof/>
                 <w:webHidden/>
               </w:rPr>
-              <w:instrText xml:space="preserve"> PAGEREF _Toc201078039 \h </w:instrText>
+              <w:instrText xml:space="preserve"> PAGEREF _Toc201128546 \h </w:instrText>
             </w:r>
             <w:r>
               <w:rPr>
@@ -678,7 +678,7 @@
               <w14:ligatures w14:val="standardContextual"/>
             </w:rPr>
           </w:pPr>
-          <w:hyperlink w:anchor="_Toc201078040" w:history="1">
+          <w:hyperlink w:anchor="_Toc201128547" w:history="1">
             <w:r>
               <w:rPr>
                 <w:rStyle w:val="Hyperlink"/>
@@ -723,7 +723,7 @@
                 <w:noProof/>
                 <w:webHidden/>
               </w:rPr>
-              <w:instrText xml:space="preserve"> PAGEREF _Toc201078040 \h </w:instrText>
+              <w:instrText xml:space="preserve"> PAGEREF _Toc201128547 \h </w:instrText>
             </w:r>
             <w:r>
               <w:rPr>
@@ -767,7 +767,7 @@
               <w14:ligatures w14:val="standardContextual"/>
             </w:rPr>
           </w:pPr>
-          <w:hyperlink w:anchor="_Toc201078041" w:history="1">
+          <w:hyperlink w:anchor="_Toc201128548" w:history="1">
             <w:r>
               <w:rPr>
                 <w:rStyle w:val="Hyperlink"/>
@@ -794,7 +794,7 @@
                 <w:noProof/>
                 <w:webHidden/>
               </w:rPr>
-              <w:instrText xml:space="preserve"> PAGEREF _Toc201078041 \h </w:instrText>
+              <w:instrText xml:space="preserve"> PAGEREF _Toc201128548 \h </w:instrText>
             </w:r>
             <w:r>
               <w:rPr>
@@ -839,7 +839,7 @@
               <w14:ligatures w14:val="standardContextual"/>
             </w:rPr>
           </w:pPr>
-          <w:hyperlink w:anchor="_Toc201078042" w:history="1">
+          <w:hyperlink w:anchor="_Toc201128549" w:history="1">
             <w:r>
               <w:rPr>
                 <w:rStyle w:val="Hyperlink"/>
@@ -882,7 +882,7 @@
                 <w:noProof/>
                 <w:webHidden/>
               </w:rPr>
-              <w:instrText xml:space="preserve"> PAGEREF _Toc201078042 \h </w:instrText>
+              <w:instrText xml:space="preserve"> PAGEREF _Toc201128549 \h </w:instrText>
             </w:r>
             <w:r>
               <w:rPr>
@@ -926,7 +926,7 @@
               <w14:ligatures w14:val="standardContextual"/>
             </w:rPr>
           </w:pPr>
-          <w:hyperlink w:anchor="_Toc201078043" w:history="1">
+          <w:hyperlink w:anchor="_Toc201128550" w:history="1">
             <w:r>
               <w:rPr>
                 <w:rStyle w:val="Hyperlink"/>
@@ -953,7 +953,7 @@
                 <w:noProof/>
                 <w:webHidden/>
               </w:rPr>
-              <w:instrText xml:space="preserve"> PAGEREF _Toc201078043 \h </w:instrText>
+              <w:instrText xml:space="preserve"> PAGEREF _Toc201128550 \h </w:instrText>
             </w:r>
             <w:r>
               <w:rPr>
@@ -997,7 +997,7 @@
               <w14:ligatures w14:val="standardContextual"/>
             </w:rPr>
           </w:pPr>
-          <w:hyperlink w:anchor="_Toc201078044" w:history="1">
+          <w:hyperlink w:anchor="_Toc201128551" w:history="1">
             <w:r>
               <w:rPr>
                 <w:rStyle w:val="Hyperlink"/>
@@ -1024,7 +1024,7 @@
                 <w:noProof/>
                 <w:webHidden/>
               </w:rPr>
-              <w:instrText xml:space="preserve"> PAGEREF _Toc201078044 \h </w:instrText>
+              <w:instrText xml:space="preserve"> PAGEREF _Toc201128551 \h </w:instrText>
             </w:r>
             <w:r>
               <w:rPr>
@@ -1068,7 +1068,7 @@
               <w14:ligatures w14:val="standardContextual"/>
             </w:rPr>
           </w:pPr>
-          <w:hyperlink w:anchor="_Toc201078045" w:history="1">
+          <w:hyperlink w:anchor="_Toc201128552" w:history="1">
             <w:r>
               <w:rPr>
                 <w:rStyle w:val="Hyperlink"/>
@@ -1095,7 +1095,7 @@
                 <w:noProof/>
                 <w:webHidden/>
               </w:rPr>
-              <w:instrText xml:space="preserve"> PAGEREF _Toc201078045 \h </w:instrText>
+              <w:instrText xml:space="preserve"> PAGEREF _Toc201128552 \h </w:instrText>
             </w:r>
             <w:r>
               <w:rPr>
@@ -1140,7 +1140,7 @@
               <w14:ligatures w14:val="standardContextual"/>
             </w:rPr>
           </w:pPr>
-          <w:hyperlink w:anchor="_Toc201078046" w:history="1">
+          <w:hyperlink w:anchor="_Toc201128553" w:history="1">
             <w:r>
               <w:rPr>
                 <w:rStyle w:val="Hyperlink"/>
@@ -1183,7 +1183,7 @@
                 <w:noProof/>
                 <w:webHidden/>
               </w:rPr>
-              <w:instrText xml:space="preserve"> PAGEREF _Toc201078046 \h </w:instrText>
+              <w:instrText xml:space="preserve"> PAGEREF _Toc201128553 \h </w:instrText>
             </w:r>
             <w:r>
               <w:rPr>
@@ -1227,7 +1227,7 @@
               <w14:ligatures w14:val="standardContextual"/>
             </w:rPr>
           </w:pPr>
-          <w:hyperlink w:anchor="_Toc201078047" w:history="1">
+          <w:hyperlink w:anchor="_Toc201128554" w:history="1">
             <w:r>
               <w:rPr>
                 <w:rStyle w:val="Hyperlink"/>
@@ -1254,7 +1254,7 @@
                 <w:noProof/>
                 <w:webHidden/>
               </w:rPr>
-              <w:instrText xml:space="preserve"> PAGEREF _Toc201078047 \h </w:instrText>
+              <w:instrText xml:space="preserve"> PAGEREF _Toc201128554 \h </w:instrText>
             </w:r>
             <w:r>
               <w:rPr>
@@ -1298,7 +1298,7 @@
               <w14:ligatures w14:val="standardContextual"/>
             </w:rPr>
           </w:pPr>
-          <w:hyperlink w:anchor="_Toc201078048" w:history="1">
+          <w:hyperlink w:anchor="_Toc201128555" w:history="1">
             <w:r>
               <w:rPr>
                 <w:rStyle w:val="Hyperlink"/>
@@ -1326,7 +1326,7 @@
                 <w:noProof/>
                 <w:webHidden/>
               </w:rPr>
-              <w:instrText xml:space="preserve"> PAGEREF _Toc201078048 \h </w:instrText>
+              <w:instrText xml:space="preserve"> PAGEREF _Toc201128555 \h </w:instrText>
             </w:r>
             <w:r>
               <w:rPr>
@@ -1370,7 +1370,7 @@
               <w14:ligatures w14:val="standardContextual"/>
             </w:rPr>
           </w:pPr>
-          <w:hyperlink w:anchor="_Toc201078049" w:history="1">
+          <w:hyperlink w:anchor="_Toc201128556" w:history="1">
             <w:r>
               <w:rPr>
                 <w:rStyle w:val="Hyperlink"/>
@@ -1399,7 +1399,7 @@
                 <w:noProof/>
                 <w:webHidden/>
               </w:rPr>
-              <w:instrText xml:space="preserve"> PAGEREF _Toc201078049 \h </w:instrText>
+              <w:instrText xml:space="preserve"> PAGEREF _Toc201128556 \h </w:instrText>
             </w:r>
             <w:r>
               <w:rPr>
@@ -1443,7 +1443,7 @@
               <w14:ligatures w14:val="standardContextual"/>
             </w:rPr>
           </w:pPr>
-          <w:hyperlink w:anchor="_Toc201078050" w:history="1">
+          <w:hyperlink w:anchor="_Toc201128557" w:history="1">
             <w:r>
               <w:rPr>
                 <w:rStyle w:val="Hyperlink"/>
@@ -1470,7 +1470,7 @@
                 <w:noProof/>
                 <w:webHidden/>
               </w:rPr>
-              <w:instrText xml:space="preserve"> PAGEREF _Toc201078050 \h </w:instrText>
+              <w:instrText xml:space="preserve"> PAGEREF _Toc201128557 \h </w:instrText>
             </w:r>
             <w:r>
               <w:rPr>
@@ -1514,7 +1514,7 @@
               <w14:ligatures w14:val="standardContextual"/>
             </w:rPr>
           </w:pPr>
-          <w:hyperlink w:anchor="_Toc201078051" w:history="1">
+          <w:hyperlink w:anchor="_Toc201128558" w:history="1">
             <w:r>
               <w:rPr>
                 <w:rStyle w:val="Hyperlink"/>
@@ -1541,7 +1541,7 @@
                 <w:noProof/>
                 <w:webHidden/>
               </w:rPr>
-              <w:instrText xml:space="preserve"> PAGEREF _Toc201078051 \h </w:instrText>
+              <w:instrText xml:space="preserve"> PAGEREF _Toc201128558 \h </w:instrText>
             </w:r>
             <w:r>
               <w:rPr>
@@ -1585,7 +1585,7 @@
               <w14:ligatures w14:val="standardContextual"/>
             </w:rPr>
           </w:pPr>
-          <w:hyperlink w:anchor="_Toc201078052" w:history="1">
+          <w:hyperlink w:anchor="_Toc201128559" w:history="1">
             <w:r>
               <w:rPr>
                 <w:rStyle w:val="Hyperlink"/>
@@ -1613,7 +1613,7 @@
                 <w:noProof/>
                 <w:webHidden/>
               </w:rPr>
-              <w:instrText xml:space="preserve"> PAGEREF _Toc201078052 \h </w:instrText>
+              <w:instrText xml:space="preserve"> PAGEREF _Toc201128559 \h </w:instrText>
             </w:r>
             <w:r>
               <w:rPr>
@@ -1658,7 +1658,7 @@
               <w14:ligatures w14:val="standardContextual"/>
             </w:rPr>
           </w:pPr>
-          <w:hyperlink w:anchor="_Toc201078053" w:history="1">
+          <w:hyperlink w:anchor="_Toc201128560" w:history="1">
             <w:r>
               <w:rPr>
                 <w:rStyle w:val="Hyperlink"/>
@@ -1701,7 +1701,7 @@
                 <w:noProof/>
                 <w:webHidden/>
               </w:rPr>
-              <w:instrText xml:space="preserve"> PAGEREF _Toc201078053 \h </w:instrText>
+              <w:instrText xml:space="preserve"> PAGEREF _Toc201128560 \h </w:instrText>
             </w:r>
             <w:r>
               <w:rPr>
@@ -1746,13 +1746,13 @@
               <w14:ligatures w14:val="standardContextual"/>
             </w:rPr>
           </w:pPr>
-          <w:hyperlink w:anchor="_Toc201078054" w:history="1">
+          <w:hyperlink w:anchor="_Toc201128561" w:history="1">
             <w:r>
               <w:rPr>
                 <w:rStyle w:val="Hyperlink"/>
                 <w:noProof/>
               </w:rPr>
-              <w:t>1.1</w:t>
+              <w:t>5.1</w:t>
             </w:r>
             <w:r>
               <w:rPr>
@@ -1789,7 +1789,7 @@
                 <w:noProof/>
                 <w:webHidden/>
               </w:rPr>
-              <w:instrText xml:space="preserve"> PAGEREF _Toc201078054 \h </w:instrText>
+              <w:instrText xml:space="preserve"> PAGEREF _Toc201128561 \h </w:instrText>
             </w:r>
             <w:r>
               <w:rPr>
@@ -1834,14 +1834,13 @@
               <w14:ligatures w14:val="standardContextual"/>
             </w:rPr>
           </w:pPr>
-          <w:hyperlink w:anchor="_Toc201078055" w:history="1">
+          <w:hyperlink w:anchor="_Toc201128562" w:history="1">
             <w:r>
               <w:rPr>
                 <w:rStyle w:val="Hyperlink"/>
-                <w:rFonts w:eastAsia="Times New Roman"/>
                 <w:noProof/>
               </w:rPr>
-              <w:t>1.2</w:t>
+              <w:t>5.2</w:t>
             </w:r>
             <w:r>
               <w:rPr>
@@ -1855,7 +1854,6 @@
             <w:r>
               <w:rPr>
                 <w:rStyle w:val="Hyperlink"/>
-                <w:rFonts w:eastAsia="Times New Roman"/>
                 <w:noProof/>
               </w:rPr>
               <w:t>Software Integration Architecture</w:t>
@@ -1879,7 +1877,7 @@
                 <w:noProof/>
                 <w:webHidden/>
               </w:rPr>
-              <w:instrText xml:space="preserve"> PAGEREF _Toc201078055 \h </w:instrText>
+              <w:instrText xml:space="preserve"> PAGEREF _Toc201128562 \h </w:instrText>
             </w:r>
             <w:r>
               <w:rPr>
@@ -1912,189 +1910,10 @@
         </w:p>
         <w:p>
           <w:pPr>
-            <w:pStyle w:val="TOC3"/>
+            <w:pStyle w:val="TOC1"/>
             <w:tabs>
-              <w:tab w:val="left" w:pos="1200"/>
+              <w:tab w:val="left" w:pos="440"/>
               <w:tab w:val="right" w:leader="dot" w:pos="10456"/>
-            </w:tabs>
-            <w:rPr>
-              <w:noProof/>
-              <w:kern w:val="2"/>
-              <w:lang w:val="en-US" w:eastAsia="en-US"/>
-              <w14:ligatures w14:val="standardContextual"/>
-            </w:rPr>
-          </w:pPr>
-          <w:hyperlink w:anchor="_Toc201078056" w:history="1">
-            <w:r>
-              <w:rPr>
-                <w:rStyle w:val="Hyperlink"/>
-                <w:noProof/>
-              </w:rPr>
-              <w:t>1.2.1</w:t>
-            </w:r>
-            <w:r>
-              <w:rPr>
-                <w:noProof/>
-                <w:kern w:val="2"/>
-                <w:lang w:val="en-US" w:eastAsia="en-US"/>
-                <w14:ligatures w14:val="standardContextual"/>
-              </w:rPr>
-              <w:tab/>
-            </w:r>
-            <w:r>
-              <w:rPr>
-                <w:rStyle w:val="Hyperlink"/>
-                <w:noProof/>
-              </w:rPr>
-              <w:t>Module Overview</w:t>
-            </w:r>
-            <w:r>
-              <w:rPr>
-                <w:noProof/>
-                <w:webHidden/>
-              </w:rPr>
-              <w:tab/>
-            </w:r>
-            <w:r>
-              <w:rPr>
-                <w:noProof/>
-                <w:webHidden/>
-              </w:rPr>
-              <w:fldChar w:fldCharType="begin"/>
-            </w:r>
-            <w:r>
-              <w:rPr>
-                <w:noProof/>
-                <w:webHidden/>
-              </w:rPr>
-              <w:instrText xml:space="preserve"> PAGEREF _Toc201078056 \h </w:instrText>
-            </w:r>
-            <w:r>
-              <w:rPr>
-                <w:noProof/>
-                <w:webHidden/>
-              </w:rPr>
-            </w:r>
-            <w:r>
-              <w:rPr>
-                <w:noProof/>
-                <w:webHidden/>
-              </w:rPr>
-              <w:fldChar w:fldCharType="separate"/>
-            </w:r>
-            <w:r>
-              <w:rPr>
-                <w:noProof/>
-                <w:webHidden/>
-              </w:rPr>
-              <w:t>39</w:t>
-            </w:r>
-            <w:r>
-              <w:rPr>
-                <w:noProof/>
-                <w:webHidden/>
-              </w:rPr>
-              <w:fldChar w:fldCharType="end"/>
-            </w:r>
-          </w:hyperlink>
-        </w:p>
-        <w:p>
-          <w:pPr>
-            <w:pStyle w:val="TOC3"/>
-            <w:tabs>
-              <w:tab w:val="left" w:pos="1200"/>
-              <w:tab w:val="right" w:leader="dot" w:pos="10456"/>
-            </w:tabs>
-            <w:rPr>
-              <w:noProof/>
-              <w:kern w:val="2"/>
-              <w:lang w:val="en-US" w:eastAsia="en-US"/>
-              <w14:ligatures w14:val="standardContextual"/>
-            </w:rPr>
-          </w:pPr>
-          <w:hyperlink w:anchor="_Toc201078057" w:history="1">
-            <w:r>
-              <w:rPr>
-                <w:rStyle w:val="Hyperlink"/>
-                <w:rFonts w:asciiTheme="majorHAnsi" w:hAnsiTheme="majorHAnsi"/>
-                <w:noProof/>
-                <w:lang w:val="en-US"/>
-              </w:rPr>
-              <w:t>1.2.2</w:t>
-            </w:r>
-            <w:r>
-              <w:rPr>
-                <w:noProof/>
-                <w:kern w:val="2"/>
-                <w:lang w:val="en-US" w:eastAsia="en-US"/>
-                <w14:ligatures w14:val="standardContextual"/>
-              </w:rPr>
-              <w:tab/>
-            </w:r>
-            <w:r>
-              <w:rPr>
-                <w:rStyle w:val="Hyperlink"/>
-                <w:rFonts w:asciiTheme="majorHAnsi" w:hAnsiTheme="majorHAnsi"/>
-                <w:noProof/>
-                <w:lang w:val="en-US"/>
-              </w:rPr>
-              <w:t>Inter-Module Communication</w:t>
-            </w:r>
-            <w:r>
-              <w:rPr>
-                <w:noProof/>
-                <w:webHidden/>
-              </w:rPr>
-              <w:tab/>
-            </w:r>
-            <w:r>
-              <w:rPr>
-                <w:noProof/>
-                <w:webHidden/>
-              </w:rPr>
-              <w:fldChar w:fldCharType="begin"/>
-            </w:r>
-            <w:r>
-              <w:rPr>
-                <w:noProof/>
-                <w:webHidden/>
-              </w:rPr>
-              <w:instrText xml:space="preserve"> PAGEREF _Toc201078057 \h </w:instrText>
-            </w:r>
-            <w:r>
-              <w:rPr>
-                <w:noProof/>
-                <w:webHidden/>
-              </w:rPr>
-            </w:r>
-            <w:r>
-              <w:rPr>
-                <w:noProof/>
-                <w:webHidden/>
-              </w:rPr>
-              <w:fldChar w:fldCharType="separate"/>
-            </w:r>
-            <w:r>
-              <w:rPr>
-                <w:noProof/>
-                <w:webHidden/>
-              </w:rPr>
-              <w:t>40</w:t>
-            </w:r>
-            <w:r>
-              <w:rPr>
-                <w:noProof/>
-                <w:webHidden/>
-              </w:rPr>
-              <w:fldChar w:fldCharType="end"/>
-            </w:r>
-          </w:hyperlink>
-        </w:p>
-        <w:p>
-          <w:pPr>
-            <w:pStyle w:val="TOC2"/>
-            <w:tabs>
-              <w:tab w:val="right" w:leader="dot" w:pos="9735"/>
             </w:tabs>
             <w:rPr>
               <w:rStyle w:val="Hyperlink"/>
@@ -2136,7 +1955,7 @@
       <w:pPr>
         <w:pStyle w:val="Heading1"/>
       </w:pPr>
-      <w:bookmarkStart w:id="0" w:name="_Toc201078038"/>
+      <w:bookmarkStart w:id="0" w:name="_Toc201128545"/>
       <w:r>
         <w:t>Introduction to Network Security</w:t>
       </w:r>
@@ -2174,7 +1993,7 @@
       <w:pPr>
         <w:pStyle w:val="Heading1"/>
       </w:pPr>
-      <w:bookmarkStart w:id="1" w:name="_Toc201078039"/>
+      <w:bookmarkStart w:id="1" w:name="_Toc201128546"/>
       <w:r>
         <w:lastRenderedPageBreak/>
         <w:t>Project Overview</w:t>
@@ -2210,7 +2029,7 @@
           <w:rFonts w:eastAsia="Times New Roman"/>
         </w:rPr>
       </w:pPr>
-      <w:bookmarkStart w:id="2" w:name="_Toc201078040"/>
+      <w:bookmarkStart w:id="2" w:name="_Toc201128547"/>
       <w:r>
         <w:rPr>
           <w:rFonts w:eastAsia="Times New Roman"/>
@@ -2222,20 +2041,12 @@
     <w:p>
       <w:pPr>
         <w:pStyle w:val="Heading2"/>
-      </w:pPr>
-      <w:r>
-        <w:t xml:space="preserve">    </w:t>
-      </w:r>
-      <w:bookmarkStart w:id="3" w:name="_Toc201078041"/>
-      <w:r>
-        <w:t>3.</w:t>
-      </w:r>
-      <w:r>
-        <w:t>1</w:t>
-      </w:r>
-      <w:r>
-        <w:t xml:space="preserve"> </w:t>
-      </w:r>
+        <w:numPr>
+          <w:ilvl w:val="1"/>
+          <w:numId w:val="38"/>
+        </w:numPr>
+      </w:pPr>
+      <w:bookmarkStart w:id="3" w:name="_Toc201128548"/>
       <w:r>
         <w:t>RASPBERRY PI (THE MAIN ECU)</w:t>
       </w:r>
@@ -2490,7 +2301,7 @@
                     <pic:cNvPicPr/>
                   </pic:nvPicPr>
                   <pic:blipFill>
-                    <a:blip r:embed="rId8">
+                    <a:blip r:embed="rId9">
                       <a:extLst>
                         <a:ext uri="{28A0092B-C50C-407E-A947-70E740481C1C}">
                           <a14:useLocalDpi xmlns:a14="http://schemas.microsoft.com/office/drawing/2010/main" val="0"/>
@@ -3357,7 +3168,7 @@
                     <pic:cNvPicPr/>
                   </pic:nvPicPr>
                   <pic:blipFill>
-                    <a:blip r:embed="rId9">
+                    <a:blip r:embed="rId10">
                       <a:extLst>
                         <a:ext uri="{28A0092B-C50C-407E-A947-70E740481C1C}">
                           <a14:useLocalDpi xmlns:a14="http://schemas.microsoft.com/office/drawing/2010/main" val="0"/>
@@ -3649,7 +3460,7 @@
                     <pic:cNvPicPr/>
                   </pic:nvPicPr>
                   <pic:blipFill>
-                    <a:blip r:embed="rId10">
+                    <a:blip r:embed="rId11">
                       <a:extLst>
                         <a:ext uri="{28A0092B-C50C-407E-A947-70E740481C1C}">
                           <a14:useLocalDpi xmlns:a14="http://schemas.microsoft.com/office/drawing/2010/main" val="0"/>
@@ -4030,7 +3841,7 @@
                     <pic:cNvPicPr/>
                   </pic:nvPicPr>
                   <pic:blipFill>
-                    <a:blip r:embed="rId11">
+                    <a:blip r:embed="rId12">
                       <a:extLst>
                         <a:ext uri="{28A0092B-C50C-407E-A947-70E740481C1C}">
                           <a14:useLocalDpi xmlns:a14="http://schemas.microsoft.com/office/drawing/2010/main" val="0"/>
@@ -4542,10 +4353,10 @@
         <w:pStyle w:val="Heading2"/>
         <w:numPr>
           <w:ilvl w:val="1"/>
-          <w:numId w:val="16"/>
-        </w:numPr>
-      </w:pPr>
-      <w:bookmarkStart w:id="4" w:name="_Toc201078042"/>
+          <w:numId w:val="38"/>
+        </w:numPr>
+      </w:pPr>
+      <w:bookmarkStart w:id="4" w:name="_Toc201128549"/>
       <w:r>
         <w:lastRenderedPageBreak/>
         <w:t>TOUCH SCREEN</w:t>
@@ -9298,13 +9109,14 @@
     <w:p>
       <w:pPr>
         <w:pStyle w:val="Heading2"/>
-      </w:pPr>
-      <w:r>
-        <w:t xml:space="preserve">    </w:t>
-      </w:r>
-      <w:bookmarkStart w:id="5" w:name="_Toc201078043"/>
-      <w:r>
-        <w:t>3.3 TRANCEIVER</w:t>
+        <w:numPr>
+          <w:ilvl w:val="1"/>
+          <w:numId w:val="38"/>
+        </w:numPr>
+      </w:pPr>
+      <w:bookmarkStart w:id="5" w:name="_Toc201128550"/>
+      <w:r>
+        <w:t>TRANCEIVER</w:t>
       </w:r>
       <w:bookmarkEnd w:id="5"/>
       <w:r>
@@ -9314,26 +9126,28 @@
     <w:p>
       <w:pPr>
         <w:pStyle w:val="Heading2"/>
-      </w:pPr>
-      <w:r>
-        <w:t xml:space="preserve">    </w:t>
-      </w:r>
-      <w:bookmarkStart w:id="6" w:name="_Toc201078044"/>
-      <w:r>
-        <w:t>3.4 MICK</w:t>
+        <w:numPr>
+          <w:ilvl w:val="1"/>
+          <w:numId w:val="38"/>
+        </w:numPr>
+      </w:pPr>
+      <w:bookmarkStart w:id="6" w:name="_Toc201128551"/>
+      <w:r>
+        <w:t>MICK</w:t>
       </w:r>
       <w:bookmarkEnd w:id="6"/>
     </w:p>
     <w:p>
       <w:pPr>
         <w:pStyle w:val="Heading2"/>
-      </w:pPr>
-      <w:r>
-        <w:t xml:space="preserve">    </w:t>
-      </w:r>
-      <w:bookmarkStart w:id="7" w:name="_Toc201078045"/>
-      <w:r>
-        <w:t>3.5 SPEAKER</w:t>
+        <w:numPr>
+          <w:ilvl w:val="1"/>
+          <w:numId w:val="38"/>
+        </w:numPr>
+      </w:pPr>
+      <w:bookmarkStart w:id="7" w:name="_Toc201128552"/>
+      <w:r>
+        <w:t>SPEAKER</w:t>
       </w:r>
       <w:bookmarkEnd w:id="7"/>
       <w:r>
@@ -9382,10 +9196,18 @@
     </w:p>
     <w:p>
       <w:pPr>
+        <w:rPr>
+          <w:rFonts w:ascii="Times New Roman" w:eastAsia="Times New Roman" w:hAnsi="Times New Roman" w:cs="Times New Roman"/>
+        </w:rPr>
+      </w:pPr>
+    </w:p>
+    <w:p>
+      <w:pPr>
         <w:pStyle w:val="Heading1"/>
       </w:pPr>
-      <w:bookmarkStart w:id="8" w:name="_Toc201078046"/>
-      <w:r>
+      <w:bookmarkStart w:id="8" w:name="_Toc201128553"/>
+      <w:r>
+        <w:lastRenderedPageBreak/>
         <w:t>Encryption and Security Protocols</w:t>
       </w:r>
       <w:bookmarkEnd w:id="8"/>
@@ -9402,9 +9224,8 @@
       <w:pPr>
         <w:pStyle w:val="Heading2"/>
       </w:pPr>
-      <w:bookmarkStart w:id="9" w:name="_Toc201078047"/>
-      <w:r>
-        <w:lastRenderedPageBreak/>
+      <w:bookmarkStart w:id="9" w:name="_Toc201128554"/>
+      <w:r>
         <w:t>4</w:t>
       </w:r>
       <w:r>
@@ -9765,6 +9586,7 @@
           <w:color w:val="404040" w:themeColor="text1" w:themeTint="BF"/>
           <w:lang w:val="en-US"/>
         </w:rPr>
+        <w:lastRenderedPageBreak/>
         <w:t>Two fundamental encryption paradigms are employed in this project:</w:t>
       </w:r>
     </w:p>
@@ -9819,7 +9641,6 @@
           <w:color w:val="404040" w:themeColor="text1" w:themeTint="BF"/>
           <w:lang w:val="en-US"/>
         </w:rPr>
-        <w:lastRenderedPageBreak/>
         <w:t>How it works</w:t>
       </w:r>
       <w:r>
@@ -10275,11 +10096,12 @@
           <w:lang w:val="en-US"/>
         </w:rPr>
       </w:pPr>
-      <w:bookmarkStart w:id="10" w:name="_Toc201078048"/>
-      <w:r>
-        <w:rPr>
-          <w:lang w:val="en-US"/>
-        </w:rPr>
+      <w:bookmarkStart w:id="10" w:name="_Toc201128555"/>
+      <w:r>
+        <w:rPr>
+          <w:lang w:val="en-US"/>
+        </w:rPr>
+        <w:lastRenderedPageBreak/>
         <w:t>4</w:t>
       </w:r>
       <w:r>
@@ -10328,7 +10150,6 @@
           <w:bCs/>
           <w:lang w:val="en-US"/>
         </w:rPr>
-        <w:lastRenderedPageBreak/>
         <w:t xml:space="preserve">Threat Model </w:t>
       </w:r>
     </w:p>
@@ -10748,7 +10569,7 @@
                     </pic:cNvPicPr>
                   </pic:nvPicPr>
                   <pic:blipFill>
-                    <a:blip r:embed="rId12">
+                    <a:blip r:embed="rId13">
                       <a:extLst>
                         <a:ext uri="{28A0092B-C50C-407E-A947-70E740481C1C}">
                           <a14:useLocalDpi xmlns:a14="http://schemas.microsoft.com/office/drawing/2010/main" val="0"/>
@@ -10796,33 +10617,59 @@
       <w:r>
         <w:t xml:space="preserve">Figure </w:t>
       </w:r>
-      <w:fldSimple w:instr=" STYLEREF 1 \s ">
-        <w:r>
-          <w:rPr>
-            <w:rFonts w:hint="eastAsia"/>
-            <w:noProof/>
-            <w:cs/>
-          </w:rPr>
-          <w:t>‎</w:t>
-        </w:r>
-        <w:r>
-          <w:rPr>
-            <w:noProof/>
-          </w:rPr>
-          <w:t>4</w:t>
-        </w:r>
-      </w:fldSimple>
+      <w:r>
+        <w:fldChar w:fldCharType="begin"/>
+      </w:r>
+      <w:r>
+        <w:instrText xml:space="preserve"> STYLEREF 1 \s </w:instrText>
+      </w:r>
+      <w:r>
+        <w:fldChar w:fldCharType="separate"/>
+      </w:r>
+      <w:r>
+        <w:rPr>
+          <w:rFonts w:hint="eastAsia"/>
+          <w:noProof/>
+          <w:cs/>
+        </w:rPr>
+        <w:t>‎</w:t>
+      </w:r>
+      <w:r>
+        <w:rPr>
+          <w:noProof/>
+        </w:rPr>
+        <w:t>4</w:t>
+      </w:r>
+      <w:r>
+        <w:rPr>
+          <w:noProof/>
+        </w:rPr>
+        <w:fldChar w:fldCharType="end"/>
+      </w:r>
       <w:r>
         <w:noBreakHyphen/>
       </w:r>
-      <w:fldSimple w:instr=" SEQ Figure \* ARABIC \s 1 ">
-        <w:r>
-          <w:rPr>
-            <w:noProof/>
-          </w:rPr>
-          <w:t>1</w:t>
-        </w:r>
-      </w:fldSimple>
+      <w:r>
+        <w:fldChar w:fldCharType="begin"/>
+      </w:r>
+      <w:r>
+        <w:instrText xml:space="preserve"> SEQ Figure \* ARABIC \s 1 </w:instrText>
+      </w:r>
+      <w:r>
+        <w:fldChar w:fldCharType="separate"/>
+      </w:r>
+      <w:r>
+        <w:rPr>
+          <w:noProof/>
+        </w:rPr>
+        <w:t>1</w:t>
+      </w:r>
+      <w:r>
+        <w:rPr>
+          <w:noProof/>
+        </w:rPr>
+        <w:fldChar w:fldCharType="end"/>
+      </w:r>
       <w:r>
         <w:t>:</w:t>
       </w:r>
@@ -11225,7 +11072,7 @@
                     <pic:cNvPicPr/>
                   </pic:nvPicPr>
                   <pic:blipFill>
-                    <a:blip r:embed="rId13"/>
+                    <a:blip r:embed="rId14"/>
                     <a:stretch>
                       <a:fillRect/>
                     </a:stretch>
@@ -11258,33 +11105,59 @@
       <w:r>
         <w:t xml:space="preserve">Figure </w:t>
       </w:r>
-      <w:fldSimple w:instr=" STYLEREF 1 \s ">
-        <w:r>
-          <w:rPr>
-            <w:rFonts w:hint="eastAsia"/>
-            <w:noProof/>
-            <w:cs/>
-          </w:rPr>
-          <w:t>‎</w:t>
-        </w:r>
-        <w:r>
-          <w:rPr>
-            <w:noProof/>
-          </w:rPr>
-          <w:t>4</w:t>
-        </w:r>
-      </w:fldSimple>
+      <w:r>
+        <w:fldChar w:fldCharType="begin"/>
+      </w:r>
+      <w:r>
+        <w:instrText xml:space="preserve"> STYLEREF 1 \s </w:instrText>
+      </w:r>
+      <w:r>
+        <w:fldChar w:fldCharType="separate"/>
+      </w:r>
+      <w:r>
+        <w:rPr>
+          <w:rFonts w:hint="eastAsia"/>
+          <w:noProof/>
+          <w:cs/>
+        </w:rPr>
+        <w:t>‎</w:t>
+      </w:r>
+      <w:r>
+        <w:rPr>
+          <w:noProof/>
+        </w:rPr>
+        <w:t>4</w:t>
+      </w:r>
+      <w:r>
+        <w:rPr>
+          <w:noProof/>
+        </w:rPr>
+        <w:fldChar w:fldCharType="end"/>
+      </w:r>
       <w:r>
         <w:noBreakHyphen/>
       </w:r>
-      <w:fldSimple w:instr=" SEQ Figure \* ARABIC \s 1 ">
-        <w:r>
-          <w:rPr>
-            <w:noProof/>
-          </w:rPr>
-          <w:t>2</w:t>
-        </w:r>
-      </w:fldSimple>
+      <w:r>
+        <w:fldChar w:fldCharType="begin"/>
+      </w:r>
+      <w:r>
+        <w:instrText xml:space="preserve"> SEQ Figure \* ARABIC \s 1 </w:instrText>
+      </w:r>
+      <w:r>
+        <w:fldChar w:fldCharType="separate"/>
+      </w:r>
+      <w:r>
+        <w:rPr>
+          <w:noProof/>
+        </w:rPr>
+        <w:t>2</w:t>
+      </w:r>
+      <w:r>
+        <w:rPr>
+          <w:noProof/>
+        </w:rPr>
+        <w:fldChar w:fldCharType="end"/>
+      </w:r>
       <w:r>
         <w:t>: Encryption Workflow.</w:t>
       </w:r>
@@ -11301,33 +11174,59 @@
       <w:r>
         <w:t xml:space="preserve">Table </w:t>
       </w:r>
-      <w:fldSimple w:instr=" STYLEREF 1 \s ">
-        <w:r>
-          <w:rPr>
-            <w:rFonts w:hint="eastAsia"/>
-            <w:noProof/>
-            <w:cs/>
-          </w:rPr>
-          <w:t>‎</w:t>
-        </w:r>
-        <w:r>
-          <w:rPr>
-            <w:noProof/>
-          </w:rPr>
-          <w:t>4</w:t>
-        </w:r>
-      </w:fldSimple>
+      <w:r>
+        <w:fldChar w:fldCharType="begin"/>
+      </w:r>
+      <w:r>
+        <w:instrText xml:space="preserve"> STYLEREF 1 \s </w:instrText>
+      </w:r>
+      <w:r>
+        <w:fldChar w:fldCharType="separate"/>
+      </w:r>
+      <w:r>
+        <w:rPr>
+          <w:rFonts w:hint="eastAsia"/>
+          <w:noProof/>
+          <w:cs/>
+        </w:rPr>
+        <w:t>‎</w:t>
+      </w:r>
+      <w:r>
+        <w:rPr>
+          <w:noProof/>
+        </w:rPr>
+        <w:t>4</w:t>
+      </w:r>
+      <w:r>
+        <w:rPr>
+          <w:noProof/>
+        </w:rPr>
+        <w:fldChar w:fldCharType="end"/>
+      </w:r>
       <w:r>
         <w:noBreakHyphen/>
       </w:r>
-      <w:fldSimple w:instr=" SEQ Table \* ARABIC \s 1 ">
-        <w:r>
-          <w:rPr>
-            <w:noProof/>
-          </w:rPr>
-          <w:t>1</w:t>
-        </w:r>
-      </w:fldSimple>
+      <w:r>
+        <w:fldChar w:fldCharType="begin"/>
+      </w:r>
+      <w:r>
+        <w:instrText xml:space="preserve"> SEQ Table \* ARABIC \s 1 </w:instrText>
+      </w:r>
+      <w:r>
+        <w:fldChar w:fldCharType="separate"/>
+      </w:r>
+      <w:r>
+        <w:rPr>
+          <w:noProof/>
+        </w:rPr>
+        <w:t>1</w:t>
+      </w:r>
+      <w:r>
+        <w:rPr>
+          <w:noProof/>
+        </w:rPr>
+        <w:fldChar w:fldCharType="end"/>
+      </w:r>
       <w:r>
         <w:t>: A</w:t>
       </w:r>
@@ -11640,7 +11539,7 @@
           <w:lang w:val="en-US"/>
         </w:rPr>
       </w:pPr>
-      <w:bookmarkStart w:id="11" w:name="_Toc201078049"/>
+      <w:bookmarkStart w:id="11" w:name="_Toc201128556"/>
       <w:r>
         <w:rPr>
           <w:rFonts w:ascii="Times New Roman" w:eastAsia="Times New Roman" w:hAnsi="Times New Roman" w:cs="Times New Roman"/>
@@ -11737,7 +11636,7 @@
                     <pic:cNvPicPr/>
                   </pic:nvPicPr>
                   <pic:blipFill>
-                    <a:blip r:embed="rId14"/>
+                    <a:blip r:embed="rId15"/>
                     <a:stretch>
                       <a:fillRect/>
                     </a:stretch>
@@ -11765,33 +11664,59 @@
       <w:r>
         <w:t xml:space="preserve">Figure </w:t>
       </w:r>
-      <w:fldSimple w:instr=" STYLEREF 1 \s ">
-        <w:r>
-          <w:rPr>
-            <w:rFonts w:hint="eastAsia"/>
-            <w:noProof/>
-            <w:cs/>
-          </w:rPr>
-          <w:t>‎</w:t>
-        </w:r>
-        <w:r>
-          <w:rPr>
-            <w:noProof/>
-          </w:rPr>
-          <w:t>4</w:t>
-        </w:r>
-      </w:fldSimple>
+      <w:r>
+        <w:fldChar w:fldCharType="begin"/>
+      </w:r>
+      <w:r>
+        <w:instrText xml:space="preserve"> STYLEREF 1 \s </w:instrText>
+      </w:r>
+      <w:r>
+        <w:fldChar w:fldCharType="separate"/>
+      </w:r>
+      <w:r>
+        <w:rPr>
+          <w:rFonts w:hint="eastAsia"/>
+          <w:noProof/>
+          <w:cs/>
+        </w:rPr>
+        <w:t>‎</w:t>
+      </w:r>
+      <w:r>
+        <w:rPr>
+          <w:noProof/>
+        </w:rPr>
+        <w:t>4</w:t>
+      </w:r>
+      <w:r>
+        <w:rPr>
+          <w:noProof/>
+        </w:rPr>
+        <w:fldChar w:fldCharType="end"/>
+      </w:r>
       <w:r>
         <w:noBreakHyphen/>
       </w:r>
-      <w:fldSimple w:instr=" SEQ Figure \* ARABIC \s 1 ">
-        <w:r>
-          <w:rPr>
-            <w:noProof/>
-          </w:rPr>
-          <w:t>3</w:t>
-        </w:r>
-      </w:fldSimple>
+      <w:r>
+        <w:fldChar w:fldCharType="begin"/>
+      </w:r>
+      <w:r>
+        <w:instrText xml:space="preserve"> SEQ Figure \* ARABIC \s 1 </w:instrText>
+      </w:r>
+      <w:r>
+        <w:fldChar w:fldCharType="separate"/>
+      </w:r>
+      <w:r>
+        <w:rPr>
+          <w:noProof/>
+        </w:rPr>
+        <w:t>3</w:t>
+      </w:r>
+      <w:r>
+        <w:rPr>
+          <w:noProof/>
+        </w:rPr>
+        <w:fldChar w:fldCharType="end"/>
+      </w:r>
       <w:r>
         <w:t>:</w:t>
       </w:r>
@@ -12524,7 +12449,7 @@
           <w:noProof/>
         </w:rPr>
         <w:drawing>
-          <wp:inline distT="0" distB="0" distL="0" distR="0" wp14:anchorId="1F9993C0" wp14:editId="5B21C535">
+          <wp:inline distT="0" distB="0" distL="0" distR="0" wp14:anchorId="1F9993C0" wp14:editId="6BEABD57">
             <wp:extent cx="5668072" cy="3401060"/>
             <wp:effectExtent l="0" t="0" r="8890" b="8890"/>
             <wp:docPr id="1704045979" name="Picture 3"/>
@@ -12541,7 +12466,7 @@
                     </pic:cNvPicPr>
                   </pic:nvPicPr>
                   <pic:blipFill>
-                    <a:blip r:embed="rId15" cstate="print">
+                    <a:blip r:embed="rId16" cstate="print">
                       <a:extLst>
                         <a:ext uri="{28A0092B-C50C-407E-A947-70E740481C1C}">
                           <a14:useLocalDpi xmlns:a14="http://schemas.microsoft.com/office/drawing/2010/main" val="0"/>
@@ -12580,33 +12505,59 @@
       <w:r>
         <w:t xml:space="preserve">Figure </w:t>
       </w:r>
-      <w:fldSimple w:instr=" STYLEREF 1 \s ">
-        <w:r>
-          <w:rPr>
-            <w:rFonts w:hint="eastAsia"/>
-            <w:noProof/>
-            <w:cs/>
-          </w:rPr>
-          <w:t>‎</w:t>
-        </w:r>
-        <w:r>
-          <w:rPr>
-            <w:noProof/>
-          </w:rPr>
-          <w:t>4</w:t>
-        </w:r>
-      </w:fldSimple>
+      <w:r>
+        <w:fldChar w:fldCharType="begin"/>
+      </w:r>
+      <w:r>
+        <w:instrText xml:space="preserve"> STYLEREF 1 \s </w:instrText>
+      </w:r>
+      <w:r>
+        <w:fldChar w:fldCharType="separate"/>
+      </w:r>
+      <w:r>
+        <w:rPr>
+          <w:rFonts w:hint="eastAsia"/>
+          <w:noProof/>
+          <w:cs/>
+        </w:rPr>
+        <w:t>‎</w:t>
+      </w:r>
+      <w:r>
+        <w:rPr>
+          <w:noProof/>
+        </w:rPr>
+        <w:t>4</w:t>
+      </w:r>
+      <w:r>
+        <w:rPr>
+          <w:noProof/>
+        </w:rPr>
+        <w:fldChar w:fldCharType="end"/>
+      </w:r>
       <w:r>
         <w:noBreakHyphen/>
       </w:r>
-      <w:fldSimple w:instr=" SEQ Figure \* ARABIC \s 1 ">
-        <w:r>
-          <w:rPr>
-            <w:noProof/>
-          </w:rPr>
-          <w:t>4</w:t>
-        </w:r>
-      </w:fldSimple>
+      <w:r>
+        <w:fldChar w:fldCharType="begin"/>
+      </w:r>
+      <w:r>
+        <w:instrText xml:space="preserve"> SEQ Figure \* ARABIC \s 1 </w:instrText>
+      </w:r>
+      <w:r>
+        <w:fldChar w:fldCharType="separate"/>
+      </w:r>
+      <w:r>
+        <w:rPr>
+          <w:noProof/>
+        </w:rPr>
+        <w:t>4</w:t>
+      </w:r>
+      <w:r>
+        <w:rPr>
+          <w:noProof/>
+        </w:rPr>
+        <w:fldChar w:fldCharType="end"/>
+      </w:r>
       <w:r>
         <w:t xml:space="preserve">: </w:t>
       </w:r>
@@ -12936,7 +12887,7 @@
       <w:pPr>
         <w:pStyle w:val="Heading2"/>
       </w:pPr>
-      <w:bookmarkStart w:id="12" w:name="_Toc201078050"/>
+      <w:bookmarkStart w:id="12" w:name="_Toc201128557"/>
       <w:r>
         <w:t>4</w:t>
       </w:r>
@@ -13225,177 +13176,6 @@
             <wp:extent cx="6638924" cy="1504950"/>
             <wp:effectExtent l="0" t="0" r="0" b="0"/>
             <wp:docPr id="432251015" name="Picture 432251015"/>
-            <wp:cNvGraphicFramePr>
-              <a:graphicFrameLocks xmlns:a="http://schemas.openxmlformats.org/drawingml/2006/main" noChangeAspect="1"/>
-            </wp:cNvGraphicFramePr>
-            <a:graphic xmlns:a="http://schemas.openxmlformats.org/drawingml/2006/main">
-              <a:graphicData uri="http://schemas.openxmlformats.org/drawingml/2006/picture">
-                <pic:pic xmlns:pic="http://schemas.openxmlformats.org/drawingml/2006/picture">
-                  <pic:nvPicPr>
-                    <pic:cNvPr id="0" name=""/>
-                    <pic:cNvPicPr/>
-                  </pic:nvPicPr>
-                  <pic:blipFill>
-                    <a:blip r:embed="rId16">
-                      <a:extLst>
-                        <a:ext uri="{28A0092B-C50C-407E-A947-70E740481C1C}">
-                          <a14:useLocalDpi xmlns:a14="http://schemas.microsoft.com/office/drawing/2010/main" val="0"/>
-                        </a:ext>
-                      </a:extLst>
-                    </a:blip>
-                    <a:stretch>
-                      <a:fillRect/>
-                    </a:stretch>
-                  </pic:blipFill>
-                  <pic:spPr>
-                    <a:xfrm>
-                      <a:off x="0" y="0"/>
-                      <a:ext cx="6638924" cy="1504950"/>
-                    </a:xfrm>
-                    <a:prstGeom prst="rect">
-                      <a:avLst/>
-                    </a:prstGeom>
-                  </pic:spPr>
-                </pic:pic>
-              </a:graphicData>
-            </a:graphic>
-          </wp:inline>
-        </w:drawing>
-      </w:r>
-    </w:p>
-    <w:p>
-      <w:pPr>
-        <w:pStyle w:val="Caption"/>
-      </w:pPr>
-      <w:r>
-        <w:t xml:space="preserve">Figure </w:t>
-      </w:r>
-      <w:fldSimple w:instr=" STYLEREF 1 \s ">
-        <w:r>
-          <w:rPr>
-            <w:rFonts w:hint="eastAsia"/>
-            <w:noProof/>
-            <w:cs/>
-          </w:rPr>
-          <w:t>‎</w:t>
-        </w:r>
-        <w:r>
-          <w:rPr>
-            <w:noProof/>
-          </w:rPr>
-          <w:t>4</w:t>
-        </w:r>
-      </w:fldSimple>
-      <w:r>
-        <w:noBreakHyphen/>
-      </w:r>
-      <w:fldSimple w:instr=" SEQ Figure \* ARABIC \s 1 ">
-        <w:r>
-          <w:rPr>
-            <w:noProof/>
-          </w:rPr>
-          <w:t>5</w:t>
-        </w:r>
-      </w:fldSimple>
-      <w:r>
-        <w:t>: Generation of key pair (public, private)</w:t>
-      </w:r>
-    </w:p>
-    <w:p>
-      <w:pPr>
-        <w:rPr>
-          <w:b/>
-          <w:bCs/>
-        </w:rPr>
-      </w:pPr>
-    </w:p>
-    <w:p>
-      <w:pPr>
-        <w:rPr>
-          <w:b/>
-          <w:bCs/>
-        </w:rPr>
-      </w:pPr>
-      <w:r>
-        <w:rPr>
-          <w:b/>
-          <w:bCs/>
-        </w:rPr>
-        <w:t xml:space="preserve"> </w:t>
-      </w:r>
-    </w:p>
-    <w:p>
-      <w:pPr>
-        <w:rPr>
-          <w:b/>
-          <w:bCs/>
-        </w:rPr>
-      </w:pPr>
-      <w:r>
-        <w:rPr>
-          <w:b/>
-          <w:bCs/>
-        </w:rPr>
-        <w:t>Hybrid Encryption Workflow</w:t>
-      </w:r>
-    </w:p>
-    <w:p>
-      <w:pPr>
-        <w:shd w:val="clear" w:color="auto" w:fill="FFFFFF" w:themeFill="background1"/>
-        <w:spacing w:before="206" w:after="206" w:line="429" w:lineRule="auto"/>
-      </w:pPr>
-      <w:r>
-        <w:rPr>
-          <w:rFonts w:ascii="system-ui" w:eastAsia="system-ui" w:hAnsi="system-ui" w:cs="system-ui"/>
-          <w:color w:val="404040" w:themeColor="text1" w:themeTint="BF"/>
-        </w:rPr>
-        <w:t>The encryption process follows a strict sequence to ensure security:</w:t>
-      </w:r>
-    </w:p>
-    <w:p>
-      <w:pPr>
-        <w:pStyle w:val="ListParagraph"/>
-        <w:numPr>
-          <w:ilvl w:val="0"/>
-          <w:numId w:val="2"/>
-        </w:numPr>
-        <w:shd w:val="clear" w:color="auto" w:fill="FFFFFF" w:themeFill="background1"/>
-        <w:spacing w:before="240" w:after="240" w:line="429" w:lineRule="auto"/>
-        <w:rPr>
-          <w:rFonts w:ascii="system-ui" w:eastAsia="system-ui" w:hAnsi="system-ui" w:cs="system-ui"/>
-          <w:color w:val="404040" w:themeColor="text1" w:themeTint="BF"/>
-        </w:rPr>
-      </w:pPr>
-      <w:r>
-        <w:rPr>
-          <w:rFonts w:ascii="system-ui" w:eastAsia="system-ui" w:hAnsi="system-ui" w:cs="system-ui"/>
-          <w:b/>
-          <w:bCs/>
-          <w:color w:val="404040" w:themeColor="text1" w:themeTint="BF"/>
-        </w:rPr>
-        <w:t>Session Key Creation</w:t>
-      </w:r>
-      <w:r>
-        <w:rPr>
-          <w:rFonts w:ascii="system-ui" w:eastAsia="system-ui" w:hAnsi="system-ui" w:cs="system-ui"/>
-          <w:color w:val="404040" w:themeColor="text1" w:themeTint="BF"/>
-        </w:rPr>
-        <w:t>:</w:t>
-      </w:r>
-    </w:p>
-    <w:p>
-      <w:pPr>
-        <w:keepNext/>
-      </w:pPr>
-      <w:r>
-        <w:rPr>
-          <w:noProof/>
-        </w:rPr>
-        <w:drawing>
-          <wp:inline distT="0" distB="0" distL="0" distR="0" wp14:anchorId="37406EF2" wp14:editId="1D139E44">
-            <wp:extent cx="6638924" cy="1800225"/>
-            <wp:effectExtent l="0" t="0" r="0" b="0"/>
-            <wp:docPr id="540689523" name="Picture 540689523"/>
             <wp:cNvGraphicFramePr>
               <a:graphicFrameLocks xmlns:a="http://schemas.openxmlformats.org/drawingml/2006/main" noChangeAspect="1"/>
             </wp:cNvGraphicFramePr>
@@ -13421,7 +13201,7 @@
                   <pic:spPr>
                     <a:xfrm>
                       <a:off x="0" y="0"/>
-                      <a:ext cx="6638924" cy="1800225"/>
+                      <a:ext cx="6638924" cy="1504950"/>
                     </a:xfrm>
                     <a:prstGeom prst="rect">
                       <a:avLst/>
@@ -13441,48 +13221,113 @@
       <w:r>
         <w:t xml:space="preserve">Figure </w:t>
       </w:r>
-      <w:fldSimple w:instr=" STYLEREF 1 \s ">
-        <w:r>
-          <w:rPr>
-            <w:rFonts w:hint="eastAsia"/>
-            <w:noProof/>
-            <w:cs/>
-          </w:rPr>
-          <w:t>‎</w:t>
-        </w:r>
-        <w:r>
-          <w:rPr>
-            <w:noProof/>
-          </w:rPr>
-          <w:t>4</w:t>
-        </w:r>
-      </w:fldSimple>
+      <w:r>
+        <w:fldChar w:fldCharType="begin"/>
+      </w:r>
+      <w:r>
+        <w:instrText xml:space="preserve"> STYLEREF 1 \s </w:instrText>
+      </w:r>
+      <w:r>
+        <w:fldChar w:fldCharType="separate"/>
+      </w:r>
+      <w:r>
+        <w:rPr>
+          <w:rFonts w:hint="eastAsia"/>
+          <w:noProof/>
+          <w:cs/>
+        </w:rPr>
+        <w:t>‎</w:t>
+      </w:r>
+      <w:r>
+        <w:rPr>
+          <w:noProof/>
+        </w:rPr>
+        <w:t>4</w:t>
+      </w:r>
+      <w:r>
+        <w:rPr>
+          <w:noProof/>
+        </w:rPr>
+        <w:fldChar w:fldCharType="end"/>
+      </w:r>
       <w:r>
         <w:noBreakHyphen/>
       </w:r>
-      <w:fldSimple w:instr=" SEQ Figure \* ARABIC \s 1 ">
-        <w:r>
-          <w:rPr>
-            <w:noProof/>
-          </w:rPr>
-          <w:t>6</w:t>
-        </w:r>
-      </w:fldSimple>
-      <w:r>
-        <w:t>: Generate Session Key</w:t>
+      <w:r>
+        <w:fldChar w:fldCharType="begin"/>
+      </w:r>
+      <w:r>
+        <w:instrText xml:space="preserve"> SEQ Figure \* ARABIC \s 1 </w:instrText>
+      </w:r>
+      <w:r>
+        <w:fldChar w:fldCharType="separate"/>
+      </w:r>
+      <w:r>
+        <w:rPr>
+          <w:noProof/>
+        </w:rPr>
+        <w:t>5</w:t>
+      </w:r>
+      <w:r>
+        <w:rPr>
+          <w:noProof/>
+        </w:rPr>
+        <w:fldChar w:fldCharType="end"/>
+      </w:r>
+      <w:r>
+        <w:t>: Generation of key pair (public, private)</w:t>
+      </w:r>
+    </w:p>
+    <w:p>
+      <w:pPr>
+        <w:rPr>
+          <w:b/>
+          <w:bCs/>
+        </w:rPr>
+      </w:pPr>
+    </w:p>
+    <w:p>
+      <w:pPr>
+        <w:rPr>
+          <w:b/>
+          <w:bCs/>
+        </w:rPr>
+      </w:pPr>
+      <w:r>
+        <w:rPr>
+          <w:b/>
+          <w:bCs/>
+        </w:rPr>
+        <w:t xml:space="preserve"> </w:t>
+      </w:r>
+    </w:p>
+    <w:p>
+      <w:pPr>
+        <w:rPr>
+          <w:b/>
+          <w:bCs/>
+        </w:rPr>
+      </w:pPr>
+      <w:r>
+        <w:rPr>
+          <w:b/>
+          <w:bCs/>
+        </w:rPr>
+        <w:t>Hybrid Encryption Workflow</w:t>
       </w:r>
     </w:p>
     <w:p>
       <w:pPr>
         <w:shd w:val="clear" w:color="auto" w:fill="FFFFFF" w:themeFill="background1"/>
-        <w:spacing w:after="60" w:line="429" w:lineRule="auto"/>
+        <w:spacing w:before="206" w:after="206" w:line="429" w:lineRule="auto"/>
+      </w:pPr>
+      <w:r>
         <w:rPr>
           <w:rFonts w:ascii="system-ui" w:eastAsia="system-ui" w:hAnsi="system-ui" w:cs="system-ui"/>
-          <w:b/>
-          <w:bCs/>
-          <w:color w:val="404040" w:themeColor="text1" w:themeTint="BF"/>
-        </w:rPr>
-      </w:pPr>
+          <w:color w:val="404040" w:themeColor="text1" w:themeTint="BF"/>
+        </w:rPr>
+        <w:t>The encryption process follows a strict sequence to ensure security:</w:t>
+      </w:r>
     </w:p>
     <w:p>
       <w:pPr>
@@ -13492,7 +13337,7 @@
           <w:numId w:val="2"/>
         </w:numPr>
         <w:shd w:val="clear" w:color="auto" w:fill="FFFFFF" w:themeFill="background1"/>
-        <w:spacing w:after="60" w:line="429" w:lineRule="auto"/>
+        <w:spacing w:before="240" w:after="240" w:line="429" w:lineRule="auto"/>
         <w:rPr>
           <w:rFonts w:ascii="system-ui" w:eastAsia="system-ui" w:hAnsi="system-ui" w:cs="system-ui"/>
           <w:color w:val="404040" w:themeColor="text1" w:themeTint="BF"/>
@@ -13505,8 +13350,7 @@
           <w:bCs/>
           <w:color w:val="404040" w:themeColor="text1" w:themeTint="BF"/>
         </w:rPr>
-        <w:lastRenderedPageBreak/>
-        <w:t>RSA Encryption of AES Key</w:t>
+        <w:t>Session Key Creation</w:t>
       </w:r>
       <w:r>
         <w:rPr>
@@ -13525,10 +13369,10 @@
           <w:noProof/>
         </w:rPr>
         <w:drawing>
-          <wp:inline distT="0" distB="0" distL="0" distR="0" wp14:anchorId="677ED92B" wp14:editId="5B9DEC00">
-            <wp:extent cx="6638924" cy="1181100"/>
+          <wp:inline distT="0" distB="0" distL="0" distR="0" wp14:anchorId="37406EF2" wp14:editId="1D139E44">
+            <wp:extent cx="6638924" cy="1800225"/>
             <wp:effectExtent l="0" t="0" r="0" b="0"/>
-            <wp:docPr id="199444528" name="Picture 199444528"/>
+            <wp:docPr id="540689523" name="Picture 540689523"/>
             <wp:cNvGraphicFramePr>
               <a:graphicFrameLocks xmlns:a="http://schemas.openxmlformats.org/drawingml/2006/main" noChangeAspect="1"/>
             </wp:cNvGraphicFramePr>
@@ -13554,7 +13398,7 @@
                   <pic:spPr>
                     <a:xfrm>
                       <a:off x="0" y="0"/>
-                      <a:ext cx="6638924" cy="1181100"/>
+                      <a:ext cx="6638924" cy="1800225"/>
                     </a:xfrm>
                     <a:prstGeom prst="rect">
                       <a:avLst/>
@@ -13574,139 +13418,67 @@
       <w:r>
         <w:t xml:space="preserve">Figure </w:t>
       </w:r>
-      <w:fldSimple w:instr=" STYLEREF 1 \s ">
-        <w:r>
-          <w:rPr>
-            <w:rFonts w:hint="eastAsia"/>
-            <w:noProof/>
-            <w:cs/>
-          </w:rPr>
-          <w:t>‎</w:t>
-        </w:r>
-        <w:r>
-          <w:rPr>
-            <w:noProof/>
-          </w:rPr>
-          <w:t>4</w:t>
-        </w:r>
-      </w:fldSimple>
+      <w:r>
+        <w:fldChar w:fldCharType="begin"/>
+      </w:r>
+      <w:r>
+        <w:instrText xml:space="preserve"> STYLEREF 1 \s </w:instrText>
+      </w:r>
+      <w:r>
+        <w:fldChar w:fldCharType="separate"/>
+      </w:r>
+      <w:r>
+        <w:rPr>
+          <w:rFonts w:hint="eastAsia"/>
+          <w:noProof/>
+          <w:cs/>
+        </w:rPr>
+        <w:t>‎</w:t>
+      </w:r>
+      <w:r>
+        <w:rPr>
+          <w:noProof/>
+        </w:rPr>
+        <w:t>4</w:t>
+      </w:r>
+      <w:r>
+        <w:rPr>
+          <w:noProof/>
+        </w:rPr>
+        <w:fldChar w:fldCharType="end"/>
+      </w:r>
       <w:r>
         <w:noBreakHyphen/>
       </w:r>
-      <w:fldSimple w:instr=" SEQ Figure \* ARABIC \s 1 ">
-        <w:r>
-          <w:rPr>
-            <w:noProof/>
-          </w:rPr>
-          <w:t>7</w:t>
-        </w:r>
-      </w:fldSimple>
-      <w:r>
-        <w:t>: RSA Encryption</w:t>
-      </w:r>
-    </w:p>
-    <w:p>
-      <w:pPr>
-        <w:ind w:left="360"/>
-        <w:rPr>
-          <w:rFonts w:ascii="system-ui" w:eastAsia="system-ui" w:hAnsi="system-ui" w:cs="system-ui"/>
-          <w:b/>
-          <w:bCs/>
-          <w:color w:val="404040" w:themeColor="text1" w:themeTint="BF"/>
-        </w:rPr>
-      </w:pPr>
-    </w:p>
-    <w:p>
-      <w:pPr>
-        <w:ind w:left="360"/>
-        <w:rPr>
-          <w:rFonts w:ascii="system-ui" w:eastAsia="system-ui" w:hAnsi="system-ui" w:cs="system-ui"/>
-          <w:b/>
-          <w:bCs/>
-          <w:color w:val="404040" w:themeColor="text1" w:themeTint="BF"/>
-        </w:rPr>
-      </w:pPr>
-    </w:p>
-    <w:p>
-      <w:pPr>
-        <w:ind w:left="360"/>
-        <w:rPr>
-          <w:rFonts w:ascii="system-ui" w:eastAsia="system-ui" w:hAnsi="system-ui" w:cs="system-ui"/>
-          <w:b/>
-          <w:bCs/>
-          <w:color w:val="404040" w:themeColor="text1" w:themeTint="BF"/>
-        </w:rPr>
-      </w:pPr>
-    </w:p>
-    <w:p>
-      <w:pPr>
-        <w:ind w:left="360"/>
-        <w:rPr>
-          <w:rFonts w:ascii="system-ui" w:eastAsia="system-ui" w:hAnsi="system-ui" w:cs="system-ui"/>
-          <w:b/>
-          <w:bCs/>
-          <w:color w:val="404040" w:themeColor="text1" w:themeTint="BF"/>
-        </w:rPr>
-      </w:pPr>
-    </w:p>
-    <w:p>
-      <w:pPr>
-        <w:ind w:left="360"/>
-        <w:rPr>
-          <w:rFonts w:ascii="system-ui" w:eastAsia="system-ui" w:hAnsi="system-ui" w:cs="system-ui"/>
-          <w:b/>
-          <w:bCs/>
-          <w:color w:val="404040" w:themeColor="text1" w:themeTint="BF"/>
-        </w:rPr>
-      </w:pPr>
-    </w:p>
-    <w:p>
-      <w:pPr>
-        <w:ind w:left="360"/>
-        <w:rPr>
-          <w:rFonts w:ascii="system-ui" w:eastAsia="system-ui" w:hAnsi="system-ui" w:cs="system-ui"/>
-          <w:b/>
-          <w:bCs/>
-          <w:color w:val="404040" w:themeColor="text1" w:themeTint="BF"/>
-        </w:rPr>
-      </w:pPr>
-    </w:p>
-    <w:p>
-      <w:pPr>
-        <w:ind w:left="360"/>
-        <w:rPr>
-          <w:rFonts w:ascii="system-ui" w:eastAsia="system-ui" w:hAnsi="system-ui" w:cs="system-ui"/>
-          <w:b/>
-          <w:bCs/>
-          <w:color w:val="404040" w:themeColor="text1" w:themeTint="BF"/>
-        </w:rPr>
-      </w:pPr>
-    </w:p>
-    <w:p>
-      <w:pPr>
-        <w:ind w:left="360"/>
-        <w:rPr>
-          <w:rFonts w:ascii="system-ui" w:eastAsia="system-ui" w:hAnsi="system-ui" w:cs="system-ui"/>
-          <w:b/>
-          <w:bCs/>
-          <w:color w:val="404040" w:themeColor="text1" w:themeTint="BF"/>
-        </w:rPr>
-      </w:pPr>
-    </w:p>
-    <w:p>
-      <w:pPr>
-        <w:ind w:left="360"/>
-        <w:rPr>
-          <w:rFonts w:ascii="system-ui" w:eastAsia="system-ui" w:hAnsi="system-ui" w:cs="system-ui"/>
-          <w:b/>
-          <w:bCs/>
-          <w:color w:val="404040" w:themeColor="text1" w:themeTint="BF"/>
-        </w:rPr>
-      </w:pPr>
-    </w:p>
-    <w:p>
-      <w:pPr>
-        <w:ind w:left="360"/>
+      <w:r>
+        <w:fldChar w:fldCharType="begin"/>
+      </w:r>
+      <w:r>
+        <w:instrText xml:space="preserve"> SEQ Figure \* ARABIC \s 1 </w:instrText>
+      </w:r>
+      <w:r>
+        <w:fldChar w:fldCharType="separate"/>
+      </w:r>
+      <w:r>
+        <w:rPr>
+          <w:noProof/>
+        </w:rPr>
+        <w:t>6</w:t>
+      </w:r>
+      <w:r>
+        <w:rPr>
+          <w:noProof/>
+        </w:rPr>
+        <w:fldChar w:fldCharType="end"/>
+      </w:r>
+      <w:r>
+        <w:t>: Generate Session Key</w:t>
+      </w:r>
+    </w:p>
+    <w:p>
+      <w:pPr>
+        <w:shd w:val="clear" w:color="auto" w:fill="FFFFFF" w:themeFill="background1"/>
+        <w:spacing w:after="60" w:line="429" w:lineRule="auto"/>
         <w:rPr>
           <w:rFonts w:ascii="system-ui" w:eastAsia="system-ui" w:hAnsi="system-ui" w:cs="system-ui"/>
           <w:b/>
@@ -13722,22 +13494,26 @@
           <w:ilvl w:val="0"/>
           <w:numId w:val="2"/>
         </w:numPr>
-        <w:rPr>
-          <w:rFonts w:ascii="Aptos" w:eastAsia="Aptos" w:hAnsi="Aptos" w:cs="Aptos"/>
-        </w:rPr>
-      </w:pPr>
-      <w:r>
+        <w:shd w:val="clear" w:color="auto" w:fill="FFFFFF" w:themeFill="background1"/>
+        <w:spacing w:after="60" w:line="429" w:lineRule="auto"/>
         <w:rPr>
           <w:rFonts w:ascii="system-ui" w:eastAsia="system-ui" w:hAnsi="system-ui" w:cs="system-ui"/>
-          <w:b/>
-          <w:bCs/>
-          <w:color w:val="404040" w:themeColor="text1" w:themeTint="BF"/>
-        </w:rPr>
-        <w:t>AES-256-CBC Data Encryption</w:t>
-      </w:r>
+          <w:color w:val="404040" w:themeColor="text1" w:themeTint="BF"/>
+        </w:rPr>
+      </w:pPr>
       <w:r>
         <w:rPr>
           <w:rFonts w:ascii="system-ui" w:eastAsia="system-ui" w:hAnsi="system-ui" w:cs="system-ui"/>
+          <w:b/>
+          <w:bCs/>
+          <w:color w:val="404040" w:themeColor="text1" w:themeTint="BF"/>
+        </w:rPr>
+        <w:lastRenderedPageBreak/>
+        <w:t>RSA Encryption of AES Key</w:t>
+      </w:r>
+      <w:r>
+        <w:rPr>
+          <w:rFonts w:ascii="system-ui" w:eastAsia="system-ui" w:hAnsi="system-ui" w:cs="system-ui"/>
           <w:color w:val="404040" w:themeColor="text1" w:themeTint="BF"/>
         </w:rPr>
         <w:t>:</w:t>
@@ -13751,12 +13527,11 @@
         <w:rPr>
           <w:noProof/>
         </w:rPr>
-        <w:lastRenderedPageBreak/>
         <w:drawing>
-          <wp:inline distT="0" distB="0" distL="0" distR="0" wp14:anchorId="3A7B16BF" wp14:editId="07FAB5E3">
-            <wp:extent cx="6638290" cy="3459480"/>
-            <wp:effectExtent l="0" t="0" r="0" b="3810"/>
-            <wp:docPr id="279007814" name="Picture 279007814"/>
+          <wp:inline distT="0" distB="0" distL="0" distR="0" wp14:anchorId="677ED92B" wp14:editId="5B9DEC00">
+            <wp:extent cx="6638924" cy="1181100"/>
+            <wp:effectExtent l="0" t="0" r="0" b="0"/>
+            <wp:docPr id="199444528" name="Picture 199444528"/>
             <wp:cNvGraphicFramePr>
               <a:graphicFrameLocks xmlns:a="http://schemas.openxmlformats.org/drawingml/2006/main" noChangeAspect="1"/>
             </wp:cNvGraphicFramePr>
@@ -13782,6 +13557,260 @@
                   <pic:spPr>
                     <a:xfrm>
                       <a:off x="0" y="0"/>
+                      <a:ext cx="6638924" cy="1181100"/>
+                    </a:xfrm>
+                    <a:prstGeom prst="rect">
+                      <a:avLst/>
+                    </a:prstGeom>
+                  </pic:spPr>
+                </pic:pic>
+              </a:graphicData>
+            </a:graphic>
+          </wp:inline>
+        </w:drawing>
+      </w:r>
+    </w:p>
+    <w:p>
+      <w:pPr>
+        <w:pStyle w:val="Caption"/>
+      </w:pPr>
+      <w:r>
+        <w:t xml:space="preserve">Figure </w:t>
+      </w:r>
+      <w:r>
+        <w:fldChar w:fldCharType="begin"/>
+      </w:r>
+      <w:r>
+        <w:instrText xml:space="preserve"> STYLEREF 1 \s </w:instrText>
+      </w:r>
+      <w:r>
+        <w:fldChar w:fldCharType="separate"/>
+      </w:r>
+      <w:r>
+        <w:rPr>
+          <w:rFonts w:hint="eastAsia"/>
+          <w:noProof/>
+          <w:cs/>
+        </w:rPr>
+        <w:t>‎</w:t>
+      </w:r>
+      <w:r>
+        <w:rPr>
+          <w:noProof/>
+        </w:rPr>
+        <w:t>4</w:t>
+      </w:r>
+      <w:r>
+        <w:rPr>
+          <w:noProof/>
+        </w:rPr>
+        <w:fldChar w:fldCharType="end"/>
+      </w:r>
+      <w:r>
+        <w:noBreakHyphen/>
+      </w:r>
+      <w:r>
+        <w:fldChar w:fldCharType="begin"/>
+      </w:r>
+      <w:r>
+        <w:instrText xml:space="preserve"> SEQ Figure \* ARABIC \s 1 </w:instrText>
+      </w:r>
+      <w:r>
+        <w:fldChar w:fldCharType="separate"/>
+      </w:r>
+      <w:r>
+        <w:rPr>
+          <w:noProof/>
+        </w:rPr>
+        <w:t>7</w:t>
+      </w:r>
+      <w:r>
+        <w:rPr>
+          <w:noProof/>
+        </w:rPr>
+        <w:fldChar w:fldCharType="end"/>
+      </w:r>
+      <w:r>
+        <w:t>: RSA Encryption</w:t>
+      </w:r>
+    </w:p>
+    <w:p>
+      <w:pPr>
+        <w:ind w:left="360"/>
+        <w:rPr>
+          <w:rFonts w:ascii="system-ui" w:eastAsia="system-ui" w:hAnsi="system-ui" w:cs="system-ui"/>
+          <w:b/>
+          <w:bCs/>
+          <w:color w:val="404040" w:themeColor="text1" w:themeTint="BF"/>
+        </w:rPr>
+      </w:pPr>
+    </w:p>
+    <w:p>
+      <w:pPr>
+        <w:ind w:left="360"/>
+        <w:rPr>
+          <w:rFonts w:ascii="system-ui" w:eastAsia="system-ui" w:hAnsi="system-ui" w:cs="system-ui"/>
+          <w:b/>
+          <w:bCs/>
+          <w:color w:val="404040" w:themeColor="text1" w:themeTint="BF"/>
+        </w:rPr>
+      </w:pPr>
+    </w:p>
+    <w:p>
+      <w:pPr>
+        <w:ind w:left="360"/>
+        <w:rPr>
+          <w:rFonts w:ascii="system-ui" w:eastAsia="system-ui" w:hAnsi="system-ui" w:cs="system-ui"/>
+          <w:b/>
+          <w:bCs/>
+          <w:color w:val="404040" w:themeColor="text1" w:themeTint="BF"/>
+        </w:rPr>
+      </w:pPr>
+    </w:p>
+    <w:p>
+      <w:pPr>
+        <w:ind w:left="360"/>
+        <w:rPr>
+          <w:rFonts w:ascii="system-ui" w:eastAsia="system-ui" w:hAnsi="system-ui" w:cs="system-ui"/>
+          <w:b/>
+          <w:bCs/>
+          <w:color w:val="404040" w:themeColor="text1" w:themeTint="BF"/>
+        </w:rPr>
+      </w:pPr>
+    </w:p>
+    <w:p>
+      <w:pPr>
+        <w:ind w:left="360"/>
+        <w:rPr>
+          <w:rFonts w:ascii="system-ui" w:eastAsia="system-ui" w:hAnsi="system-ui" w:cs="system-ui"/>
+          <w:b/>
+          <w:bCs/>
+          <w:color w:val="404040" w:themeColor="text1" w:themeTint="BF"/>
+        </w:rPr>
+      </w:pPr>
+    </w:p>
+    <w:p>
+      <w:pPr>
+        <w:ind w:left="360"/>
+        <w:rPr>
+          <w:rFonts w:ascii="system-ui" w:eastAsia="system-ui" w:hAnsi="system-ui" w:cs="system-ui"/>
+          <w:b/>
+          <w:bCs/>
+          <w:color w:val="404040" w:themeColor="text1" w:themeTint="BF"/>
+        </w:rPr>
+      </w:pPr>
+    </w:p>
+    <w:p>
+      <w:pPr>
+        <w:ind w:left="360"/>
+        <w:rPr>
+          <w:rFonts w:ascii="system-ui" w:eastAsia="system-ui" w:hAnsi="system-ui" w:cs="system-ui"/>
+          <w:b/>
+          <w:bCs/>
+          <w:color w:val="404040" w:themeColor="text1" w:themeTint="BF"/>
+        </w:rPr>
+      </w:pPr>
+    </w:p>
+    <w:p>
+      <w:pPr>
+        <w:ind w:left="360"/>
+        <w:rPr>
+          <w:rFonts w:ascii="system-ui" w:eastAsia="system-ui" w:hAnsi="system-ui" w:cs="system-ui"/>
+          <w:b/>
+          <w:bCs/>
+          <w:color w:val="404040" w:themeColor="text1" w:themeTint="BF"/>
+        </w:rPr>
+      </w:pPr>
+    </w:p>
+    <w:p>
+      <w:pPr>
+        <w:ind w:left="360"/>
+        <w:rPr>
+          <w:rFonts w:ascii="system-ui" w:eastAsia="system-ui" w:hAnsi="system-ui" w:cs="system-ui"/>
+          <w:b/>
+          <w:bCs/>
+          <w:color w:val="404040" w:themeColor="text1" w:themeTint="BF"/>
+        </w:rPr>
+      </w:pPr>
+    </w:p>
+    <w:p>
+      <w:pPr>
+        <w:ind w:left="360"/>
+        <w:rPr>
+          <w:rFonts w:ascii="system-ui" w:eastAsia="system-ui" w:hAnsi="system-ui" w:cs="system-ui"/>
+          <w:b/>
+          <w:bCs/>
+          <w:color w:val="404040" w:themeColor="text1" w:themeTint="BF"/>
+        </w:rPr>
+      </w:pPr>
+    </w:p>
+    <w:p>
+      <w:pPr>
+        <w:pStyle w:val="ListParagraph"/>
+        <w:numPr>
+          <w:ilvl w:val="0"/>
+          <w:numId w:val="2"/>
+        </w:numPr>
+        <w:rPr>
+          <w:rFonts w:ascii="Aptos" w:eastAsia="Aptos" w:hAnsi="Aptos" w:cs="Aptos"/>
+        </w:rPr>
+      </w:pPr>
+      <w:r>
+        <w:rPr>
+          <w:rFonts w:ascii="system-ui" w:eastAsia="system-ui" w:hAnsi="system-ui" w:cs="system-ui"/>
+          <w:b/>
+          <w:bCs/>
+          <w:color w:val="404040" w:themeColor="text1" w:themeTint="BF"/>
+        </w:rPr>
+        <w:t>AES-256-CBC Data Encryption</w:t>
+      </w:r>
+      <w:r>
+        <w:rPr>
+          <w:rFonts w:ascii="system-ui" w:eastAsia="system-ui" w:hAnsi="system-ui" w:cs="system-ui"/>
+          <w:color w:val="404040" w:themeColor="text1" w:themeTint="BF"/>
+        </w:rPr>
+        <w:t>:</w:t>
+      </w:r>
+    </w:p>
+    <w:p>
+      <w:pPr>
+        <w:keepNext/>
+      </w:pPr>
+      <w:r>
+        <w:rPr>
+          <w:noProof/>
+        </w:rPr>
+        <w:lastRenderedPageBreak/>
+        <w:drawing>
+          <wp:inline distT="0" distB="0" distL="0" distR="0" wp14:anchorId="3A7B16BF" wp14:editId="07FAB5E3">
+            <wp:extent cx="6638290" cy="3459480"/>
+            <wp:effectExtent l="0" t="0" r="0" b="3810"/>
+            <wp:docPr id="279007814" name="Picture 279007814"/>
+            <wp:cNvGraphicFramePr>
+              <a:graphicFrameLocks xmlns:a="http://schemas.openxmlformats.org/drawingml/2006/main" noChangeAspect="1"/>
+            </wp:cNvGraphicFramePr>
+            <a:graphic xmlns:a="http://schemas.openxmlformats.org/drawingml/2006/main">
+              <a:graphicData uri="http://schemas.openxmlformats.org/drawingml/2006/picture">
+                <pic:pic xmlns:pic="http://schemas.openxmlformats.org/drawingml/2006/picture">
+                  <pic:nvPicPr>
+                    <pic:cNvPr id="0" name=""/>
+                    <pic:cNvPicPr/>
+                  </pic:nvPicPr>
+                  <pic:blipFill>
+                    <a:blip r:embed="rId20">
+                      <a:extLst>
+                        <a:ext uri="{28A0092B-C50C-407E-A947-70E740481C1C}">
+                          <a14:useLocalDpi xmlns:a14="http://schemas.microsoft.com/office/drawing/2010/main" val="0"/>
+                        </a:ext>
+                      </a:extLst>
+                    </a:blip>
+                    <a:stretch>
+                      <a:fillRect/>
+                    </a:stretch>
+                  </pic:blipFill>
+                  <pic:spPr>
+                    <a:xfrm>
+                      <a:off x="0" y="0"/>
                       <a:ext cx="6638290" cy="3459480"/>
                     </a:xfrm>
                     <a:prstGeom prst="rect">
@@ -13802,33 +13831,59 @@
       <w:r>
         <w:t xml:space="preserve">Figure </w:t>
       </w:r>
-      <w:fldSimple w:instr=" STYLEREF 1 \s ">
-        <w:r>
-          <w:rPr>
-            <w:rFonts w:hint="eastAsia"/>
-            <w:noProof/>
-            <w:cs/>
-          </w:rPr>
-          <w:t>‎</w:t>
-        </w:r>
-        <w:r>
-          <w:rPr>
-            <w:noProof/>
-          </w:rPr>
-          <w:t>4</w:t>
-        </w:r>
-      </w:fldSimple>
+      <w:r>
+        <w:fldChar w:fldCharType="begin"/>
+      </w:r>
+      <w:r>
+        <w:instrText xml:space="preserve"> STYLEREF 1 \s </w:instrText>
+      </w:r>
+      <w:r>
+        <w:fldChar w:fldCharType="separate"/>
+      </w:r>
+      <w:r>
+        <w:rPr>
+          <w:rFonts w:hint="eastAsia"/>
+          <w:noProof/>
+          <w:cs/>
+        </w:rPr>
+        <w:t>‎</w:t>
+      </w:r>
+      <w:r>
+        <w:rPr>
+          <w:noProof/>
+        </w:rPr>
+        <w:t>4</w:t>
+      </w:r>
+      <w:r>
+        <w:rPr>
+          <w:noProof/>
+        </w:rPr>
+        <w:fldChar w:fldCharType="end"/>
+      </w:r>
       <w:r>
         <w:noBreakHyphen/>
       </w:r>
-      <w:fldSimple w:instr=" SEQ Figure \* ARABIC \s 1 ">
-        <w:r>
-          <w:rPr>
-            <w:noProof/>
-          </w:rPr>
-          <w:t>8</w:t>
-        </w:r>
-      </w:fldSimple>
+      <w:r>
+        <w:fldChar w:fldCharType="begin"/>
+      </w:r>
+      <w:r>
+        <w:instrText xml:space="preserve"> SEQ Figure \* ARABIC \s 1 </w:instrText>
+      </w:r>
+      <w:r>
+        <w:fldChar w:fldCharType="separate"/>
+      </w:r>
+      <w:r>
+        <w:rPr>
+          <w:noProof/>
+        </w:rPr>
+        <w:t>8</w:t>
+      </w:r>
+      <w:r>
+        <w:rPr>
+          <w:noProof/>
+        </w:rPr>
+        <w:fldChar w:fldCharType="end"/>
+      </w:r>
       <w:r>
         <w:t>: AES Encryption</w:t>
       </w:r>
@@ -13843,7 +13898,7 @@
       <w:pPr>
         <w:pStyle w:val="Heading2"/>
       </w:pPr>
-      <w:bookmarkStart w:id="13" w:name="_Toc201078051"/>
+      <w:bookmarkStart w:id="13" w:name="_Toc201128558"/>
       <w:r>
         <w:t>4</w:t>
       </w:r>
@@ -14142,7 +14197,7 @@
           <w:rFonts w:ascii="Times New Roman" w:eastAsia="Times New Roman" w:hAnsi="Times New Roman" w:cs="Times New Roman"/>
         </w:rPr>
       </w:pPr>
-      <w:bookmarkStart w:id="14" w:name="_Toc201078052"/>
+      <w:bookmarkStart w:id="14" w:name="_Toc201128559"/>
       <w:r>
         <w:rPr>
           <w:rFonts w:ascii="Times New Roman" w:eastAsia="Times New Roman" w:hAnsi="Times New Roman" w:cs="Times New Roman"/>
@@ -14340,7 +14395,7 @@
         <w:pStyle w:val="Heading1"/>
       </w:pPr>
       <w:bookmarkStart w:id="15" w:name="_Toc200965191"/>
-      <w:bookmarkStart w:id="16" w:name="_Toc201078053"/>
+      <w:bookmarkStart w:id="16" w:name="_Toc201128560"/>
       <w:r>
         <w:t>System Integration</w:t>
       </w:r>
@@ -14352,12 +14407,12 @@
         <w:pStyle w:val="Heading2"/>
         <w:numPr>
           <w:ilvl w:val="1"/>
-          <w:numId w:val="37"/>
-        </w:numPr>
-        <w:ind w:left="1440" w:hanging="360"/>
+          <w:numId w:val="38"/>
+        </w:numPr>
+        <w:ind w:left="720"/>
       </w:pPr>
       <w:bookmarkStart w:id="17" w:name="_Toc200965192"/>
-      <w:bookmarkStart w:id="18" w:name="_Toc201078054"/>
+      <w:bookmarkStart w:id="18" w:name="_Toc201128561"/>
       <w:r>
         <w:t>Introduction</w:t>
       </w:r>
@@ -14486,19 +14541,13 @@
         <w:pStyle w:val="Heading2"/>
         <w:numPr>
           <w:ilvl w:val="1"/>
-          <w:numId w:val="37"/>
-        </w:numPr>
-        <w:ind w:left="1440" w:hanging="360"/>
-        <w:rPr>
-          <w:rFonts w:eastAsia="Times New Roman"/>
-        </w:rPr>
+          <w:numId w:val="38"/>
+        </w:numPr>
+        <w:ind w:left="720"/>
       </w:pPr>
       <w:bookmarkStart w:id="19" w:name="_Toc200965193"/>
-      <w:bookmarkStart w:id="20" w:name="_Toc201078055"/>
-      <w:r>
-        <w:rPr>
-          <w:rFonts w:eastAsia="Times New Roman"/>
-        </w:rPr>
+      <w:bookmarkStart w:id="20" w:name="_Toc201128562"/>
+      <w:r>
         <w:t>Software Integration Architecture</w:t>
       </w:r>
       <w:bookmarkEnd w:id="19"/>
@@ -14651,7 +14700,7 @@
                     </pic:cNvPicPr>
                   </pic:nvPicPr>
                   <pic:blipFill>
-                    <a:blip r:embed="rId20">
+                    <a:blip r:embed="rId21">
                       <a:extLst>
                         <a:ext uri="{28A0092B-C50C-407E-A947-70E740481C1C}">
                           <a14:useLocalDpi xmlns:a14="http://schemas.microsoft.com/office/drawing/2010/main" val="0"/>
@@ -14695,33 +14744,59 @@
       <w:r>
         <w:t xml:space="preserve">Figure </w:t>
       </w:r>
-      <w:fldSimple w:instr=" STYLEREF 1 \s ">
-        <w:r>
-          <w:rPr>
-            <w:rFonts w:hint="eastAsia"/>
-            <w:noProof/>
-            <w:cs/>
-          </w:rPr>
-          <w:t>‎</w:t>
-        </w:r>
-        <w:r>
-          <w:rPr>
-            <w:noProof/>
-          </w:rPr>
-          <w:t>5</w:t>
-        </w:r>
-      </w:fldSimple>
+      <w:r>
+        <w:fldChar w:fldCharType="begin"/>
+      </w:r>
+      <w:r>
+        <w:instrText xml:space="preserve"> STYLEREF 1 \s </w:instrText>
+      </w:r>
+      <w:r>
+        <w:fldChar w:fldCharType="separate"/>
+      </w:r>
+      <w:r>
+        <w:rPr>
+          <w:rFonts w:hint="eastAsia"/>
+          <w:noProof/>
+          <w:cs/>
+        </w:rPr>
+        <w:t>‎</w:t>
+      </w:r>
+      <w:r>
+        <w:rPr>
+          <w:noProof/>
+        </w:rPr>
+        <w:t>5</w:t>
+      </w:r>
+      <w:r>
+        <w:rPr>
+          <w:noProof/>
+        </w:rPr>
+        <w:fldChar w:fldCharType="end"/>
+      </w:r>
       <w:r>
         <w:noBreakHyphen/>
       </w:r>
-      <w:fldSimple w:instr=" SEQ Figure \* ARABIC \s 1 ">
-        <w:r>
-          <w:rPr>
-            <w:noProof/>
-          </w:rPr>
-          <w:t>1</w:t>
-        </w:r>
-      </w:fldSimple>
+      <w:r>
+        <w:fldChar w:fldCharType="begin"/>
+      </w:r>
+      <w:r>
+        <w:instrText xml:space="preserve"> SEQ Figure \* ARABIC \s 1 </w:instrText>
+      </w:r>
+      <w:r>
+        <w:fldChar w:fldCharType="separate"/>
+      </w:r>
+      <w:r>
+        <w:rPr>
+          <w:noProof/>
+        </w:rPr>
+        <w:t>1</w:t>
+      </w:r>
+      <w:r>
+        <w:rPr>
+          <w:noProof/>
+        </w:rPr>
+        <w:fldChar w:fldCharType="end"/>
+      </w:r>
       <w:r>
         <w:t xml:space="preserve">: </w:t>
       </w:r>
@@ -14795,13 +14870,12 @@
           <w:ilvl w:val="2"/>
           <w:numId w:val="37"/>
         </w:numPr>
-        <w:ind w:left="2160" w:hanging="180"/>
-      </w:pPr>
-      <w:bookmarkStart w:id="21" w:name="_Toc201078056"/>
+        <w:ind w:left="1440"/>
+        <w:jc w:val="both"/>
+      </w:pPr>
       <w:r>
         <w:t>Module Overview</w:t>
       </w:r>
-      <w:bookmarkEnd w:id="21"/>
     </w:p>
     <w:p>
       <w:pPr>
@@ -14816,33 +14890,59 @@
       <w:r>
         <w:t xml:space="preserve">Table </w:t>
       </w:r>
-      <w:fldSimple w:instr=" STYLEREF 1 \s ">
-        <w:r>
-          <w:rPr>
-            <w:rFonts w:hint="eastAsia"/>
-            <w:noProof/>
-            <w:cs/>
-          </w:rPr>
-          <w:t>‎</w:t>
-        </w:r>
-        <w:r>
-          <w:rPr>
-            <w:noProof/>
-          </w:rPr>
-          <w:t>5</w:t>
-        </w:r>
-      </w:fldSimple>
+      <w:r>
+        <w:fldChar w:fldCharType="begin"/>
+      </w:r>
+      <w:r>
+        <w:instrText xml:space="preserve"> STYLEREF 1 \s </w:instrText>
+      </w:r>
+      <w:r>
+        <w:fldChar w:fldCharType="separate"/>
+      </w:r>
+      <w:r>
+        <w:rPr>
+          <w:rFonts w:hint="eastAsia"/>
+          <w:noProof/>
+          <w:cs/>
+        </w:rPr>
+        <w:t>‎</w:t>
+      </w:r>
+      <w:r>
+        <w:rPr>
+          <w:noProof/>
+        </w:rPr>
+        <w:t>5</w:t>
+      </w:r>
+      <w:r>
+        <w:rPr>
+          <w:noProof/>
+        </w:rPr>
+        <w:fldChar w:fldCharType="end"/>
+      </w:r>
       <w:r>
         <w:noBreakHyphen/>
       </w:r>
-      <w:fldSimple w:instr=" SEQ Table \* ARABIC \s 1 ">
-        <w:r>
-          <w:rPr>
-            <w:noProof/>
-          </w:rPr>
-          <w:t>1</w:t>
-        </w:r>
-      </w:fldSimple>
+      <w:r>
+        <w:fldChar w:fldCharType="begin"/>
+      </w:r>
+      <w:r>
+        <w:instrText xml:space="preserve"> SEQ Table \* ARABIC \s 1 </w:instrText>
+      </w:r>
+      <w:r>
+        <w:fldChar w:fldCharType="separate"/>
+      </w:r>
+      <w:r>
+        <w:rPr>
+          <w:noProof/>
+        </w:rPr>
+        <w:t>1</w:t>
+      </w:r>
+      <w:r>
+        <w:rPr>
+          <w:noProof/>
+        </w:rPr>
+        <w:fldChar w:fldCharType="end"/>
+      </w:r>
       <w:r>
         <w:t>:</w:t>
       </w:r>
@@ -15181,13 +15281,12 @@
           <w:ilvl w:val="2"/>
           <w:numId w:val="37"/>
         </w:numPr>
-        <w:ind w:left="2160" w:hanging="180"/>
+        <w:ind w:left="1440"/>
         <w:rPr>
           <w:rFonts w:asciiTheme="majorHAnsi" w:hAnsiTheme="majorHAnsi"/>
           <w:lang w:val="en-US"/>
         </w:rPr>
       </w:pPr>
-      <w:bookmarkStart w:id="22" w:name="_Toc201078057"/>
       <w:r>
         <w:rPr>
           <w:rFonts w:asciiTheme="majorHAnsi" w:hAnsiTheme="majorHAnsi"/>
@@ -15195,7 +15294,6 @@
         </w:rPr>
         <w:t>Inter-Module Communication</w:t>
       </w:r>
-      <w:bookmarkEnd w:id="22"/>
     </w:p>
     <w:p>
       <w:pPr>
@@ -15280,13 +15378,302 @@
     <w:p>
       <w:pPr>
         <w:keepNext/>
-        <w:jc w:val="both"/>
-      </w:pPr>
+      </w:pPr>
+      <w:r>
+        <w:rPr>
+          <w:b/>
+          <w:bCs/>
+        </w:rPr>
+        <w:drawing>
+          <wp:inline distT="0" distB="0" distL="0" distR="0" wp14:anchorId="047F47CC" wp14:editId="062BFA54">
+            <wp:extent cx="6645910" cy="1152525"/>
+            <wp:effectExtent l="0" t="0" r="2540" b="9525"/>
+            <wp:docPr id="1805122853" name="Picture 1"/>
+            <wp:cNvGraphicFramePr>
+              <a:graphicFrameLocks xmlns:a="http://schemas.openxmlformats.org/drawingml/2006/main" noChangeAspect="1"/>
+            </wp:cNvGraphicFramePr>
+            <a:graphic xmlns:a="http://schemas.openxmlformats.org/drawingml/2006/main">
+              <a:graphicData uri="http://schemas.openxmlformats.org/drawingml/2006/picture">
+                <pic:pic xmlns:pic="http://schemas.openxmlformats.org/drawingml/2006/picture">
+                  <pic:nvPicPr>
+                    <pic:cNvPr id="1805122853" name=""/>
+                    <pic:cNvPicPr/>
+                  </pic:nvPicPr>
+                  <pic:blipFill>
+                    <a:blip r:embed="rId22"/>
+                    <a:stretch>
+                      <a:fillRect/>
+                    </a:stretch>
+                  </pic:blipFill>
+                  <pic:spPr>
+                    <a:xfrm>
+                      <a:off x="0" y="0"/>
+                      <a:ext cx="6645910" cy="1152525"/>
+                    </a:xfrm>
+                    <a:prstGeom prst="rect">
+                      <a:avLst/>
+                    </a:prstGeom>
+                  </pic:spPr>
+                </pic:pic>
+              </a:graphicData>
+            </a:graphic>
+          </wp:inline>
+        </w:drawing>
+      </w:r>
+    </w:p>
+    <w:p>
+      <w:pPr>
+        <w:pStyle w:val="Caption"/>
+      </w:pPr>
+      <w:r>
+        <w:t xml:space="preserve">Code Snipped </w:t>
+      </w:r>
+      <w:r>
+        <w:fldChar w:fldCharType="begin"/>
+      </w:r>
+      <w:r>
+        <w:instrText xml:space="preserve"> STYLEREF 1 \s </w:instrText>
+      </w:r>
+      <w:r>
+        <w:fldChar w:fldCharType="separate"/>
+      </w:r>
+      <w:r>
+        <w:rPr>
+          <w:rFonts w:hint="eastAsia"/>
+          <w:noProof/>
+          <w:cs/>
+        </w:rPr>
+        <w:t>‎</w:t>
+      </w:r>
+      <w:r>
+        <w:rPr>
+          <w:noProof/>
+        </w:rPr>
+        <w:t>5</w:t>
+      </w:r>
+      <w:r>
+        <w:fldChar w:fldCharType="end"/>
+      </w:r>
+      <w:r>
+        <w:noBreakHyphen/>
+      </w:r>
+      <w:r>
+        <w:fldChar w:fldCharType="begin"/>
+      </w:r>
+      <w:r>
+        <w:instrText xml:space="preserve"> SEQ Code_Snipped \* ARABIC \s 1 </w:instrText>
+      </w:r>
+      <w:r>
+        <w:fldChar w:fldCharType="separate"/>
+      </w:r>
+      <w:r>
+        <w:rPr>
+          <w:noProof/>
+        </w:rPr>
+        <w:t>1</w:t>
+      </w:r>
+      <w:r>
+        <w:fldChar w:fldCharType="end"/>
+      </w:r>
+      <w:r>
+        <w:t>:Callback implementation using LVGL</w:t>
+      </w:r>
     </w:p>
     <w:p/>
+    <w:p>
+      <w:pPr>
+        <w:pStyle w:val="Heading3"/>
+        <w:numPr>
+          <w:ilvl w:val="2"/>
+          <w:numId w:val="37"/>
+        </w:numPr>
+        <w:ind w:left="1440"/>
+        <w:rPr>
+          <w:lang w:val="en-US"/>
+        </w:rPr>
+      </w:pPr>
+      <w:r>
+        <w:rPr>
+          <w:lang w:val="en-US"/>
+        </w:rPr>
+        <w:t>Message Structure and Format</w:t>
+      </w:r>
+    </w:p>
+    <w:p>
+      <w:pPr>
+        <w:rPr>
+          <w:lang w:val="en-US"/>
+        </w:rPr>
+      </w:pPr>
+      <w:r>
+        <w:rPr>
+          <w:lang w:val="en-US"/>
+        </w:rPr>
+        <w:t xml:space="preserve">All messages—text or voice—follow a similar structure. They consist of the </w:t>
+      </w:r>
+      <w:r>
+        <w:rPr>
+          <w:b/>
+          <w:bCs/>
+          <w:lang w:val="en-US"/>
+        </w:rPr>
+        <w:t>data payload</w:t>
+      </w:r>
+      <w:r>
+        <w:rPr>
+          <w:lang w:val="en-US"/>
+        </w:rPr>
+        <w:t xml:space="preserve"> (text or audio file metadata) and a </w:t>
+      </w:r>
+      <w:r>
+        <w:rPr>
+          <w:b/>
+          <w:bCs/>
+          <w:lang w:val="en-US"/>
+        </w:rPr>
+        <w:t>hash field</w:t>
+      </w:r>
+      <w:r>
+        <w:rPr>
+          <w:lang w:val="en-US"/>
+        </w:rPr>
+        <w:t xml:space="preserve"> used for integrity checking. This protocol is encapsulated in a Message struct, shared across modules.</w:t>
+      </w:r>
+    </w:p>
+    <w:p>
+      <w:pPr>
+        <w:keepNext/>
+      </w:pPr>
+      <w:r>
+        <w:rPr>
+          <w:lang w:val="en-US"/>
+        </w:rPr>
+        <w:drawing>
+          <wp:inline distT="0" distB="0" distL="0" distR="0" wp14:anchorId="0177DD1C" wp14:editId="12556DEF">
+            <wp:extent cx="6645910" cy="1353185"/>
+            <wp:effectExtent l="0" t="0" r="2540" b="0"/>
+            <wp:docPr id="4286586" name="Picture 1"/>
+            <wp:cNvGraphicFramePr>
+              <a:graphicFrameLocks xmlns:a="http://schemas.openxmlformats.org/drawingml/2006/main" noChangeAspect="1"/>
+            </wp:cNvGraphicFramePr>
+            <a:graphic xmlns:a="http://schemas.openxmlformats.org/drawingml/2006/main">
+              <a:graphicData uri="http://schemas.openxmlformats.org/drawingml/2006/picture">
+                <pic:pic xmlns:pic="http://schemas.openxmlformats.org/drawingml/2006/picture">
+                  <pic:nvPicPr>
+                    <pic:cNvPr id="4286586" name=""/>
+                    <pic:cNvPicPr/>
+                  </pic:nvPicPr>
+                  <pic:blipFill>
+                    <a:blip r:embed="rId23"/>
+                    <a:stretch>
+                      <a:fillRect/>
+                    </a:stretch>
+                  </pic:blipFill>
+                  <pic:spPr>
+                    <a:xfrm>
+                      <a:off x="0" y="0"/>
+                      <a:ext cx="6645910" cy="1353185"/>
+                    </a:xfrm>
+                    <a:prstGeom prst="rect">
+                      <a:avLst/>
+                    </a:prstGeom>
+                  </pic:spPr>
+                </pic:pic>
+              </a:graphicData>
+            </a:graphic>
+          </wp:inline>
+        </w:drawing>
+      </w:r>
+    </w:p>
+    <w:p>
+      <w:pPr>
+        <w:pStyle w:val="Caption"/>
+      </w:pPr>
+      <w:r>
+        <w:t xml:space="preserve">Code Snipped </w:t>
+      </w:r>
+      <w:r>
+        <w:fldChar w:fldCharType="begin"/>
+      </w:r>
+      <w:r>
+        <w:instrText xml:space="preserve"> STYLEREF 1 \s </w:instrText>
+      </w:r>
+      <w:r>
+        <w:fldChar w:fldCharType="separate"/>
+      </w:r>
+      <w:r>
+        <w:rPr>
+          <w:rFonts w:hint="eastAsia"/>
+          <w:noProof/>
+          <w:cs/>
+        </w:rPr>
+        <w:t>‎</w:t>
+      </w:r>
+      <w:r>
+        <w:rPr>
+          <w:noProof/>
+        </w:rPr>
+        <w:t>5</w:t>
+      </w:r>
+      <w:r>
+        <w:fldChar w:fldCharType="end"/>
+      </w:r>
+      <w:r>
+        <w:noBreakHyphen/>
+      </w:r>
+      <w:r>
+        <w:fldChar w:fldCharType="begin"/>
+      </w:r>
+      <w:r>
+        <w:instrText xml:space="preserve"> SEQ Code_Snipped \* ARABIC \s 1 </w:instrText>
+      </w:r>
+      <w:r>
+        <w:fldChar w:fldCharType="separate"/>
+      </w:r>
+      <w:r>
+        <w:rPr>
+          <w:noProof/>
+        </w:rPr>
+        <w:t>2</w:t>
+      </w:r>
+      <w:r>
+        <w:fldChar w:fldCharType="end"/>
+      </w:r>
+      <w:r>
+        <w:t>: Message Format</w:t>
+      </w:r>
+    </w:p>
+    <w:p>
+      <w:pPr>
+        <w:rPr>
+          <w:lang w:val="en-US"/>
+        </w:rPr>
+      </w:pPr>
+    </w:p>
+    <w:p>
+      <w:pPr>
+        <w:rPr>
+          <w:lang w:val="en-US"/>
+        </w:rPr>
+      </w:pPr>
+    </w:p>
+    <w:p>
+      <w:pPr>
+        <w:rPr>
+          <w:lang w:val="en-US"/>
+        </w:rPr>
+      </w:pPr>
+    </w:p>
+    <w:p>
+      <w:pPr>
+        <w:rPr>
+          <w:lang w:val="en-US"/>
+        </w:rPr>
+      </w:pPr>
+    </w:p>
     <w:sectPr>
-      <w:headerReference w:type="default" r:id="rId21"/>
-      <w:footerReference w:type="default" r:id="rId22"/>
+      <w:headerReference w:type="default" r:id="rId24"/>
+      <w:footerReference w:type="default" r:id="rId25"/>
       <w:pgSz w:w="11906" w:h="16838"/>
       <w:pgMar w:top="720" w:right="720" w:bottom="720" w:left="720" w:header="720" w:footer="720" w:gutter="0"/>
       <w:cols w:space="720"/>
@@ -15824,6 +16211,92 @@
     </w:lvl>
   </w:abstractNum>
   <w:abstractNum w:abstractNumId="2" w15:restartNumberingAfterBreak="0">
+    <w:nsid w:val="13B95762"/>
+    <w:multiLevelType w:val="hybridMultilevel"/>
+    <w:tmpl w:val="3E8E1ED8"/>
+    <w:lvl w:ilvl="0" w:tplc="0409000F">
+      <w:start w:val="1"/>
+      <w:numFmt w:val="decimal"/>
+      <w:lvlText w:val="%1."/>
+      <w:lvlJc w:val="left"/>
+      <w:pPr>
+        <w:ind w:left="780" w:hanging="360"/>
+      </w:pPr>
+    </w:lvl>
+    <w:lvl w:ilvl="1" w:tplc="04090019" w:tentative="1">
+      <w:start w:val="1"/>
+      <w:numFmt w:val="lowerLetter"/>
+      <w:lvlText w:val="%2."/>
+      <w:lvlJc w:val="left"/>
+      <w:pPr>
+        <w:ind w:left="1500" w:hanging="360"/>
+      </w:pPr>
+    </w:lvl>
+    <w:lvl w:ilvl="2" w:tplc="0409001B" w:tentative="1">
+      <w:start w:val="1"/>
+      <w:numFmt w:val="lowerRoman"/>
+      <w:lvlText w:val="%3."/>
+      <w:lvlJc w:val="right"/>
+      <w:pPr>
+        <w:ind w:left="2220" w:hanging="180"/>
+      </w:pPr>
+    </w:lvl>
+    <w:lvl w:ilvl="3" w:tplc="0409000F" w:tentative="1">
+      <w:start w:val="1"/>
+      <w:numFmt w:val="decimal"/>
+      <w:lvlText w:val="%4."/>
+      <w:lvlJc w:val="left"/>
+      <w:pPr>
+        <w:ind w:left="2940" w:hanging="360"/>
+      </w:pPr>
+    </w:lvl>
+    <w:lvl w:ilvl="4" w:tplc="04090019" w:tentative="1">
+      <w:start w:val="1"/>
+      <w:numFmt w:val="lowerLetter"/>
+      <w:lvlText w:val="%5."/>
+      <w:lvlJc w:val="left"/>
+      <w:pPr>
+        <w:ind w:left="3660" w:hanging="360"/>
+      </w:pPr>
+    </w:lvl>
+    <w:lvl w:ilvl="5" w:tplc="0409001B" w:tentative="1">
+      <w:start w:val="1"/>
+      <w:numFmt w:val="lowerRoman"/>
+      <w:lvlText w:val="%6."/>
+      <w:lvlJc w:val="right"/>
+      <w:pPr>
+        <w:ind w:left="4380" w:hanging="180"/>
+      </w:pPr>
+    </w:lvl>
+    <w:lvl w:ilvl="6" w:tplc="0409000F" w:tentative="1">
+      <w:start w:val="1"/>
+      <w:numFmt w:val="decimal"/>
+      <w:lvlText w:val="%7."/>
+      <w:lvlJc w:val="left"/>
+      <w:pPr>
+        <w:ind w:left="5100" w:hanging="360"/>
+      </w:pPr>
+    </w:lvl>
+    <w:lvl w:ilvl="7" w:tplc="04090019" w:tentative="1">
+      <w:start w:val="1"/>
+      <w:numFmt w:val="lowerLetter"/>
+      <w:lvlText w:val="%8."/>
+      <w:lvlJc w:val="left"/>
+      <w:pPr>
+        <w:ind w:left="5820" w:hanging="360"/>
+      </w:pPr>
+    </w:lvl>
+    <w:lvl w:ilvl="8" w:tplc="0409001B" w:tentative="1">
+      <w:start w:val="1"/>
+      <w:numFmt w:val="lowerRoman"/>
+      <w:lvlText w:val="%9."/>
+      <w:lvlJc w:val="right"/>
+      <w:pPr>
+        <w:ind w:left="6540" w:hanging="180"/>
+      </w:pPr>
+    </w:lvl>
+  </w:abstractNum>
+  <w:abstractNum w:abstractNumId="3" w15:restartNumberingAfterBreak="0">
     <w:nsid w:val="15382B98"/>
     <w:multiLevelType w:val="multilevel"/>
     <w:tmpl w:val="31642632"/>
@@ -15972,7 +16445,7 @@
       </w:rPr>
     </w:lvl>
   </w:abstractNum>
-  <w:abstractNum w:abstractNumId="3" w15:restartNumberingAfterBreak="0">
+  <w:abstractNum w:abstractNumId="4" w15:restartNumberingAfterBreak="0">
     <w:nsid w:val="1AF32265"/>
     <w:multiLevelType w:val="multilevel"/>
     <w:tmpl w:val="499E893A"/>
@@ -16121,7 +16594,93 @@
       </w:rPr>
     </w:lvl>
   </w:abstractNum>
-  <w:abstractNum w:abstractNumId="4" w15:restartNumberingAfterBreak="0">
+  <w:abstractNum w:abstractNumId="5" w15:restartNumberingAfterBreak="0">
+    <w:nsid w:val="1E642824"/>
+    <w:multiLevelType w:val="hybridMultilevel"/>
+    <w:tmpl w:val="54C8FD98"/>
+    <w:lvl w:ilvl="0" w:tplc="0409000F">
+      <w:start w:val="1"/>
+      <w:numFmt w:val="decimal"/>
+      <w:lvlText w:val="%1."/>
+      <w:lvlJc w:val="left"/>
+      <w:pPr>
+        <w:ind w:left="720" w:hanging="360"/>
+      </w:pPr>
+    </w:lvl>
+    <w:lvl w:ilvl="1" w:tplc="04090019" w:tentative="1">
+      <w:start w:val="1"/>
+      <w:numFmt w:val="lowerLetter"/>
+      <w:lvlText w:val="%2."/>
+      <w:lvlJc w:val="left"/>
+      <w:pPr>
+        <w:ind w:left="1440" w:hanging="360"/>
+      </w:pPr>
+    </w:lvl>
+    <w:lvl w:ilvl="2" w:tplc="0409001B">
+      <w:start w:val="1"/>
+      <w:numFmt w:val="lowerRoman"/>
+      <w:lvlText w:val="%3."/>
+      <w:lvlJc w:val="right"/>
+      <w:pPr>
+        <w:ind w:left="2160" w:hanging="180"/>
+      </w:pPr>
+    </w:lvl>
+    <w:lvl w:ilvl="3" w:tplc="0409000F" w:tentative="1">
+      <w:start w:val="1"/>
+      <w:numFmt w:val="decimal"/>
+      <w:lvlText w:val="%4."/>
+      <w:lvlJc w:val="left"/>
+      <w:pPr>
+        <w:ind w:left="2880" w:hanging="360"/>
+      </w:pPr>
+    </w:lvl>
+    <w:lvl w:ilvl="4" w:tplc="04090019" w:tentative="1">
+      <w:start w:val="1"/>
+      <w:numFmt w:val="lowerLetter"/>
+      <w:lvlText w:val="%5."/>
+      <w:lvlJc w:val="left"/>
+      <w:pPr>
+        <w:ind w:left="3600" w:hanging="360"/>
+      </w:pPr>
+    </w:lvl>
+    <w:lvl w:ilvl="5" w:tplc="0409001B" w:tentative="1">
+      <w:start w:val="1"/>
+      <w:numFmt w:val="lowerRoman"/>
+      <w:lvlText w:val="%6."/>
+      <w:lvlJc w:val="right"/>
+      <w:pPr>
+        <w:ind w:left="4320" w:hanging="180"/>
+      </w:pPr>
+    </w:lvl>
+    <w:lvl w:ilvl="6" w:tplc="0409000F" w:tentative="1">
+      <w:start w:val="1"/>
+      <w:numFmt w:val="decimal"/>
+      <w:lvlText w:val="%7."/>
+      <w:lvlJc w:val="left"/>
+      <w:pPr>
+        <w:ind w:left="5040" w:hanging="360"/>
+      </w:pPr>
+    </w:lvl>
+    <w:lvl w:ilvl="7" w:tplc="04090019" w:tentative="1">
+      <w:start w:val="1"/>
+      <w:numFmt w:val="lowerLetter"/>
+      <w:lvlText w:val="%8."/>
+      <w:lvlJc w:val="left"/>
+      <w:pPr>
+        <w:ind w:left="5760" w:hanging="360"/>
+      </w:pPr>
+    </w:lvl>
+    <w:lvl w:ilvl="8" w:tplc="0409001B" w:tentative="1">
+      <w:start w:val="1"/>
+      <w:numFmt w:val="lowerRoman"/>
+      <w:lvlText w:val="%9."/>
+      <w:lvlJc w:val="right"/>
+      <w:pPr>
+        <w:ind w:left="6480" w:hanging="180"/>
+      </w:pPr>
+    </w:lvl>
+  </w:abstractNum>
+  <w:abstractNum w:abstractNumId="6" w15:restartNumberingAfterBreak="0">
     <w:nsid w:val="1E6601B4"/>
     <w:multiLevelType w:val="hybridMultilevel"/>
     <w:tmpl w:val="31525BAE"/>
@@ -16207,7 +16766,7 @@
       </w:pPr>
     </w:lvl>
   </w:abstractNum>
-  <w:abstractNum w:abstractNumId="5" w15:restartNumberingAfterBreak="0">
+  <w:abstractNum w:abstractNumId="7" w15:restartNumberingAfterBreak="0">
     <w:nsid w:val="2307BF38"/>
     <w:multiLevelType w:val="hybridMultilevel"/>
     <w:tmpl w:val="478E6FA0"/>
@@ -16293,7 +16852,7 @@
       </w:pPr>
     </w:lvl>
   </w:abstractNum>
-  <w:abstractNum w:abstractNumId="6" w15:restartNumberingAfterBreak="0">
+  <w:abstractNum w:abstractNumId="8" w15:restartNumberingAfterBreak="0">
     <w:nsid w:val="24691A9C"/>
     <w:multiLevelType w:val="multilevel"/>
     <w:tmpl w:val="18F24324"/>
@@ -16406,7 +16965,7 @@
       </w:pPr>
     </w:lvl>
   </w:abstractNum>
-  <w:abstractNum w:abstractNumId="7" w15:restartNumberingAfterBreak="0">
+  <w:abstractNum w:abstractNumId="9" w15:restartNumberingAfterBreak="0">
     <w:nsid w:val="30641FAD"/>
     <w:multiLevelType w:val="hybridMultilevel"/>
     <w:tmpl w:val="486CCA6E"/>
@@ -16519,7 +17078,7 @@
       </w:rPr>
     </w:lvl>
   </w:abstractNum>
-  <w:abstractNum w:abstractNumId="8" w15:restartNumberingAfterBreak="0">
+  <w:abstractNum w:abstractNumId="10" w15:restartNumberingAfterBreak="0">
     <w:nsid w:val="352E5914"/>
     <w:multiLevelType w:val="multilevel"/>
     <w:tmpl w:val="91E8D91A"/>
@@ -16638,7 +17197,7 @@
       </w:rPr>
     </w:lvl>
   </w:abstractNum>
-  <w:abstractNum w:abstractNumId="9" w15:restartNumberingAfterBreak="0">
+  <w:abstractNum w:abstractNumId="11" w15:restartNumberingAfterBreak="0">
     <w:nsid w:val="35E31308"/>
     <w:multiLevelType w:val="multilevel"/>
     <w:tmpl w:val="2E1A1920"/>
@@ -16756,7 +17315,7 @@
       </w:rPr>
     </w:lvl>
   </w:abstractNum>
-  <w:abstractNum w:abstractNumId="10" w15:restartNumberingAfterBreak="0">
+  <w:abstractNum w:abstractNumId="12" w15:restartNumberingAfterBreak="0">
     <w:nsid w:val="377BF661"/>
     <w:multiLevelType w:val="hybridMultilevel"/>
     <w:tmpl w:val="0DC0DFD0"/>
@@ -16869,7 +17428,93 @@
       </w:rPr>
     </w:lvl>
   </w:abstractNum>
-  <w:abstractNum w:abstractNumId="11" w15:restartNumberingAfterBreak="0">
+  <w:abstractNum w:abstractNumId="13" w15:restartNumberingAfterBreak="0">
+    <w:nsid w:val="38804A4E"/>
+    <w:multiLevelType w:val="hybridMultilevel"/>
+    <w:tmpl w:val="D2FC84D0"/>
+    <w:lvl w:ilvl="0" w:tplc="0409000F">
+      <w:start w:val="1"/>
+      <w:numFmt w:val="decimal"/>
+      <w:lvlText w:val="%1."/>
+      <w:lvlJc w:val="left"/>
+      <w:pPr>
+        <w:ind w:left="780" w:hanging="360"/>
+      </w:pPr>
+    </w:lvl>
+    <w:lvl w:ilvl="1" w:tplc="04090019" w:tentative="1">
+      <w:start w:val="1"/>
+      <w:numFmt w:val="lowerLetter"/>
+      <w:lvlText w:val="%2."/>
+      <w:lvlJc w:val="left"/>
+      <w:pPr>
+        <w:ind w:left="1500" w:hanging="360"/>
+      </w:pPr>
+    </w:lvl>
+    <w:lvl w:ilvl="2" w:tplc="0409001B" w:tentative="1">
+      <w:start w:val="1"/>
+      <w:numFmt w:val="lowerRoman"/>
+      <w:lvlText w:val="%3."/>
+      <w:lvlJc w:val="right"/>
+      <w:pPr>
+        <w:ind w:left="2220" w:hanging="180"/>
+      </w:pPr>
+    </w:lvl>
+    <w:lvl w:ilvl="3" w:tplc="0409000F" w:tentative="1">
+      <w:start w:val="1"/>
+      <w:numFmt w:val="decimal"/>
+      <w:lvlText w:val="%4."/>
+      <w:lvlJc w:val="left"/>
+      <w:pPr>
+        <w:ind w:left="2940" w:hanging="360"/>
+      </w:pPr>
+    </w:lvl>
+    <w:lvl w:ilvl="4" w:tplc="04090019" w:tentative="1">
+      <w:start w:val="1"/>
+      <w:numFmt w:val="lowerLetter"/>
+      <w:lvlText w:val="%5."/>
+      <w:lvlJc w:val="left"/>
+      <w:pPr>
+        <w:ind w:left="3660" w:hanging="360"/>
+      </w:pPr>
+    </w:lvl>
+    <w:lvl w:ilvl="5" w:tplc="0409001B" w:tentative="1">
+      <w:start w:val="1"/>
+      <w:numFmt w:val="lowerRoman"/>
+      <w:lvlText w:val="%6."/>
+      <w:lvlJc w:val="right"/>
+      <w:pPr>
+        <w:ind w:left="4380" w:hanging="180"/>
+      </w:pPr>
+    </w:lvl>
+    <w:lvl w:ilvl="6" w:tplc="0409000F" w:tentative="1">
+      <w:start w:val="1"/>
+      <w:numFmt w:val="decimal"/>
+      <w:lvlText w:val="%7."/>
+      <w:lvlJc w:val="left"/>
+      <w:pPr>
+        <w:ind w:left="5100" w:hanging="360"/>
+      </w:pPr>
+    </w:lvl>
+    <w:lvl w:ilvl="7" w:tplc="04090019" w:tentative="1">
+      <w:start w:val="1"/>
+      <w:numFmt w:val="lowerLetter"/>
+      <w:lvlText w:val="%8."/>
+      <w:lvlJc w:val="left"/>
+      <w:pPr>
+        <w:ind w:left="5820" w:hanging="360"/>
+      </w:pPr>
+    </w:lvl>
+    <w:lvl w:ilvl="8" w:tplc="0409001B" w:tentative="1">
+      <w:start w:val="1"/>
+      <w:numFmt w:val="lowerRoman"/>
+      <w:lvlText w:val="%9."/>
+      <w:lvlJc w:val="right"/>
+      <w:pPr>
+        <w:ind w:left="6540" w:hanging="180"/>
+      </w:pPr>
+    </w:lvl>
+  </w:abstractNum>
+  <w:abstractNum w:abstractNumId="14" w15:restartNumberingAfterBreak="0">
     <w:nsid w:val="3B126638"/>
     <w:multiLevelType w:val="multilevel"/>
     <w:tmpl w:val="7F402D66"/>
@@ -17018,7 +17663,93 @@
       </w:rPr>
     </w:lvl>
   </w:abstractNum>
-  <w:abstractNum w:abstractNumId="12" w15:restartNumberingAfterBreak="0">
+  <w:abstractNum w:abstractNumId="15" w15:restartNumberingAfterBreak="0">
+    <w:nsid w:val="3B7D5E17"/>
+    <w:multiLevelType w:val="hybridMultilevel"/>
+    <w:tmpl w:val="C0C619FC"/>
+    <w:lvl w:ilvl="0" w:tplc="0409000F">
+      <w:start w:val="1"/>
+      <w:numFmt w:val="decimal"/>
+      <w:lvlText w:val="%1."/>
+      <w:lvlJc w:val="left"/>
+      <w:pPr>
+        <w:ind w:left="720" w:hanging="360"/>
+      </w:pPr>
+    </w:lvl>
+    <w:lvl w:ilvl="1" w:tplc="04090019" w:tentative="1">
+      <w:start w:val="1"/>
+      <w:numFmt w:val="lowerLetter"/>
+      <w:lvlText w:val="%2."/>
+      <w:lvlJc w:val="left"/>
+      <w:pPr>
+        <w:ind w:left="1440" w:hanging="360"/>
+      </w:pPr>
+    </w:lvl>
+    <w:lvl w:ilvl="2" w:tplc="0409001B">
+      <w:start w:val="1"/>
+      <w:numFmt w:val="lowerRoman"/>
+      <w:lvlText w:val="%3."/>
+      <w:lvlJc w:val="right"/>
+      <w:pPr>
+        <w:ind w:left="2160" w:hanging="180"/>
+      </w:pPr>
+    </w:lvl>
+    <w:lvl w:ilvl="3" w:tplc="0409000F" w:tentative="1">
+      <w:start w:val="1"/>
+      <w:numFmt w:val="decimal"/>
+      <w:lvlText w:val="%4."/>
+      <w:lvlJc w:val="left"/>
+      <w:pPr>
+        <w:ind w:left="2880" w:hanging="360"/>
+      </w:pPr>
+    </w:lvl>
+    <w:lvl w:ilvl="4" w:tplc="04090019" w:tentative="1">
+      <w:start w:val="1"/>
+      <w:numFmt w:val="lowerLetter"/>
+      <w:lvlText w:val="%5."/>
+      <w:lvlJc w:val="left"/>
+      <w:pPr>
+        <w:ind w:left="3600" w:hanging="360"/>
+      </w:pPr>
+    </w:lvl>
+    <w:lvl w:ilvl="5" w:tplc="0409001B" w:tentative="1">
+      <w:start w:val="1"/>
+      <w:numFmt w:val="lowerRoman"/>
+      <w:lvlText w:val="%6."/>
+      <w:lvlJc w:val="right"/>
+      <w:pPr>
+        <w:ind w:left="4320" w:hanging="180"/>
+      </w:pPr>
+    </w:lvl>
+    <w:lvl w:ilvl="6" w:tplc="0409000F" w:tentative="1">
+      <w:start w:val="1"/>
+      <w:numFmt w:val="decimal"/>
+      <w:lvlText w:val="%7."/>
+      <w:lvlJc w:val="left"/>
+      <w:pPr>
+        <w:ind w:left="5040" w:hanging="360"/>
+      </w:pPr>
+    </w:lvl>
+    <w:lvl w:ilvl="7" w:tplc="04090019" w:tentative="1">
+      <w:start w:val="1"/>
+      <w:numFmt w:val="lowerLetter"/>
+      <w:lvlText w:val="%8."/>
+      <w:lvlJc w:val="left"/>
+      <w:pPr>
+        <w:ind w:left="5760" w:hanging="360"/>
+      </w:pPr>
+    </w:lvl>
+    <w:lvl w:ilvl="8" w:tplc="0409001B" w:tentative="1">
+      <w:start w:val="1"/>
+      <w:numFmt w:val="lowerRoman"/>
+      <w:lvlText w:val="%9."/>
+      <w:lvlJc w:val="right"/>
+      <w:pPr>
+        <w:ind w:left="6480" w:hanging="180"/>
+      </w:pPr>
+    </w:lvl>
+  </w:abstractNum>
+  <w:abstractNum w:abstractNumId="16" w15:restartNumberingAfterBreak="0">
     <w:nsid w:val="3CB27129"/>
     <w:multiLevelType w:val="hybridMultilevel"/>
     <w:tmpl w:val="A5D0C3E8"/>
@@ -17104,7 +17835,7 @@
       </w:pPr>
     </w:lvl>
   </w:abstractNum>
-  <w:abstractNum w:abstractNumId="13" w15:restartNumberingAfterBreak="0">
+  <w:abstractNum w:abstractNumId="17" w15:restartNumberingAfterBreak="0">
     <w:nsid w:val="420A4370"/>
     <w:multiLevelType w:val="hybridMultilevel"/>
     <w:tmpl w:val="F176E17C"/>
@@ -17191,7 +17922,7 @@
       </w:pPr>
     </w:lvl>
   </w:abstractNum>
-  <w:abstractNum w:abstractNumId="14" w15:restartNumberingAfterBreak="0">
+  <w:abstractNum w:abstractNumId="18" w15:restartNumberingAfterBreak="0">
     <w:nsid w:val="4328711A"/>
     <w:multiLevelType w:val="hybridMultilevel"/>
     <w:tmpl w:val="AB6AA6C2"/>
@@ -17277,7 +18008,7 @@
       </w:pPr>
     </w:lvl>
   </w:abstractNum>
-  <w:abstractNum w:abstractNumId="15" w15:restartNumberingAfterBreak="0">
+  <w:abstractNum w:abstractNumId="19" w15:restartNumberingAfterBreak="0">
     <w:nsid w:val="4DF8ED20"/>
     <w:multiLevelType w:val="hybridMultilevel"/>
     <w:tmpl w:val="BEB4918E"/>
@@ -17363,7 +18094,7 @@
       </w:pPr>
     </w:lvl>
   </w:abstractNum>
-  <w:abstractNum w:abstractNumId="16" w15:restartNumberingAfterBreak="0">
+  <w:abstractNum w:abstractNumId="20" w15:restartNumberingAfterBreak="0">
     <w:nsid w:val="5090CE00"/>
     <w:multiLevelType w:val="hybridMultilevel"/>
     <w:tmpl w:val="25941FB6"/>
@@ -17449,7 +18180,7 @@
       </w:pPr>
     </w:lvl>
   </w:abstractNum>
-  <w:abstractNum w:abstractNumId="17" w15:restartNumberingAfterBreak="0">
+  <w:abstractNum w:abstractNumId="21" w15:restartNumberingAfterBreak="0">
     <w:nsid w:val="50A39E9F"/>
     <w:multiLevelType w:val="hybridMultilevel"/>
     <w:tmpl w:val="33CEAB92"/>
@@ -17562,7 +18293,7 @@
       </w:rPr>
     </w:lvl>
   </w:abstractNum>
-  <w:abstractNum w:abstractNumId="18" w15:restartNumberingAfterBreak="0">
+  <w:abstractNum w:abstractNumId="22" w15:restartNumberingAfterBreak="0">
     <w:nsid w:val="50BA3B4D"/>
     <w:multiLevelType w:val="multilevel"/>
     <w:tmpl w:val="6B80AC74"/>
@@ -17711,7 +18442,7 @@
       </w:rPr>
     </w:lvl>
   </w:abstractNum>
-  <w:abstractNum w:abstractNumId="19" w15:restartNumberingAfterBreak="0">
+  <w:abstractNum w:abstractNumId="23" w15:restartNumberingAfterBreak="0">
     <w:nsid w:val="534E0D7B"/>
     <w:multiLevelType w:val="multilevel"/>
     <w:tmpl w:val="B5261534"/>
@@ -17860,7 +18591,179 @@
       </w:rPr>
     </w:lvl>
   </w:abstractNum>
-  <w:abstractNum w:abstractNumId="20" w15:restartNumberingAfterBreak="0">
+  <w:abstractNum w:abstractNumId="24" w15:restartNumberingAfterBreak="0">
+    <w:nsid w:val="53EA6E68"/>
+    <w:multiLevelType w:val="hybridMultilevel"/>
+    <w:tmpl w:val="A0BCF95E"/>
+    <w:lvl w:ilvl="0" w:tplc="0409000F">
+      <w:start w:val="1"/>
+      <w:numFmt w:val="decimal"/>
+      <w:lvlText w:val="%1."/>
+      <w:lvlJc w:val="left"/>
+      <w:pPr>
+        <w:ind w:left="720" w:hanging="360"/>
+      </w:pPr>
+    </w:lvl>
+    <w:lvl w:ilvl="1" w:tplc="04090019" w:tentative="1">
+      <w:start w:val="1"/>
+      <w:numFmt w:val="lowerLetter"/>
+      <w:lvlText w:val="%2."/>
+      <w:lvlJc w:val="left"/>
+      <w:pPr>
+        <w:ind w:left="1440" w:hanging="360"/>
+      </w:pPr>
+    </w:lvl>
+    <w:lvl w:ilvl="2" w:tplc="0409001B">
+      <w:start w:val="1"/>
+      <w:numFmt w:val="lowerRoman"/>
+      <w:lvlText w:val="%3."/>
+      <w:lvlJc w:val="right"/>
+      <w:pPr>
+        <w:ind w:left="2160" w:hanging="180"/>
+      </w:pPr>
+    </w:lvl>
+    <w:lvl w:ilvl="3" w:tplc="0409000F" w:tentative="1">
+      <w:start w:val="1"/>
+      <w:numFmt w:val="decimal"/>
+      <w:lvlText w:val="%4."/>
+      <w:lvlJc w:val="left"/>
+      <w:pPr>
+        <w:ind w:left="2880" w:hanging="360"/>
+      </w:pPr>
+    </w:lvl>
+    <w:lvl w:ilvl="4" w:tplc="04090019" w:tentative="1">
+      <w:start w:val="1"/>
+      <w:numFmt w:val="lowerLetter"/>
+      <w:lvlText w:val="%5."/>
+      <w:lvlJc w:val="left"/>
+      <w:pPr>
+        <w:ind w:left="3600" w:hanging="360"/>
+      </w:pPr>
+    </w:lvl>
+    <w:lvl w:ilvl="5" w:tplc="0409001B" w:tentative="1">
+      <w:start w:val="1"/>
+      <w:numFmt w:val="lowerRoman"/>
+      <w:lvlText w:val="%6."/>
+      <w:lvlJc w:val="right"/>
+      <w:pPr>
+        <w:ind w:left="4320" w:hanging="180"/>
+      </w:pPr>
+    </w:lvl>
+    <w:lvl w:ilvl="6" w:tplc="0409000F" w:tentative="1">
+      <w:start w:val="1"/>
+      <w:numFmt w:val="decimal"/>
+      <w:lvlText w:val="%7."/>
+      <w:lvlJc w:val="left"/>
+      <w:pPr>
+        <w:ind w:left="5040" w:hanging="360"/>
+      </w:pPr>
+    </w:lvl>
+    <w:lvl w:ilvl="7" w:tplc="04090019" w:tentative="1">
+      <w:start w:val="1"/>
+      <w:numFmt w:val="lowerLetter"/>
+      <w:lvlText w:val="%8."/>
+      <w:lvlJc w:val="left"/>
+      <w:pPr>
+        <w:ind w:left="5760" w:hanging="360"/>
+      </w:pPr>
+    </w:lvl>
+    <w:lvl w:ilvl="8" w:tplc="0409001B" w:tentative="1">
+      <w:start w:val="1"/>
+      <w:numFmt w:val="lowerRoman"/>
+      <w:lvlText w:val="%9."/>
+      <w:lvlJc w:val="right"/>
+      <w:pPr>
+        <w:ind w:left="6480" w:hanging="180"/>
+      </w:pPr>
+    </w:lvl>
+  </w:abstractNum>
+  <w:abstractNum w:abstractNumId="25" w15:restartNumberingAfterBreak="0">
+    <w:nsid w:val="55AD1117"/>
+    <w:multiLevelType w:val="hybridMultilevel"/>
+    <w:tmpl w:val="9E409FE2"/>
+    <w:lvl w:ilvl="0" w:tplc="0409000F">
+      <w:start w:val="1"/>
+      <w:numFmt w:val="decimal"/>
+      <w:lvlText w:val="%1."/>
+      <w:lvlJc w:val="left"/>
+      <w:pPr>
+        <w:ind w:left="2700" w:hanging="360"/>
+      </w:pPr>
+    </w:lvl>
+    <w:lvl w:ilvl="1" w:tplc="04090019" w:tentative="1">
+      <w:start w:val="1"/>
+      <w:numFmt w:val="lowerLetter"/>
+      <w:lvlText w:val="%2."/>
+      <w:lvlJc w:val="left"/>
+      <w:pPr>
+        <w:ind w:left="3420" w:hanging="360"/>
+      </w:pPr>
+    </w:lvl>
+    <w:lvl w:ilvl="2" w:tplc="0409001B" w:tentative="1">
+      <w:start w:val="1"/>
+      <w:numFmt w:val="lowerRoman"/>
+      <w:lvlText w:val="%3."/>
+      <w:lvlJc w:val="right"/>
+      <w:pPr>
+        <w:ind w:left="4140" w:hanging="180"/>
+      </w:pPr>
+    </w:lvl>
+    <w:lvl w:ilvl="3" w:tplc="0409000F" w:tentative="1">
+      <w:start w:val="1"/>
+      <w:numFmt w:val="decimal"/>
+      <w:lvlText w:val="%4."/>
+      <w:lvlJc w:val="left"/>
+      <w:pPr>
+        <w:ind w:left="4860" w:hanging="360"/>
+      </w:pPr>
+    </w:lvl>
+    <w:lvl w:ilvl="4" w:tplc="04090019" w:tentative="1">
+      <w:start w:val="1"/>
+      <w:numFmt w:val="lowerLetter"/>
+      <w:lvlText w:val="%5."/>
+      <w:lvlJc w:val="left"/>
+      <w:pPr>
+        <w:ind w:left="5580" w:hanging="360"/>
+      </w:pPr>
+    </w:lvl>
+    <w:lvl w:ilvl="5" w:tplc="0409001B" w:tentative="1">
+      <w:start w:val="1"/>
+      <w:numFmt w:val="lowerRoman"/>
+      <w:lvlText w:val="%6."/>
+      <w:lvlJc w:val="right"/>
+      <w:pPr>
+        <w:ind w:left="6300" w:hanging="180"/>
+      </w:pPr>
+    </w:lvl>
+    <w:lvl w:ilvl="6" w:tplc="0409000F" w:tentative="1">
+      <w:start w:val="1"/>
+      <w:numFmt w:val="decimal"/>
+      <w:lvlText w:val="%7."/>
+      <w:lvlJc w:val="left"/>
+      <w:pPr>
+        <w:ind w:left="7020" w:hanging="360"/>
+      </w:pPr>
+    </w:lvl>
+    <w:lvl w:ilvl="7" w:tplc="04090019" w:tentative="1">
+      <w:start w:val="1"/>
+      <w:numFmt w:val="lowerLetter"/>
+      <w:lvlText w:val="%8."/>
+      <w:lvlJc w:val="left"/>
+      <w:pPr>
+        <w:ind w:left="7740" w:hanging="360"/>
+      </w:pPr>
+    </w:lvl>
+    <w:lvl w:ilvl="8" w:tplc="0409001B" w:tentative="1">
+      <w:start w:val="1"/>
+      <w:numFmt w:val="lowerRoman"/>
+      <w:lvlText w:val="%9."/>
+      <w:lvlJc w:val="right"/>
+      <w:pPr>
+        <w:ind w:left="8460" w:hanging="180"/>
+      </w:pPr>
+    </w:lvl>
+  </w:abstractNum>
+  <w:abstractNum w:abstractNumId="26" w15:restartNumberingAfterBreak="0">
     <w:nsid w:val="56CA6CA5"/>
     <w:multiLevelType w:val="hybridMultilevel"/>
     <w:tmpl w:val="5F166D66"/>
@@ -17946,7 +18849,125 @@
       </w:pPr>
     </w:lvl>
   </w:abstractNum>
-  <w:abstractNum w:abstractNumId="21" w15:restartNumberingAfterBreak="0">
+  <w:abstractNum w:abstractNumId="27" w15:restartNumberingAfterBreak="0">
+    <w:nsid w:val="5E5A66BC"/>
+    <w:multiLevelType w:val="multilevel"/>
+    <w:tmpl w:val="FF3C58E0"/>
+    <w:lvl w:ilvl="0">
+      <w:start w:val="1"/>
+      <w:numFmt w:val="decimal"/>
+      <w:lvlText w:val="%1."/>
+      <w:lvlJc w:val="left"/>
+      <w:pPr>
+        <w:ind w:left="720" w:hanging="360"/>
+      </w:pPr>
+    </w:lvl>
+    <w:lvl w:ilvl="1">
+      <w:start w:val="1"/>
+      <w:numFmt w:val="decimal"/>
+      <w:isLgl/>
+      <w:lvlText w:val="%1.%2"/>
+      <w:lvlJc w:val="left"/>
+      <w:pPr>
+        <w:ind w:left="1080" w:hanging="720"/>
+      </w:pPr>
+      <w:rPr>
+        <w:rFonts w:hint="default"/>
+      </w:rPr>
+    </w:lvl>
+    <w:lvl w:ilvl="2">
+      <w:start w:val="1"/>
+      <w:numFmt w:val="decimal"/>
+      <w:isLgl/>
+      <w:lvlText w:val="%1.%2.%3"/>
+      <w:lvlJc w:val="left"/>
+      <w:pPr>
+        <w:ind w:left="5310" w:hanging="720"/>
+      </w:pPr>
+      <w:rPr>
+        <w:rFonts w:hint="default"/>
+      </w:rPr>
+    </w:lvl>
+    <w:lvl w:ilvl="3">
+      <w:start w:val="1"/>
+      <w:numFmt w:val="decimal"/>
+      <w:isLgl/>
+      <w:lvlText w:val="%1.%2.%3.%4"/>
+      <w:lvlJc w:val="left"/>
+      <w:pPr>
+        <w:ind w:left="1440" w:hanging="1080"/>
+      </w:pPr>
+      <w:rPr>
+        <w:rFonts w:hint="default"/>
+      </w:rPr>
+    </w:lvl>
+    <w:lvl w:ilvl="4">
+      <w:start w:val="1"/>
+      <w:numFmt w:val="decimal"/>
+      <w:isLgl/>
+      <w:lvlText w:val="%1.%2.%3.%4.%5"/>
+      <w:lvlJc w:val="left"/>
+      <w:pPr>
+        <w:ind w:left="1800" w:hanging="1440"/>
+      </w:pPr>
+      <w:rPr>
+        <w:rFonts w:hint="default"/>
+      </w:rPr>
+    </w:lvl>
+    <w:lvl w:ilvl="5">
+      <w:start w:val="1"/>
+      <w:numFmt w:val="decimal"/>
+      <w:isLgl/>
+      <w:lvlText w:val="%1.%2.%3.%4.%5.%6"/>
+      <w:lvlJc w:val="left"/>
+      <w:pPr>
+        <w:ind w:left="1800" w:hanging="1440"/>
+      </w:pPr>
+      <w:rPr>
+        <w:rFonts w:hint="default"/>
+      </w:rPr>
+    </w:lvl>
+    <w:lvl w:ilvl="6">
+      <w:start w:val="1"/>
+      <w:numFmt w:val="decimal"/>
+      <w:isLgl/>
+      <w:lvlText w:val="%1.%2.%3.%4.%5.%6.%7"/>
+      <w:lvlJc w:val="left"/>
+      <w:pPr>
+        <w:ind w:left="2160" w:hanging="1800"/>
+      </w:pPr>
+      <w:rPr>
+        <w:rFonts w:hint="default"/>
+      </w:rPr>
+    </w:lvl>
+    <w:lvl w:ilvl="7">
+      <w:start w:val="1"/>
+      <w:numFmt w:val="decimal"/>
+      <w:isLgl/>
+      <w:lvlText w:val="%1.%2.%3.%4.%5.%6.%7.%8"/>
+      <w:lvlJc w:val="left"/>
+      <w:pPr>
+        <w:ind w:left="2520" w:hanging="2160"/>
+      </w:pPr>
+      <w:rPr>
+        <w:rFonts w:hint="default"/>
+      </w:rPr>
+    </w:lvl>
+    <w:lvl w:ilvl="8">
+      <w:start w:val="1"/>
+      <w:numFmt w:val="decimal"/>
+      <w:isLgl/>
+      <w:lvlText w:val="%1.%2.%3.%4.%5.%6.%7.%8.%9"/>
+      <w:lvlJc w:val="left"/>
+      <w:pPr>
+        <w:ind w:left="2520" w:hanging="2160"/>
+      </w:pPr>
+      <w:rPr>
+        <w:rFonts w:hint="default"/>
+      </w:rPr>
+    </w:lvl>
+  </w:abstractNum>
+  <w:abstractNum w:abstractNumId="28" w15:restartNumberingAfterBreak="0">
     <w:nsid w:val="5ED56930"/>
     <w:multiLevelType w:val="multilevel"/>
     <w:tmpl w:val="576E859A"/>
@@ -18095,7 +19116,7 @@
       </w:rPr>
     </w:lvl>
   </w:abstractNum>
-  <w:abstractNum w:abstractNumId="22" w15:restartNumberingAfterBreak="0">
+  <w:abstractNum w:abstractNumId="29" w15:restartNumberingAfterBreak="0">
     <w:nsid w:val="60E04243"/>
     <w:multiLevelType w:val="multilevel"/>
     <w:tmpl w:val="9950177A"/>
@@ -18244,7 +19265,7 @@
       </w:rPr>
     </w:lvl>
   </w:abstractNum>
-  <w:abstractNum w:abstractNumId="23" w15:restartNumberingAfterBreak="0">
+  <w:abstractNum w:abstractNumId="30" w15:restartNumberingAfterBreak="0">
     <w:nsid w:val="62A1161D"/>
     <w:multiLevelType w:val="multilevel"/>
     <w:tmpl w:val="30B86446"/>
@@ -18393,7 +19414,7 @@
       </w:rPr>
     </w:lvl>
   </w:abstractNum>
-  <w:abstractNum w:abstractNumId="24" w15:restartNumberingAfterBreak="0">
+  <w:abstractNum w:abstractNumId="31" w15:restartNumberingAfterBreak="0">
     <w:nsid w:val="6702646C"/>
     <w:multiLevelType w:val="hybridMultilevel"/>
     <w:tmpl w:val="1EB6B2FA"/>
@@ -18479,7 +19500,7 @@
       </w:pPr>
     </w:lvl>
   </w:abstractNum>
-  <w:abstractNum w:abstractNumId="25" w15:restartNumberingAfterBreak="0">
+  <w:abstractNum w:abstractNumId="32" w15:restartNumberingAfterBreak="0">
     <w:nsid w:val="67297E92"/>
     <w:multiLevelType w:val="hybridMultilevel"/>
     <w:tmpl w:val="242CF72C"/>
@@ -18592,7 +19613,7 @@
       </w:rPr>
     </w:lvl>
   </w:abstractNum>
-  <w:abstractNum w:abstractNumId="26" w15:restartNumberingAfterBreak="0">
+  <w:abstractNum w:abstractNumId="33" w15:restartNumberingAfterBreak="0">
     <w:nsid w:val="6C3E620F"/>
     <w:multiLevelType w:val="hybridMultilevel"/>
     <w:tmpl w:val="66E862CE"/>
@@ -18678,7 +19699,7 @@
       </w:pPr>
     </w:lvl>
   </w:abstractNum>
-  <w:abstractNum w:abstractNumId="27" w15:restartNumberingAfterBreak="0">
+  <w:abstractNum w:abstractNumId="34" w15:restartNumberingAfterBreak="0">
     <w:nsid w:val="76B6B61C"/>
     <w:multiLevelType w:val="hybridMultilevel"/>
     <w:tmpl w:val="093CABA8"/>
@@ -18764,7 +19785,7 @@
       </w:pPr>
     </w:lvl>
   </w:abstractNum>
-  <w:abstractNum w:abstractNumId="28" w15:restartNumberingAfterBreak="0">
+  <w:abstractNum w:abstractNumId="35" w15:restartNumberingAfterBreak="0">
     <w:nsid w:val="78B161AD"/>
     <w:multiLevelType w:val="multilevel"/>
     <w:tmpl w:val="EA90181C"/>
@@ -18913,7 +19934,7 @@
       </w:rPr>
     </w:lvl>
   </w:abstractNum>
-  <w:abstractNum w:abstractNumId="29" w15:restartNumberingAfterBreak="0">
+  <w:abstractNum w:abstractNumId="36" w15:restartNumberingAfterBreak="0">
     <w:nsid w:val="7A7F271F"/>
     <w:multiLevelType w:val="multilevel"/>
     <w:tmpl w:val="36D61016"/>
@@ -19062,7 +20083,7 @@
       </w:rPr>
     </w:lvl>
   </w:abstractNum>
-  <w:abstractNum w:abstractNumId="30" w15:restartNumberingAfterBreak="0">
+  <w:abstractNum w:abstractNumId="37" w15:restartNumberingAfterBreak="0">
     <w:nsid w:val="7B901115"/>
     <w:multiLevelType w:val="multilevel"/>
     <w:tmpl w:val="FF3C58E0"/>
@@ -19095,7 +20116,7 @@
       <w:lvlText w:val="%1.%2.%3"/>
       <w:lvlJc w:val="left"/>
       <w:pPr>
-        <w:ind w:left="1080" w:hanging="720"/>
+        <w:ind w:left="5310" w:hanging="720"/>
       </w:pPr>
       <w:rPr>
         <w:rFonts w:hint="default"/>
@@ -19180,7 +20201,93 @@
       </w:rPr>
     </w:lvl>
   </w:abstractNum>
-  <w:abstractNum w:abstractNumId="31" w15:restartNumberingAfterBreak="0">
+  <w:abstractNum w:abstractNumId="38" w15:restartNumberingAfterBreak="0">
+    <w:nsid w:val="7DFD248D"/>
+    <w:multiLevelType w:val="hybridMultilevel"/>
+    <w:tmpl w:val="F12605E8"/>
+    <w:lvl w:ilvl="0" w:tplc="0409000F">
+      <w:start w:val="1"/>
+      <w:numFmt w:val="decimal"/>
+      <w:lvlText w:val="%1."/>
+      <w:lvlJc w:val="left"/>
+      <w:pPr>
+        <w:ind w:left="720" w:hanging="360"/>
+      </w:pPr>
+    </w:lvl>
+    <w:lvl w:ilvl="1" w:tplc="04090019" w:tentative="1">
+      <w:start w:val="1"/>
+      <w:numFmt w:val="lowerLetter"/>
+      <w:lvlText w:val="%2."/>
+      <w:lvlJc w:val="left"/>
+      <w:pPr>
+        <w:ind w:left="1440" w:hanging="360"/>
+      </w:pPr>
+    </w:lvl>
+    <w:lvl w:ilvl="2" w:tplc="0409001B">
+      <w:start w:val="1"/>
+      <w:numFmt w:val="lowerRoman"/>
+      <w:lvlText w:val="%3."/>
+      <w:lvlJc w:val="right"/>
+      <w:pPr>
+        <w:ind w:left="2160" w:hanging="180"/>
+      </w:pPr>
+    </w:lvl>
+    <w:lvl w:ilvl="3" w:tplc="0409000F" w:tentative="1">
+      <w:start w:val="1"/>
+      <w:numFmt w:val="decimal"/>
+      <w:lvlText w:val="%4."/>
+      <w:lvlJc w:val="left"/>
+      <w:pPr>
+        <w:ind w:left="2880" w:hanging="360"/>
+      </w:pPr>
+    </w:lvl>
+    <w:lvl w:ilvl="4" w:tplc="04090019" w:tentative="1">
+      <w:start w:val="1"/>
+      <w:numFmt w:val="lowerLetter"/>
+      <w:lvlText w:val="%5."/>
+      <w:lvlJc w:val="left"/>
+      <w:pPr>
+        <w:ind w:left="3600" w:hanging="360"/>
+      </w:pPr>
+    </w:lvl>
+    <w:lvl w:ilvl="5" w:tplc="0409001B" w:tentative="1">
+      <w:start w:val="1"/>
+      <w:numFmt w:val="lowerRoman"/>
+      <w:lvlText w:val="%6."/>
+      <w:lvlJc w:val="right"/>
+      <w:pPr>
+        <w:ind w:left="4320" w:hanging="180"/>
+      </w:pPr>
+    </w:lvl>
+    <w:lvl w:ilvl="6" w:tplc="0409000F" w:tentative="1">
+      <w:start w:val="1"/>
+      <w:numFmt w:val="decimal"/>
+      <w:lvlText w:val="%7."/>
+      <w:lvlJc w:val="left"/>
+      <w:pPr>
+        <w:ind w:left="5040" w:hanging="360"/>
+      </w:pPr>
+    </w:lvl>
+    <w:lvl w:ilvl="7" w:tplc="04090019" w:tentative="1">
+      <w:start w:val="1"/>
+      <w:numFmt w:val="lowerLetter"/>
+      <w:lvlText w:val="%8."/>
+      <w:lvlJc w:val="left"/>
+      <w:pPr>
+        <w:ind w:left="5760" w:hanging="360"/>
+      </w:pPr>
+    </w:lvl>
+    <w:lvl w:ilvl="8" w:tplc="0409001B" w:tentative="1">
+      <w:start w:val="1"/>
+      <w:numFmt w:val="lowerRoman"/>
+      <w:lvlText w:val="%9."/>
+      <w:lvlJc w:val="right"/>
+      <w:pPr>
+        <w:ind w:left="6480" w:hanging="180"/>
+      </w:pPr>
+    </w:lvl>
+  </w:abstractNum>
+  <w:abstractNum w:abstractNumId="39" w15:restartNumberingAfterBreak="0">
     <w:nsid w:val="7F499C64"/>
     <w:multiLevelType w:val="hybridMultilevel"/>
     <w:tmpl w:val="C2A25304"/>
@@ -19266,7 +20373,7 @@
       </w:pPr>
     </w:lvl>
   </w:abstractNum>
-  <w:abstractNum w:abstractNumId="32" w15:restartNumberingAfterBreak="0">
+  <w:abstractNum w:abstractNumId="40" w15:restartNumberingAfterBreak="0">
     <w:nsid w:val="7F7875CB"/>
     <w:multiLevelType w:val="multilevel"/>
     <w:tmpl w:val="573648B8"/>
@@ -19416,133 +20523,187 @@
     </w:lvl>
   </w:abstractNum>
   <w:num w:numId="1" w16cid:durableId="354578919">
+    <w:abstractNumId w:val="20"/>
+  </w:num>
+  <w:num w:numId="2" w16cid:durableId="1837377505">
+    <w:abstractNumId w:val="39"/>
+  </w:num>
+  <w:num w:numId="3" w16cid:durableId="1534877814">
+    <w:abstractNumId w:val="21"/>
+  </w:num>
+  <w:num w:numId="4" w16cid:durableId="1307198603">
+    <w:abstractNumId w:val="6"/>
+  </w:num>
+  <w:num w:numId="5" w16cid:durableId="1843815289">
+    <w:abstractNumId w:val="33"/>
+  </w:num>
+  <w:num w:numId="6" w16cid:durableId="907619259">
+    <w:abstractNumId w:val="34"/>
+  </w:num>
+  <w:num w:numId="7" w16cid:durableId="1814831323">
+    <w:abstractNumId w:val="31"/>
+  </w:num>
+  <w:num w:numId="8" w16cid:durableId="163282375">
     <w:abstractNumId w:val="16"/>
   </w:num>
-  <w:num w:numId="2" w16cid:durableId="1837377505">
-    <w:abstractNumId w:val="31"/>
+  <w:num w:numId="9" w16cid:durableId="584263021">
+    <w:abstractNumId w:val="12"/>
   </w:num>
-  <w:num w:numId="3" w16cid:durableId="1534877814">
+  <w:num w:numId="10" w16cid:durableId="1169295446">
+    <w:abstractNumId w:val="26"/>
+  </w:num>
+  <w:num w:numId="11" w16cid:durableId="1476097765">
+    <w:abstractNumId w:val="7"/>
+  </w:num>
+  <w:num w:numId="12" w16cid:durableId="1177576664">
+    <w:abstractNumId w:val="9"/>
+  </w:num>
+  <w:num w:numId="13" w16cid:durableId="1016618291">
+    <w:abstractNumId w:val="19"/>
+  </w:num>
+  <w:num w:numId="14" w16cid:durableId="943533787">
+    <w:abstractNumId w:val="18"/>
+  </w:num>
+  <w:num w:numId="15" w16cid:durableId="1744597357">
+    <w:abstractNumId w:val="32"/>
+  </w:num>
+  <w:num w:numId="16" w16cid:durableId="8218568">
+    <w:abstractNumId w:val="11"/>
+  </w:num>
+  <w:num w:numId="17" w16cid:durableId="129980643">
     <w:abstractNumId w:val="17"/>
   </w:num>
-  <w:num w:numId="4" w16cid:durableId="1307198603">
-    <w:abstractNumId w:val="4"/>
-  </w:num>
-  <w:num w:numId="5" w16cid:durableId="1843815289">
-    <w:abstractNumId w:val="26"/>
-  </w:num>
-  <w:num w:numId="6" w16cid:durableId="907619259">
-    <w:abstractNumId w:val="27"/>
-  </w:num>
-  <w:num w:numId="7" w16cid:durableId="1814831323">
-    <w:abstractNumId w:val="24"/>
-  </w:num>
-  <w:num w:numId="8" w16cid:durableId="163282375">
-    <w:abstractNumId w:val="12"/>
-  </w:num>
-  <w:num w:numId="9" w16cid:durableId="584263021">
-    <w:abstractNumId w:val="10"/>
-  </w:num>
-  <w:num w:numId="10" w16cid:durableId="1169295446">
-    <w:abstractNumId w:val="20"/>
-  </w:num>
-  <w:num w:numId="11" w16cid:durableId="1476097765">
-    <w:abstractNumId w:val="5"/>
-  </w:num>
-  <w:num w:numId="12" w16cid:durableId="1177576664">
-    <w:abstractNumId w:val="7"/>
-  </w:num>
-  <w:num w:numId="13" w16cid:durableId="1016618291">
-    <w:abstractNumId w:val="15"/>
-  </w:num>
-  <w:num w:numId="14" w16cid:durableId="943533787">
-    <w:abstractNumId w:val="14"/>
-  </w:num>
-  <w:num w:numId="15" w16cid:durableId="1744597357">
-    <w:abstractNumId w:val="25"/>
-  </w:num>
-  <w:num w:numId="16" w16cid:durableId="8218568">
-    <w:abstractNumId w:val="9"/>
-  </w:num>
-  <w:num w:numId="17" w16cid:durableId="129980643">
-    <w:abstractNumId w:val="13"/>
-  </w:num>
   <w:num w:numId="18" w16cid:durableId="638269526">
-    <w:abstractNumId w:val="13"/>
+    <w:abstractNumId w:val="17"/>
     <w:lvlOverride w:ilvl="0">
       <w:startOverride w:val="1"/>
     </w:lvlOverride>
   </w:num>
   <w:num w:numId="19" w16cid:durableId="1680616134">
-    <w:abstractNumId w:val="13"/>
+    <w:abstractNumId w:val="17"/>
     <w:lvlOverride w:ilvl="0">
       <w:startOverride w:val="1"/>
     </w:lvlOverride>
   </w:num>
   <w:num w:numId="20" w16cid:durableId="701369630">
-    <w:abstractNumId w:val="13"/>
+    <w:abstractNumId w:val="17"/>
     <w:lvlOverride w:ilvl="0">
       <w:startOverride w:val="1"/>
     </w:lvlOverride>
   </w:num>
   <w:num w:numId="21" w16cid:durableId="177621160">
-    <w:abstractNumId w:val="13"/>
+    <w:abstractNumId w:val="17"/>
     <w:lvlOverride w:ilvl="0">
       <w:startOverride w:val="1"/>
     </w:lvlOverride>
   </w:num>
   <w:num w:numId="22" w16cid:durableId="415980910">
-    <w:abstractNumId w:val="11"/>
+    <w:abstractNumId w:val="14"/>
   </w:num>
   <w:num w:numId="23" w16cid:durableId="850029351">
     <w:abstractNumId w:val="0"/>
   </w:num>
   <w:num w:numId="24" w16cid:durableId="1351640536">
-    <w:abstractNumId w:val="29"/>
+    <w:abstractNumId w:val="36"/>
   </w:num>
   <w:num w:numId="25" w16cid:durableId="487020091">
-    <w:abstractNumId w:val="23"/>
+    <w:abstractNumId w:val="30"/>
   </w:num>
   <w:num w:numId="26" w16cid:durableId="1955553880">
-    <w:abstractNumId w:val="19"/>
+    <w:abstractNumId w:val="23"/>
   </w:num>
   <w:num w:numId="27" w16cid:durableId="2084375110">
     <w:abstractNumId w:val="1"/>
   </w:num>
   <w:num w:numId="28" w16cid:durableId="659238193">
-    <w:abstractNumId w:val="18"/>
+    <w:abstractNumId w:val="22"/>
   </w:num>
   <w:num w:numId="29" w16cid:durableId="1721974703">
-    <w:abstractNumId w:val="21"/>
+    <w:abstractNumId w:val="28"/>
   </w:num>
   <w:num w:numId="30" w16cid:durableId="1981424138">
-    <w:abstractNumId w:val="22"/>
+    <w:abstractNumId w:val="29"/>
   </w:num>
   <w:num w:numId="31" w16cid:durableId="681010969">
-    <w:abstractNumId w:val="32"/>
+    <w:abstractNumId w:val="40"/>
   </w:num>
   <w:num w:numId="32" w16cid:durableId="420034093">
-    <w:abstractNumId w:val="28"/>
+    <w:abstractNumId w:val="35"/>
   </w:num>
   <w:num w:numId="33" w16cid:durableId="1380284581">
-    <w:abstractNumId w:val="2"/>
+    <w:abstractNumId w:val="3"/>
   </w:num>
   <w:num w:numId="34" w16cid:durableId="1796412694">
-    <w:abstractNumId w:val="3"/>
+    <w:abstractNumId w:val="4"/>
   </w:num>
   <w:num w:numId="35" w16cid:durableId="168833024">
-    <w:abstractNumId w:val="6"/>
+    <w:abstractNumId w:val="8"/>
   </w:num>
   <w:num w:numId="36" w16cid:durableId="2111899490">
-    <w:abstractNumId w:val="13"/>
+    <w:abstractNumId w:val="17"/>
     <w:lvlOverride w:ilvl="0">
       <w:startOverride w:val="1"/>
     </w:lvlOverride>
   </w:num>
   <w:num w:numId="37" w16cid:durableId="1171485780">
-    <w:abstractNumId w:val="30"/>
+    <w:abstractNumId w:val="37"/>
   </w:num>
   <w:num w:numId="38" w16cid:durableId="1584412216">
-    <w:abstractNumId w:val="8"/>
+    <w:abstractNumId w:val="10"/>
+  </w:num>
+  <w:num w:numId="39" w16cid:durableId="1443644330">
+    <w:abstractNumId w:val="2"/>
+  </w:num>
+  <w:num w:numId="40" w16cid:durableId="832376013">
+    <w:abstractNumId w:val="13"/>
+  </w:num>
+  <w:num w:numId="41" w16cid:durableId="20205269">
+    <w:abstractNumId w:val="38"/>
+  </w:num>
+  <w:num w:numId="42" w16cid:durableId="488443522">
+    <w:abstractNumId w:val="24"/>
+  </w:num>
+  <w:num w:numId="43" w16cid:durableId="1756170264">
+    <w:abstractNumId w:val="15"/>
+  </w:num>
+  <w:num w:numId="44" w16cid:durableId="1533763507">
+    <w:abstractNumId w:val="5"/>
+  </w:num>
+  <w:num w:numId="45" w16cid:durableId="1475828003">
+    <w:abstractNumId w:val="25"/>
+  </w:num>
+  <w:num w:numId="46" w16cid:durableId="2051877469">
+    <w:abstractNumId w:val="27"/>
+  </w:num>
+  <w:num w:numId="47" w16cid:durableId="179323882">
+    <w:abstractNumId w:val="10"/>
+    <w:lvlOverride w:ilvl="0">
+      <w:startOverride w:val="1"/>
+    </w:lvlOverride>
+    <w:lvlOverride w:ilvl="1">
+      <w:startOverride w:val="1"/>
+    </w:lvlOverride>
+    <w:lvlOverride w:ilvl="2">
+      <w:startOverride w:val="1"/>
+    </w:lvlOverride>
+    <w:lvlOverride w:ilvl="3">
+      <w:startOverride w:val="1"/>
+    </w:lvlOverride>
+    <w:lvlOverride w:ilvl="4">
+      <w:startOverride w:val="1"/>
+    </w:lvlOverride>
+    <w:lvlOverride w:ilvl="5">
+      <w:startOverride w:val="1"/>
+    </w:lvlOverride>
+    <w:lvlOverride w:ilvl="6">
+      <w:startOverride w:val="1"/>
+    </w:lvlOverride>
+    <w:lvlOverride w:ilvl="7">
+      <w:startOverride w:val="1"/>
+    </w:lvlOverride>
+    <w:lvlOverride w:ilvl="8">
+      <w:startOverride w:val="1"/>
+    </w:lvlOverride>
   </w:num>
   <w:numIdMacAtCleanup w:val="38"/>
 </w:numbering>
@@ -20139,7 +21300,6 @@
   <w:style w:type="character" w:default="1" w:styleId="DefaultParagraphFont">
     <w:name w:val="Default Paragraph Font"/>
     <w:uiPriority w:val="1"/>
-    <w:semiHidden/>
     <w:unhideWhenUsed/>
   </w:style>
   <w:style w:type="table" w:default="1" w:styleId="TableNormal">
@@ -20867,4 +22027,16 @@
     </a:ext>
   </a:extLst>
 </a:theme>
+</file>
+
+<file path=customXml/item1.xml><?xml version="1.0" encoding="utf-8"?>
+<b:Sources xmlns:b="http://schemas.openxmlformats.org/officeDocument/2006/bibliography" xmlns="http://schemas.openxmlformats.org/officeDocument/2006/bibliography" SelectedStyle="\APASixthEditionOfficeOnline.xsl" StyleName="APA" Version="6"/>
+</file>
+
+<file path=customXml/itemProps1.xml><?xml version="1.0" encoding="utf-8"?>
+<ds:datastoreItem xmlns:ds="http://schemas.openxmlformats.org/officeDocument/2006/customXml" ds:itemID="{F5F6948E-6B9F-4700-901B-C385FE19B145}">
+  <ds:schemaRefs>
+    <ds:schemaRef ds:uri="http://schemas.openxmlformats.org/officeDocument/2006/bibliography"/>
+  </ds:schemaRefs>
+</ds:datastoreItem>
 </file>
</xml_diff>

<commit_message>
finish integartion with communcation module
</commit_message>
<xml_diff>
--- a/docs/GP_Book.docx
+++ b/docs/GP_Book.docx
@@ -4427,10 +4427,6 @@
     <w:p>
       <w:pPr>
         <w:pStyle w:val="Heading1"/>
-        <w:numPr>
-          <w:ilvl w:val="0"/>
-          <w:numId w:val="16"/>
-        </w:numPr>
       </w:pPr>
       <w:bookmarkStart w:id="0" w:name="_Toc201393968"/>
       <w:r>
@@ -4462,10 +4458,6 @@
     <w:p>
       <w:pPr>
         <w:pStyle w:val="Heading1"/>
-        <w:numPr>
-          <w:ilvl w:val="0"/>
-          <w:numId w:val="16"/>
-        </w:numPr>
         <w:rPr>
           <w:rFonts w:eastAsia="Times New Roman"/>
         </w:rPr>
@@ -4482,25 +4474,52 @@
     </w:p>
     <w:p>
       <w:pPr>
+        <w:pStyle w:val="Heading1"/>
+      </w:pPr>
+      <w:bookmarkStart w:id="2" w:name="_Toc201393970"/>
+      <w:r>
+        <w:t>RASPBERRY PI (THE MAIN ECU)</w:t>
+      </w:r>
+      <w:bookmarkEnd w:id="2"/>
+    </w:p>
+    <w:p>
+      <w:pPr>
         <w:pStyle w:val="Heading2"/>
-      </w:pPr>
-      <w:r>
-        <w:t xml:space="preserve">    </w:t>
-      </w:r>
-      <w:bookmarkStart w:id="2" w:name="_Toc201393970"/>
-      <w:r>
-        <w:t>3.</w:t>
-      </w:r>
-      <w:r>
-        <w:t>1</w:t>
-      </w:r>
-      <w:r>
-        <w:t xml:space="preserve"> </w:t>
-      </w:r>
-      <w:r>
-        <w:t>RASPBERRY PI (THE MAIN ECU)</w:t>
-      </w:r>
-      <w:bookmarkEnd w:id="2"/>
+        <w:rPr>
+          <w:rStyle w:val="Strong"/>
+        </w:rPr>
+      </w:pPr>
+      <w:proofErr w:type="gramStart"/>
+      <w:r>
+        <w:rPr>
+          <w:rStyle w:val="Strong"/>
+        </w:rPr>
+        <w:t xml:space="preserve">INTRODUCTION </w:t>
+      </w:r>
+      <w:r>
+        <w:rPr>
+          <w:rStyle w:val="Strong"/>
+        </w:rPr>
+        <w:t>:</w:t>
+      </w:r>
+      <w:proofErr w:type="gramEnd"/>
+    </w:p>
+    <w:p>
+      <w:pPr>
+        <w:pStyle w:val="ListParagraph"/>
+        <w:ind w:left="1152"/>
+      </w:pPr>
+      <w:r>
+        <w:t xml:space="preserve">In this chapter, we’ll talk about the main ECU in our project which is Raspberry pi. Also, we’ll discuss why Raspberry pi, its Versions, Hardware Component, Interfacing with GPIO pins and Raspberry pi Operating System. The Raspberry Pi is a low-cost, credit card-sized computer that was first developed in 2012 by the Raspberry Pi Foundation in the UK. The primary goal of the Raspberry Pi was to promote the teaching of basic computer science in schools and developing countries. Initially, the Raspberry Pi was equipped with a 700 MHz ARM11 processor, 256 MB of RAM, and a single USB port. However, today's models have significantly evolved, featuring quad-core processors, up to 8GB of RAM, and multiple USB and HDMI ports. The versatility of the Raspberry Pi extends to its ability to run a variety of operating systems, including several Linux distributions, Windows 10 IoT Core, and even Android. This flexibility allows the Raspberry Pi to be used for a wide range of projects, from simple tasks such as web browsing and playing games, to more complex </w:t>
+      </w:r>
+      <w:proofErr w:type="spellStart"/>
+      <w:r>
+        <w:t>endeavors</w:t>
+      </w:r>
+      <w:proofErr w:type="spellEnd"/>
+      <w:r>
+        <w:t xml:space="preserve"> like controlling robots, automating homes, and even building supercomputers. Overall, the Raspberry Pi has become an incredibly versatile and powerful tool for anyone interested in computing and electronics. </w:t>
+      </w:r>
     </w:p>
     <w:p>
       <w:pPr>
@@ -4513,12 +4532,11 @@
           <w:rStyle w:val="Strong"/>
         </w:rPr>
       </w:pPr>
-      <w:proofErr w:type="gramStart"/>
       <w:r>
         <w:rPr>
           <w:rStyle w:val="Strong"/>
         </w:rPr>
-        <w:t xml:space="preserve">INTRODUCTION </w:t>
+        <w:t>Raspberry Pi 4 in Our Project</w:t>
       </w:r>
       <w:r>
         <w:rPr>
@@ -4526,7 +4544,6 @@
         </w:rPr>
         <w:t>:</w:t>
       </w:r>
-      <w:proofErr w:type="gramEnd"/>
     </w:p>
     <w:p>
       <w:pPr>
@@ -4534,24 +4551,15 @@
         <w:ind w:left="1152"/>
       </w:pPr>
       <w:r>
-        <w:t xml:space="preserve">In this chapter, we’ll talk about the main ECU in our project which is Raspberry pi. Also, we’ll discuss why Raspberry pi, its Versions, Hardware Component, Interfacing with GPIO pins and Raspberry pi Operating System. The Raspberry Pi is a low-cost, credit card-sized computer that was first developed in 2012 by the Raspberry Pi Foundation in the UK. The primary goal of the Raspberry Pi was to promote the teaching of basic computer science in schools and developing countries. Initially, the Raspberry Pi was equipped with a 700 MHz ARM11 processor, 256 MB of RAM, and a single USB port. However, today's models have significantly evolved, featuring quad-core processors, up to 8GB of RAM, and multiple USB and HDMI ports. The versatility of the Raspberry Pi extends to its ability to run a variety of operating systems, including several Linux distributions, Windows 10 IoT Core, and even Android. This flexibility allows the Raspberry Pi to be used for a wide range of projects, from simple tasks such as web browsing and playing games, to more complex </w:t>
-      </w:r>
-      <w:proofErr w:type="spellStart"/>
-      <w:r>
-        <w:t>endeavors</w:t>
-      </w:r>
-      <w:proofErr w:type="spellEnd"/>
-      <w:r>
-        <w:t xml:space="preserve"> like controlling robots, automating homes, and even building supercomputers. Overall, the Raspberry Pi has become an incredibly versatile and powerful tool for anyone interested in computing and electronics. </w:t>
-      </w:r>
-    </w:p>
-    <w:p>
-      <w:pPr>
-        <w:pStyle w:val="ListParagraph"/>
-        <w:numPr>
-          <w:ilvl w:val="2"/>
-          <w:numId w:val="16"/>
-        </w:numPr>
+        <w:t xml:space="preserve"> For our project, we utilized the Raspberry Pi 4, which offers a significant improvement in speed and performance compared to its predecessors. The Raspberry Pi 4 provides a complete desktop experience, making it suitable for tasks such as editing documents, browsing the web with multiple tabs, managing spreadsheets, and </w:t>
+      </w:r>
+      <w:r>
+        <w:lastRenderedPageBreak/>
+        <w:t xml:space="preserve">drafting presentations. This is achieved on a smaller, more energy-efficient, and cost-effective machine. </w:t>
+      </w:r>
+    </w:p>
+    <w:p>
+      <w:pPr>
         <w:rPr>
           <w:rStyle w:val="Strong"/>
         </w:rPr>
@@ -4560,35 +4568,6 @@
         <w:rPr>
           <w:rStyle w:val="Strong"/>
         </w:rPr>
-        <w:t>Raspberry Pi 4 in Our Project</w:t>
-      </w:r>
-      <w:r>
-        <w:rPr>
-          <w:rStyle w:val="Strong"/>
-        </w:rPr>
-        <w:t>:</w:t>
-      </w:r>
-    </w:p>
-    <w:p>
-      <w:pPr>
-        <w:pStyle w:val="ListParagraph"/>
-        <w:ind w:left="1152"/>
-      </w:pPr>
-      <w:r>
-        <w:t xml:space="preserve"> For our project, we utilized the Raspberry Pi 4, which offers a significant improvement in speed and performance compared to its predecessors. The Raspberry Pi 4 provides a complete desktop experience, making it suitable for tasks such as editing documents, browsing the web with multiple tabs, managing spreadsheets, and drafting presentations. This is achieved on a smaller, more energy-efficient, and cost-effective machine. </w:t>
-      </w:r>
-    </w:p>
-    <w:p>
-      <w:pPr>
-        <w:rPr>
-          <w:rStyle w:val="Strong"/>
-        </w:rPr>
-      </w:pPr>
-      <w:r>
-        <w:rPr>
-          <w:rStyle w:val="Strong"/>
-        </w:rPr>
-        <w:lastRenderedPageBreak/>
         <w:t xml:space="preserve">          </w:t>
       </w:r>
       <w:r>
@@ -36058,7 +36037,7 @@
         </w:rPr>
         <w:lastRenderedPageBreak/>
         <w:drawing>
-          <wp:inline distT="0" distB="0" distL="0" distR="0" wp14:anchorId="126094B3" wp14:editId="411CA13A">
+          <wp:inline distT="0" distB="0" distL="0" distR="0" wp14:anchorId="126094B3" wp14:editId="1D49588B">
             <wp:extent cx="5668072" cy="3401060"/>
             <wp:effectExtent l="0" t="0" r="8890" b="8890"/>
             <wp:docPr id="47" name="Picture 3"/>
@@ -39711,14 +39690,8 @@
     <w:p>
       <w:pPr>
         <w:pStyle w:val="Heading1"/>
-        <w:rPr>
-          <w:lang w:val="en-US"/>
-        </w:rPr>
-      </w:pPr>
-      <w:r>
-        <w:rPr>
-          <w:lang w:val="en-US"/>
-        </w:rPr>
+      </w:pPr>
+      <w:r>
         <w:t>References</w:t>
       </w:r>
     </w:p>
@@ -41893,10 +41866,11 @@
   <w:abstractNum w:abstractNumId="15" w15:restartNumberingAfterBreak="0">
     <w:nsid w:val="35E31308"/>
     <w:multiLevelType w:val="multilevel"/>
-    <w:tmpl w:val="2E1A1920"/>
+    <w:tmpl w:val="20CC8FD6"/>
     <w:lvl w:ilvl="0">
       <w:start w:val="1"/>
       <w:numFmt w:val="decimal"/>
+      <w:pStyle w:val="Heading1"/>
       <w:lvlText w:val="%1."/>
       <w:lvlJc w:val="left"/>
       <w:pPr>
@@ -46102,12 +46076,14 @@
     <w:autoRedefine/>
     <w:uiPriority w:val="9"/>
     <w:qFormat/>
-    <w:rsid w:val="005F2022"/>
+    <w:rsid w:val="00F07A99"/>
     <w:pPr>
       <w:keepNext/>
       <w:keepLines/>
+      <w:numPr>
+        <w:numId w:val="16"/>
+      </w:numPr>
       <w:spacing w:before="360" w:after="80" w:line="279" w:lineRule="auto"/>
-      <w:ind w:left="360"/>
       <w:jc w:val="center"/>
       <w:outlineLvl w:val="0"/>
     </w:pPr>
@@ -46341,7 +46317,7 @@
     <w:basedOn w:val="DefaultParagraphFont"/>
     <w:link w:val="Heading1"/>
     <w:uiPriority w:val="9"/>
-    <w:rsid w:val="005F2022"/>
+    <w:rsid w:val="00F07A99"/>
     <w:rPr>
       <w:rFonts w:ascii="Arial" w:eastAsiaTheme="majorEastAsia" w:hAnsi="Arial" w:cstheme="majorBidi"/>
       <w:color w:val="2E74B5" w:themeColor="accent1" w:themeShade="BF"/>

</xml_diff>

<commit_message>
merge temp with main book
</commit_message>
<xml_diff>
--- a/docs/GP_Book.docx
+++ b/docs/GP_Book.docx
@@ -470,6 +470,477 @@
         </w:rPr>
       </w:pPr>
     </w:p>
+    <w:p>
+      <w:pPr>
+        <w:pStyle w:val="BodyText"/>
+        <w:jc w:val="center"/>
+        <w:rPr>
+          <w:sz w:val="32"/>
+          <w:szCs w:val="32"/>
+        </w:rPr>
+      </w:pPr>
+      <w:r>
+        <w:rPr>
+          <w:sz w:val="32"/>
+          <w:szCs w:val="32"/>
+        </w:rPr>
+        <w:lastRenderedPageBreak/>
+        <w:t>DEDICATION</w:t>
+      </w:r>
+    </w:p>
+    <w:p/>
+    <w:p>
+      <w:r>
+        <w:t>We</w:t>
+      </w:r>
+      <w:r>
+        <w:t xml:space="preserve"> would like to dedicate this project to all those who supported and guided us throughout this journey:</w:t>
+      </w:r>
+    </w:p>
+    <w:p>
+      <w:r>
+        <w:t>To Dr. Mohamed Hamdy,</w:t>
+      </w:r>
+      <w:r>
+        <w:br/>
+        <w:t>For your invaluable guidance in choosing the project idea and your constant support in developing and refining it. Your mentorship was a key pillar in turning this vision into reality.</w:t>
+      </w:r>
+    </w:p>
+    <w:p>
+      <w:r>
+        <w:t>To the college management,</w:t>
+      </w:r>
+      <w:r>
+        <w:br/>
+        <w:t>For your dedication to fostering a strong academic environment, and for providing us with the tools, laboratories, and resources that made this work possible.</w:t>
+      </w:r>
+    </w:p>
+    <w:p>
+      <w:r>
+        <w:t>With sincere gratitude, we dedicate this work to all of you.</w:t>
+      </w:r>
+    </w:p>
+    <w:p>
+      <w:r>
+        <w:t>To our beloved families,</w:t>
+      </w:r>
+      <w:r>
+        <w:br/>
+        <w:t>For your unwavering love, encouragement, and sacrifices. Your support gave us strength and motivation every step of the way. This achievement belongs to you as much as it does to us.</w:t>
+      </w:r>
+    </w:p>
+    <w:p/>
+    <w:p/>
+    <w:p>
+      <w:r>
+        <w:t>Acknowledgment</w:t>
+      </w:r>
+    </w:p>
+    <w:p>
+      <w:pPr>
+        <w:rPr>
+          <w:rFonts w:cs="TimesNewRomanPSMT"/>
+          <w:color w:val="000000"/>
+          <w:sz w:val="24"/>
+          <w:szCs w:val="24"/>
+        </w:rPr>
+      </w:pPr>
+      <w:r>
+        <w:rPr>
+          <w:rFonts w:cs="TimesNewRomanPSMT"/>
+          <w:color w:val="000000"/>
+          <w:sz w:val="24"/>
+          <w:szCs w:val="24"/>
+        </w:rPr>
+        <w:t>invaluable supervision, continuous guidance, and encouragement throughout every stage of this project. His insight and experience played a vital role in shaping the idea and bringing it to life.</w:t>
+      </w:r>
+    </w:p>
+    <w:p>
+      <w:pPr>
+        <w:rPr>
+          <w:rFonts w:cs="TimesNewRomanPSMT"/>
+          <w:color w:val="000000"/>
+          <w:sz w:val="24"/>
+          <w:szCs w:val="24"/>
+        </w:rPr>
+      </w:pPr>
+      <w:r>
+        <w:rPr>
+          <w:rFonts w:cs="TimesNewRomanPSMT"/>
+          <w:color w:val="000000"/>
+          <w:sz w:val="24"/>
+          <w:szCs w:val="24"/>
+        </w:rPr>
+        <w:t>We would also like to extend our sincere appreciation to the faculty members of the Electronics and Communication Engineering Department. Their dedication, support, and the knowledge they shared with us have been instrumental in building the foundation of this work.</w:t>
+      </w:r>
+    </w:p>
+    <w:p>
+      <w:pPr>
+        <w:rPr>
+          <w:rFonts w:cs="TimesNewRomanPSMT"/>
+          <w:color w:val="000000"/>
+          <w:sz w:val="24"/>
+          <w:szCs w:val="24"/>
+        </w:rPr>
+      </w:pPr>
+      <w:r>
+        <w:rPr>
+          <w:rFonts w:cs="TimesNewRomanPSMT"/>
+          <w:color w:val="000000"/>
+          <w:sz w:val="24"/>
+          <w:szCs w:val="24"/>
+        </w:rPr>
+        <w:t>Our heartfelt thanks go to the college management and technical staff for providing us with access to laboratories, tools, and essential components. Their support and cooperation enabled us to carry out practical experiments and implement our project effectively.</w:t>
+      </w:r>
+    </w:p>
+    <w:p>
+      <w:pPr>
+        <w:rPr>
+          <w:rFonts w:cs="TimesNewRomanPSMT"/>
+          <w:color w:val="000000"/>
+          <w:sz w:val="24"/>
+          <w:szCs w:val="24"/>
+        </w:rPr>
+      </w:pPr>
+      <w:r>
+        <w:rPr>
+          <w:rFonts w:cs="TimesNewRomanPSMT"/>
+          <w:color w:val="000000"/>
+          <w:sz w:val="24"/>
+          <w:szCs w:val="24"/>
+        </w:rPr>
+        <w:t>We gratefully acknowledge the Scientific Research Organization for their financial support, which was crucial in enabling us to acquire the necessary resources and tools for this project.</w:t>
+      </w:r>
+    </w:p>
+    <w:p>
+      <w:pPr>
+        <w:rPr>
+          <w:rFonts w:cs="TimesNewRomanPSMT"/>
+          <w:color w:val="000000"/>
+          <w:sz w:val="24"/>
+          <w:szCs w:val="24"/>
+        </w:rPr>
+      </w:pPr>
+      <w:r>
+        <w:rPr>
+          <w:rFonts w:cs="TimesNewRomanPSMT"/>
+          <w:color w:val="000000"/>
+          <w:sz w:val="24"/>
+          <w:szCs w:val="24"/>
+        </w:rPr>
+        <w:t>Finally, we are deeply thankful to our families for their patience, encouragement, and emotional support throughout our academic journey. Their belief in us gave us strength and motivation during every step of this work.</w:t>
+      </w:r>
+    </w:p>
+    <w:p>
+      <w:pPr>
+        <w:rPr>
+          <w:sz w:val="40"/>
+          <w:szCs w:val="40"/>
+        </w:rPr>
+      </w:pPr>
+    </w:p>
+    <w:p>
+      <w:pPr>
+        <w:rPr>
+          <w:sz w:val="40"/>
+          <w:szCs w:val="40"/>
+        </w:rPr>
+      </w:pPr>
+    </w:p>
+    <w:p>
+      <w:pPr>
+        <w:pStyle w:val="BodyText"/>
+        <w:jc w:val="center"/>
+        <w:rPr>
+          <w:sz w:val="32"/>
+          <w:szCs w:val="32"/>
+        </w:rPr>
+      </w:pPr>
+      <w:r>
+        <w:rPr>
+          <w:sz w:val="32"/>
+          <w:szCs w:val="32"/>
+        </w:rPr>
+        <w:t>DECLARATION</w:t>
+      </w:r>
+    </w:p>
+    <w:p>
+      <w:pPr>
+        <w:pStyle w:val="BodyText"/>
+        <w:jc w:val="center"/>
+        <w:rPr>
+          <w:sz w:val="32"/>
+          <w:szCs w:val="32"/>
+        </w:rPr>
+      </w:pPr>
+    </w:p>
+    <w:p>
+      <w:r>
+        <w:t xml:space="preserve">I hereby certify that this material, which I now submit for assessment on the programme of study leading to the award of </w:t>
+      </w:r>
+      <w:r>
+        <w:t>Bachelor of Science in</w:t>
+      </w:r>
+      <w:r>
+        <w:rPr>
+          <w:i/>
+          <w:iCs/>
+        </w:rPr>
+        <w:t xml:space="preserve"> Electrical Engineering</w:t>
+      </w:r>
+      <w:r>
+        <w:t xml:space="preserve"> is entirely my own work, that I have exercised reasonable care to ensure that the work is original, and does not to the best of my knowledge breach any law of copyright, and has not been taken from the work of </w:t>
+      </w:r>
+      <w:r>
+        <w:t>others</w:t>
+      </w:r>
+      <w:r>
+        <w:t xml:space="preserve"> save and to the extent that such work has been cited and acknowledged within the text of my work. </w:t>
+      </w:r>
+    </w:p>
+    <w:p/>
+    <w:p>
+      <w:r>
+        <w:t>Signed: ____________</w:t>
+      </w:r>
+      <w:r>
+        <w:t>_________________</w:t>
+      </w:r>
+      <w:r>
+        <w:t xml:space="preserve"> </w:t>
+      </w:r>
+    </w:p>
+    <w:p>
+      <w:r>
+        <w:t xml:space="preserve">Registration No.: ___________ </w:t>
+      </w:r>
+    </w:p>
+    <w:p>
+      <w:r>
+        <w:t xml:space="preserve">Date: </w:t>
+      </w:r>
+      <w:r>
+        <w:t>Day, xx Month Year.</w:t>
+      </w:r>
+    </w:p>
+    <w:p>
+      <w:r>
+        <w:br w:type="page"/>
+      </w:r>
+    </w:p>
+    <w:p>
+      <w:pPr>
+        <w:pStyle w:val="BodyText"/>
+        <w:jc w:val="center"/>
+        <w:rPr>
+          <w:sz w:val="32"/>
+          <w:szCs w:val="32"/>
+        </w:rPr>
+      </w:pPr>
+      <w:r>
+        <w:rPr>
+          <w:sz w:val="32"/>
+          <w:szCs w:val="32"/>
+        </w:rPr>
+        <w:lastRenderedPageBreak/>
+        <w:t>ABSTRACT</w:t>
+      </w:r>
+    </w:p>
+    <w:p>
+      <w:pPr>
+        <w:pStyle w:val="BodyText"/>
+        <w:jc w:val="center"/>
+        <w:rPr>
+          <w:rFonts w:hint="cs"/>
+          <w:sz w:val="32"/>
+          <w:szCs w:val="32"/>
+          <w:rtl/>
+          <w:lang w:bidi="ar-EG"/>
+        </w:rPr>
+      </w:pPr>
+    </w:p>
+    <w:p>
+      <w:pPr>
+        <w:rPr>
+          <w:rFonts w:cs="TimesNewRomanPSMT"/>
+          <w:color w:val="000000"/>
+          <w:sz w:val="24"/>
+          <w:szCs w:val="24"/>
+        </w:rPr>
+      </w:pPr>
+      <w:r>
+        <w:rPr>
+          <w:rFonts w:cs="TimesNewRomanPSMT"/>
+          <w:color w:val="000000"/>
+          <w:sz w:val="24"/>
+          <w:szCs w:val="24"/>
+        </w:rPr>
+        <w:t>This project presents the development of a secure networking terminal designed for offline message and audio communication using a Raspberry Pi and a TFT touchscreen interface. The system is tailored for environments where internet access is unavailable or unreliable, such as remote field operations, military zones, or disaster response areas. It allows users to easily send and receive text and voice messages through a graphical user interface (GUI) powered by the LVGL graphics library, ensuring a user-friendly interaction experience.</w:t>
+      </w:r>
+    </w:p>
+    <w:p>
+      <w:pPr>
+        <w:rPr>
+          <w:rFonts w:cs="TimesNewRomanPSMT"/>
+          <w:color w:val="000000"/>
+          <w:sz w:val="24"/>
+          <w:szCs w:val="24"/>
+        </w:rPr>
+      </w:pPr>
+      <w:r>
+        <w:rPr>
+          <w:rFonts w:cs="TimesNewRomanPSMT"/>
+          <w:color w:val="000000"/>
+          <w:sz w:val="24"/>
+          <w:szCs w:val="24"/>
+        </w:rPr>
+        <w:t>The core hardware includes a Raspberry Pi, a TFT touch display (ILI9341), a touch controller (XPT2046), a transceiver module with up to 500 meters of wireless range, a microphone, and a speaker. Software communication with the display and touch input is handled via the BCM2835 SPI library. The system facilitates message encryption, user interaction through the touch interface, voice recording, playback, and real-time message exchange over the transceiver. This report details the system architecture, hardware integration, software design, user interface implementation, and testing results. The project demonstrates the feasibility of developing a reliable and portable secure communication device without dependence on internet infrastructure.</w:t>
+      </w:r>
+    </w:p>
+    <w:p>
+      <w:pPr>
+        <w:rPr>
+          <w:rFonts w:ascii="Times New Roman" w:eastAsia="Times New Roman" w:hAnsi="Times New Roman" w:cs="Times New Roman"/>
+          <w:b/>
+          <w:bCs/>
+        </w:rPr>
+      </w:pPr>
+    </w:p>
+    <w:p>
+      <w:pPr>
+        <w:rPr>
+          <w:rFonts w:ascii="Times New Roman" w:eastAsia="Times New Roman" w:hAnsi="Times New Roman" w:cs="Times New Roman"/>
+          <w:b/>
+          <w:bCs/>
+        </w:rPr>
+      </w:pPr>
+    </w:p>
+    <w:p>
+      <w:pPr>
+        <w:rPr>
+          <w:rFonts w:ascii="Times New Roman" w:eastAsia="Times New Roman" w:hAnsi="Times New Roman" w:cs="Times New Roman"/>
+          <w:b/>
+          <w:bCs/>
+        </w:rPr>
+      </w:pPr>
+    </w:p>
+    <w:p>
+      <w:pPr>
+        <w:rPr>
+          <w:rFonts w:ascii="Times New Roman" w:eastAsia="Times New Roman" w:hAnsi="Times New Roman" w:cs="Times New Roman"/>
+          <w:b/>
+          <w:bCs/>
+        </w:rPr>
+      </w:pPr>
+    </w:p>
+    <w:p>
+      <w:pPr>
+        <w:rPr>
+          <w:rFonts w:ascii="Times New Roman" w:eastAsia="Times New Roman" w:hAnsi="Times New Roman" w:cs="Times New Roman"/>
+          <w:b/>
+          <w:bCs/>
+        </w:rPr>
+      </w:pPr>
+    </w:p>
+    <w:p>
+      <w:pPr>
+        <w:rPr>
+          <w:rFonts w:ascii="Times New Roman" w:eastAsia="Times New Roman" w:hAnsi="Times New Roman" w:cs="Times New Roman"/>
+          <w:b/>
+          <w:bCs/>
+        </w:rPr>
+      </w:pPr>
+    </w:p>
+    <w:p>
+      <w:pPr>
+        <w:rPr>
+          <w:rFonts w:ascii="Times New Roman" w:eastAsia="Times New Roman" w:hAnsi="Times New Roman" w:cs="Times New Roman"/>
+          <w:b/>
+          <w:bCs/>
+        </w:rPr>
+      </w:pPr>
+    </w:p>
+    <w:p>
+      <w:pPr>
+        <w:rPr>
+          <w:rFonts w:ascii="Times New Roman" w:eastAsia="Times New Roman" w:hAnsi="Times New Roman" w:cs="Times New Roman"/>
+          <w:b/>
+          <w:bCs/>
+        </w:rPr>
+      </w:pPr>
+    </w:p>
+    <w:p>
+      <w:pPr>
+        <w:rPr>
+          <w:rFonts w:ascii="Times New Roman" w:eastAsia="Times New Roman" w:hAnsi="Times New Roman" w:cs="Times New Roman"/>
+          <w:b/>
+          <w:bCs/>
+        </w:rPr>
+      </w:pPr>
+    </w:p>
+    <w:p>
+      <w:pPr>
+        <w:rPr>
+          <w:rFonts w:ascii="Times New Roman" w:eastAsia="Times New Roman" w:hAnsi="Times New Roman" w:cs="Times New Roman"/>
+          <w:b/>
+          <w:bCs/>
+        </w:rPr>
+      </w:pPr>
+    </w:p>
+    <w:p>
+      <w:pPr>
+        <w:rPr>
+          <w:rFonts w:ascii="Times New Roman" w:eastAsia="Times New Roman" w:hAnsi="Times New Roman" w:cs="Times New Roman"/>
+          <w:b/>
+          <w:bCs/>
+        </w:rPr>
+      </w:pPr>
+    </w:p>
+    <w:p>
+      <w:pPr>
+        <w:rPr>
+          <w:rFonts w:ascii="Times New Roman" w:eastAsia="Times New Roman" w:hAnsi="Times New Roman" w:cs="Times New Roman"/>
+          <w:b/>
+          <w:bCs/>
+        </w:rPr>
+      </w:pPr>
+    </w:p>
+    <w:p>
+      <w:pPr>
+        <w:rPr>
+          <w:rFonts w:ascii="Times New Roman" w:eastAsia="Times New Roman" w:hAnsi="Times New Roman" w:cs="Times New Roman"/>
+          <w:b/>
+          <w:bCs/>
+        </w:rPr>
+      </w:pPr>
+    </w:p>
+    <w:p>
+      <w:pPr>
+        <w:rPr>
+          <w:rFonts w:ascii="Times New Roman" w:eastAsia="Times New Roman" w:hAnsi="Times New Roman" w:cs="Times New Roman"/>
+          <w:b/>
+          <w:bCs/>
+        </w:rPr>
+      </w:pPr>
+    </w:p>
+    <w:p>
+      <w:pPr>
+        <w:rPr>
+          <w:rFonts w:ascii="Times New Roman" w:eastAsia="Times New Roman" w:hAnsi="Times New Roman" w:cs="Times New Roman"/>
+          <w:b/>
+          <w:bCs/>
+        </w:rPr>
+      </w:pPr>
+    </w:p>
+    <w:p>
+      <w:pPr>
+        <w:rPr>
+          <w:rFonts w:ascii="Times New Roman" w:eastAsia="Times New Roman" w:hAnsi="Times New Roman" w:cs="Times New Roman"/>
+          <w:b/>
+          <w:bCs/>
+        </w:rPr>
+      </w:pPr>
+    </w:p>
     <w:sdt>
       <w:sdtPr>
         <w:id w:val="-203863302"/>
@@ -502,7 +973,7 @@
           <w:r>
             <w:fldChar w:fldCharType="separate"/>
           </w:r>
-          <w:hyperlink w:anchor="_Toc201393968" w:history="1">
+          <w:hyperlink w:anchor="_Toc201559677" w:history="1">
             <w:r>
               <w:rPr>
                 <w:rStyle w:val="Hyperlink"/>
@@ -545,7 +1016,7 @@
                 <w:noProof/>
                 <w:webHidden/>
               </w:rPr>
-              <w:instrText xml:space="preserve"> PAGEREF _Toc201393968 \h </w:instrText>
+              <w:instrText xml:space="preserve"> PAGEREF _Toc201559677 \h </w:instrText>
             </w:r>
             <w:r>
               <w:rPr>
@@ -565,7 +1036,7 @@
                 <w:noProof/>
                 <w:webHidden/>
               </w:rPr>
-              <w:t>3</w:t>
+              <w:t>6</w:t>
             </w:r>
             <w:r>
               <w:rPr>
@@ -590,11 +1061,11 @@
               <w14:ligatures w14:val="standardContextual"/>
             </w:rPr>
           </w:pPr>
-          <w:hyperlink w:anchor="_Toc201393969" w:history="1">
+          <w:hyperlink w:anchor="_Toc201559678" w:history="1">
             <w:r>
               <w:rPr>
                 <w:rStyle w:val="Hyperlink"/>
-                <w:rFonts w:ascii="Times New Roman" w:eastAsia="Times New Roman" w:hAnsi="Times New Roman" w:cs="Times New Roman"/>
+                <w:rFonts w:eastAsia="Times New Roman"/>
                 <w:noProof/>
               </w:rPr>
               <w:t>2.</w:t>
@@ -611,7 +1082,7 @@
             <w:r>
               <w:rPr>
                 <w:rStyle w:val="Hyperlink"/>
-                <w:rFonts w:ascii="Times New Roman" w:eastAsia="Times New Roman" w:hAnsi="Times New Roman" w:cs="Times New Roman"/>
+                <w:rFonts w:eastAsia="Times New Roman"/>
                 <w:noProof/>
               </w:rPr>
               <w:t>Hardware Components</w:t>
@@ -635,7 +1106,7 @@
                 <w:noProof/>
                 <w:webHidden/>
               </w:rPr>
-              <w:instrText xml:space="preserve"> PAGEREF _Toc201393969 \h </w:instrText>
+              <w:instrText xml:space="preserve"> PAGEREF _Toc201559678 \h </w:instrText>
             </w:r>
             <w:r>
               <w:rPr>
@@ -655,7 +1126,95 @@
                 <w:noProof/>
                 <w:webHidden/>
               </w:rPr>
-              <w:t>3</w:t>
+              <w:t>7</w:t>
+            </w:r>
+            <w:r>
+              <w:rPr>
+                <w:noProof/>
+                <w:webHidden/>
+              </w:rPr>
+              <w:fldChar w:fldCharType="end"/>
+            </w:r>
+          </w:hyperlink>
+        </w:p>
+        <w:p>
+          <w:pPr>
+            <w:pStyle w:val="TOC1"/>
+            <w:tabs>
+              <w:tab w:val="left" w:pos="440"/>
+              <w:tab w:val="right" w:leader="dot" w:pos="9350"/>
+            </w:tabs>
+            <w:rPr>
+              <w:noProof/>
+              <w:kern w:val="2"/>
+              <w:lang w:val="en-US" w:eastAsia="en-US"/>
+              <w14:ligatures w14:val="standardContextual"/>
+            </w:rPr>
+          </w:pPr>
+          <w:hyperlink w:anchor="_Toc201559679" w:history="1">
+            <w:r>
+              <w:rPr>
+                <w:rStyle w:val="Hyperlink"/>
+                <w:noProof/>
+              </w:rPr>
+              <w:t>3.</w:t>
+            </w:r>
+            <w:r>
+              <w:rPr>
+                <w:noProof/>
+                <w:kern w:val="2"/>
+                <w:lang w:val="en-US" w:eastAsia="en-US"/>
+                <w14:ligatures w14:val="standardContextual"/>
+              </w:rPr>
+              <w:tab/>
+            </w:r>
+            <w:r>
+              <w:rPr>
+                <w:rStyle w:val="Hyperlink"/>
+                <w:noProof/>
+              </w:rPr>
+              <w:t>RASPBERRY PI (THE MAIN ECU)</w:t>
+            </w:r>
+            <w:r>
+              <w:rPr>
+                <w:noProof/>
+                <w:webHidden/>
+              </w:rPr>
+              <w:tab/>
+            </w:r>
+            <w:r>
+              <w:rPr>
+                <w:noProof/>
+                <w:webHidden/>
+              </w:rPr>
+              <w:fldChar w:fldCharType="begin"/>
+            </w:r>
+            <w:r>
+              <w:rPr>
+                <w:noProof/>
+                <w:webHidden/>
+              </w:rPr>
+              <w:instrText xml:space="preserve"> PAGEREF _Toc201559679 \h </w:instrText>
+            </w:r>
+            <w:r>
+              <w:rPr>
+                <w:noProof/>
+                <w:webHidden/>
+              </w:rPr>
+            </w:r>
+            <w:r>
+              <w:rPr>
+                <w:noProof/>
+                <w:webHidden/>
+              </w:rPr>
+              <w:fldChar w:fldCharType="separate"/>
+            </w:r>
+            <w:r>
+              <w:rPr>
+                <w:noProof/>
+                <w:webHidden/>
+              </w:rPr>
+              <w:t>7</w:t>
             </w:r>
             <w:r>
               <w:rPr>
@@ -679,13 +1238,15 @@
               <w14:ligatures w14:val="standardContextual"/>
             </w:rPr>
           </w:pPr>
-          <w:hyperlink w:anchor="_Toc201393970" w:history="1">
+          <w:hyperlink w:anchor="_Toc201559680" w:history="1">
             <w:r>
               <w:rPr>
                 <w:rStyle w:val="Hyperlink"/>
+                <w:b/>
+                <w:bCs/>
                 <w:noProof/>
               </w:rPr>
-              <w:t>3.1 RASPBERRY PI (THE MAIN ECU)</w:t>
+              <w:t>INTRODUCTION :</w:t>
             </w:r>
             <w:r>
               <w:rPr>
@@ -706,7 +1267,7 @@
                 <w:noProof/>
                 <w:webHidden/>
               </w:rPr>
-              <w:instrText xml:space="preserve"> PAGEREF _Toc201393970 \h </w:instrText>
+              <w:instrText xml:space="preserve"> PAGEREF _Toc201559680 \h </w:instrText>
             </w:r>
             <w:r>
               <w:rPr>
@@ -726,7 +1287,7 @@
                 <w:noProof/>
                 <w:webHidden/>
               </w:rPr>
-              <w:t>3</w:t>
+              <w:t>7</w:t>
             </w:r>
             <w:r>
               <w:rPr>
@@ -751,13 +1312,13 @@
               <w14:ligatures w14:val="standardContextual"/>
             </w:rPr>
           </w:pPr>
-          <w:hyperlink w:anchor="_Toc201393971" w:history="1">
+          <w:hyperlink w:anchor="_Toc201559681" w:history="1">
             <w:r>
               <w:rPr>
                 <w:rStyle w:val="Hyperlink"/>
                 <w:noProof/>
               </w:rPr>
-              <w:t>2.2</w:t>
+              <w:t>3.2</w:t>
             </w:r>
             <w:r>
               <w:rPr>
@@ -794,7 +1355,7 @@
                 <w:noProof/>
                 <w:webHidden/>
               </w:rPr>
-              <w:instrText xml:space="preserve"> PAGEREF _Toc201393971 \h </w:instrText>
+              <w:instrText xml:space="preserve"> PAGEREF _Toc201559681 \h </w:instrText>
             </w:r>
             <w:r>
               <w:rPr>
@@ -814,7 +1375,7 @@
                 <w:noProof/>
                 <w:webHidden/>
               </w:rPr>
-              <w:t>16</w:t>
+              <w:t>19</w:t>
             </w:r>
             <w:r>
               <w:rPr>
@@ -838,7 +1399,7 @@
               <w14:ligatures w14:val="standardContextual"/>
             </w:rPr>
           </w:pPr>
-          <w:hyperlink w:anchor="_Toc201393972" w:history="1">
+          <w:hyperlink w:anchor="_Toc201559682" w:history="1">
             <w:r>
               <w:rPr>
                 <w:rStyle w:val="Hyperlink"/>
@@ -865,7 +1426,7 @@
                 <w:noProof/>
                 <w:webHidden/>
               </w:rPr>
-              <w:instrText xml:space="preserve"> PAGEREF _Toc201393972 \h </w:instrText>
+              <w:instrText xml:space="preserve"> PAGEREF _Toc201559682 \h </w:instrText>
             </w:r>
             <w:r>
               <w:rPr>
@@ -885,7 +1446,7 @@
                 <w:noProof/>
                 <w:webHidden/>
               </w:rPr>
-              <w:t>33</w:t>
+              <w:t>36</w:t>
             </w:r>
             <w:r>
               <w:rPr>
@@ -909,7 +1470,7 @@
               <w14:ligatures w14:val="standardContextual"/>
             </w:rPr>
           </w:pPr>
-          <w:hyperlink w:anchor="_Toc201393973" w:history="1">
+          <w:hyperlink w:anchor="_Toc201559683" w:history="1">
             <w:r>
               <w:rPr>
                 <w:rStyle w:val="Hyperlink"/>
@@ -936,7 +1497,7 @@
                 <w:noProof/>
                 <w:webHidden/>
               </w:rPr>
-              <w:instrText xml:space="preserve"> PAGEREF _Toc201393973 \h </w:instrText>
+              <w:instrText xml:space="preserve"> PAGEREF _Toc201559683 \h </w:instrText>
             </w:r>
             <w:r>
               <w:rPr>
@@ -956,7 +1517,7 @@
                 <w:noProof/>
                 <w:webHidden/>
               </w:rPr>
-              <w:t>33</w:t>
+              <w:t>36</w:t>
             </w:r>
             <w:r>
               <w:rPr>
@@ -980,7 +1541,7 @@
               <w14:ligatures w14:val="standardContextual"/>
             </w:rPr>
           </w:pPr>
-          <w:hyperlink w:anchor="_Toc201393974" w:history="1">
+          <w:hyperlink w:anchor="_Toc201559684" w:history="1">
             <w:r>
               <w:rPr>
                 <w:rStyle w:val="Hyperlink"/>
@@ -1007,7 +1568,7 @@
                 <w:noProof/>
                 <w:webHidden/>
               </w:rPr>
-              <w:instrText xml:space="preserve"> PAGEREF _Toc201393974 \h </w:instrText>
+              <w:instrText xml:space="preserve"> PAGEREF _Toc201559684 \h </w:instrText>
             </w:r>
             <w:r>
               <w:rPr>
@@ -1027,7 +1588,7 @@
                 <w:noProof/>
                 <w:webHidden/>
               </w:rPr>
-              <w:t>33</w:t>
+              <w:t>36</w:t>
             </w:r>
             <w:r>
               <w:rPr>
@@ -1052,13 +1613,13 @@
               <w14:ligatures w14:val="standardContextual"/>
             </w:rPr>
           </w:pPr>
-          <w:hyperlink w:anchor="_Toc201393975" w:history="1">
+          <w:hyperlink w:anchor="_Toc201559685" w:history="1">
             <w:r>
               <w:rPr>
                 <w:rStyle w:val="Hyperlink"/>
                 <w:noProof/>
               </w:rPr>
-              <w:t>1.</w:t>
+              <w:t>4.</w:t>
             </w:r>
             <w:r>
               <w:rPr>
@@ -1095,7 +1656,7 @@
                 <w:noProof/>
                 <w:webHidden/>
               </w:rPr>
-              <w:instrText xml:space="preserve"> PAGEREF _Toc201393975 \h </w:instrText>
+              <w:instrText xml:space="preserve"> PAGEREF _Toc201559685 \h </w:instrText>
             </w:r>
             <w:r>
               <w:rPr>
@@ -1115,7 +1676,7 @@
                 <w:noProof/>
                 <w:webHidden/>
               </w:rPr>
-              <w:t>33</w:t>
+              <w:t>36</w:t>
             </w:r>
             <w:r>
               <w:rPr>
@@ -1139,7 +1700,7 @@
               <w14:ligatures w14:val="standardContextual"/>
             </w:rPr>
           </w:pPr>
-          <w:hyperlink w:anchor="_Toc201393976" w:history="1">
+          <w:hyperlink w:anchor="_Toc201559686" w:history="1">
             <w:r>
               <w:rPr>
                 <w:rStyle w:val="Hyperlink"/>
@@ -1166,7 +1727,7 @@
                 <w:noProof/>
                 <w:webHidden/>
               </w:rPr>
-              <w:instrText xml:space="preserve"> PAGEREF _Toc201393976 \h </w:instrText>
+              <w:instrText xml:space="preserve"> PAGEREF _Toc201559686 \h </w:instrText>
             </w:r>
             <w:r>
               <w:rPr>
@@ -1186,7 +1747,7 @@
                 <w:noProof/>
                 <w:webHidden/>
               </w:rPr>
-              <w:t>33</w:t>
+              <w:t>36</w:t>
             </w:r>
             <w:r>
               <w:rPr>
@@ -1210,7 +1771,7 @@
               <w14:ligatures w14:val="standardContextual"/>
             </w:rPr>
           </w:pPr>
-          <w:hyperlink w:anchor="_Toc201393977" w:history="1">
+          <w:hyperlink w:anchor="_Toc201559687" w:history="1">
             <w:r>
               <w:rPr>
                 <w:rStyle w:val="Hyperlink"/>
@@ -1237,150 +1798,7 @@
                 <w:noProof/>
                 <w:webHidden/>
               </w:rPr>
-              <w:instrText xml:space="preserve"> PAGEREF _Toc201393977 \h </w:instrText>
-            </w:r>
-            <w:r>
-              <w:rPr>
-                <w:noProof/>
-                <w:webHidden/>
-              </w:rPr>
-            </w:r>
-            <w:r>
-              <w:rPr>
-                <w:noProof/>
-                <w:webHidden/>
-              </w:rPr>
-              <w:fldChar w:fldCharType="separate"/>
-            </w:r>
-            <w:r>
-              <w:rPr>
-                <w:noProof/>
-                <w:webHidden/>
-              </w:rPr>
-              <w:t>34</w:t>
-            </w:r>
-            <w:r>
-              <w:rPr>
-                <w:noProof/>
-                <w:webHidden/>
-              </w:rPr>
-              <w:fldChar w:fldCharType="end"/>
-            </w:r>
-          </w:hyperlink>
-        </w:p>
-        <w:p>
-          <w:pPr>
-            <w:pStyle w:val="TOC2"/>
-            <w:tabs>
-              <w:tab w:val="right" w:leader="dot" w:pos="9350"/>
-            </w:tabs>
-            <w:rPr>
-              <w:noProof/>
-              <w:kern w:val="2"/>
-              <w:lang w:val="en-US" w:eastAsia="en-US"/>
-              <w14:ligatures w14:val="standardContextual"/>
-            </w:rPr>
-          </w:pPr>
-          <w:hyperlink w:anchor="_Toc201393978" w:history="1">
-            <w:r>
-              <w:rPr>
-                <w:rStyle w:val="Hyperlink"/>
-                <w:rFonts w:asciiTheme="minorBidi" w:hAnsiTheme="minorBidi"/>
-                <w:noProof/>
-              </w:rPr>
-              <w:t>3.3 How Does TCP Work</w:t>
-            </w:r>
-            <w:r>
-              <w:rPr>
-                <w:noProof/>
-                <w:webHidden/>
-              </w:rPr>
-              <w:tab/>
-            </w:r>
-            <w:r>
-              <w:rPr>
-                <w:noProof/>
-                <w:webHidden/>
-              </w:rPr>
-              <w:fldChar w:fldCharType="begin"/>
-            </w:r>
-            <w:r>
-              <w:rPr>
-                <w:noProof/>
-                <w:webHidden/>
-              </w:rPr>
-              <w:instrText xml:space="preserve"> PAGEREF _Toc201393978 \h </w:instrText>
-            </w:r>
-            <w:r>
-              <w:rPr>
-                <w:noProof/>
-                <w:webHidden/>
-              </w:rPr>
-            </w:r>
-            <w:r>
-              <w:rPr>
-                <w:noProof/>
-                <w:webHidden/>
-              </w:rPr>
-              <w:fldChar w:fldCharType="separate"/>
-            </w:r>
-            <w:r>
-              <w:rPr>
-                <w:noProof/>
-                <w:webHidden/>
-              </w:rPr>
-              <w:t>34</w:t>
-            </w:r>
-            <w:r>
-              <w:rPr>
-                <w:noProof/>
-                <w:webHidden/>
-              </w:rPr>
-              <w:fldChar w:fldCharType="end"/>
-            </w:r>
-          </w:hyperlink>
-        </w:p>
-        <w:p>
-          <w:pPr>
-            <w:pStyle w:val="TOC2"/>
-            <w:tabs>
-              <w:tab w:val="right" w:leader="dot" w:pos="9350"/>
-            </w:tabs>
-            <w:rPr>
-              <w:noProof/>
-              <w:kern w:val="2"/>
-              <w:lang w:val="en-US" w:eastAsia="en-US"/>
-              <w14:ligatures w14:val="standardContextual"/>
-            </w:rPr>
-          </w:pPr>
-          <w:hyperlink w:anchor="_Toc201393979" w:history="1">
-            <w:r>
-              <w:rPr>
-                <w:rStyle w:val="Hyperlink"/>
-                <w:noProof/>
-              </w:rPr>
-              <w:t>3.4 Understanding TCP through visualization</w:t>
-            </w:r>
-            <w:r>
-              <w:rPr>
-                <w:noProof/>
-                <w:webHidden/>
-              </w:rPr>
-              <w:tab/>
-            </w:r>
-            <w:r>
-              <w:rPr>
-                <w:noProof/>
-                <w:webHidden/>
-              </w:rPr>
-              <w:fldChar w:fldCharType="begin"/>
-            </w:r>
-            <w:r>
-              <w:rPr>
-                <w:noProof/>
-                <w:webHidden/>
-              </w:rPr>
-              <w:instrText xml:space="preserve"> PAGEREF _Toc201393979 \h </w:instrText>
+              <w:instrText xml:space="preserve"> PAGEREF _Toc201559687 \h </w:instrText>
             </w:r>
             <w:r>
               <w:rPr>
@@ -1424,7 +1842,150 @@
               <w14:ligatures w14:val="standardContextual"/>
             </w:rPr>
           </w:pPr>
-          <w:hyperlink w:anchor="_Toc201393980" w:history="1">
+          <w:hyperlink w:anchor="_Toc201559688" w:history="1">
+            <w:r>
+              <w:rPr>
+                <w:rStyle w:val="Hyperlink"/>
+                <w:rFonts w:asciiTheme="minorBidi" w:hAnsiTheme="minorBidi"/>
+                <w:noProof/>
+              </w:rPr>
+              <w:t>3.3 How Does TCP Work</w:t>
+            </w:r>
+            <w:r>
+              <w:rPr>
+                <w:noProof/>
+                <w:webHidden/>
+              </w:rPr>
+              <w:tab/>
+            </w:r>
+            <w:r>
+              <w:rPr>
+                <w:noProof/>
+                <w:webHidden/>
+              </w:rPr>
+              <w:fldChar w:fldCharType="begin"/>
+            </w:r>
+            <w:r>
+              <w:rPr>
+                <w:noProof/>
+                <w:webHidden/>
+              </w:rPr>
+              <w:instrText xml:space="preserve"> PAGEREF _Toc201559688 \h </w:instrText>
+            </w:r>
+            <w:r>
+              <w:rPr>
+                <w:noProof/>
+                <w:webHidden/>
+              </w:rPr>
+            </w:r>
+            <w:r>
+              <w:rPr>
+                <w:noProof/>
+                <w:webHidden/>
+              </w:rPr>
+              <w:fldChar w:fldCharType="separate"/>
+            </w:r>
+            <w:r>
+              <w:rPr>
+                <w:noProof/>
+                <w:webHidden/>
+              </w:rPr>
+              <w:t>37</w:t>
+            </w:r>
+            <w:r>
+              <w:rPr>
+                <w:noProof/>
+                <w:webHidden/>
+              </w:rPr>
+              <w:fldChar w:fldCharType="end"/>
+            </w:r>
+          </w:hyperlink>
+        </w:p>
+        <w:p>
+          <w:pPr>
+            <w:pStyle w:val="TOC2"/>
+            <w:tabs>
+              <w:tab w:val="right" w:leader="dot" w:pos="9350"/>
+            </w:tabs>
+            <w:rPr>
+              <w:noProof/>
+              <w:kern w:val="2"/>
+              <w:lang w:val="en-US" w:eastAsia="en-US"/>
+              <w14:ligatures w14:val="standardContextual"/>
+            </w:rPr>
+          </w:pPr>
+          <w:hyperlink w:anchor="_Toc201559689" w:history="1">
+            <w:r>
+              <w:rPr>
+                <w:rStyle w:val="Hyperlink"/>
+                <w:noProof/>
+              </w:rPr>
+              <w:t>3.4 Understanding TCP through visualization</w:t>
+            </w:r>
+            <w:r>
+              <w:rPr>
+                <w:noProof/>
+                <w:webHidden/>
+              </w:rPr>
+              <w:tab/>
+            </w:r>
+            <w:r>
+              <w:rPr>
+                <w:noProof/>
+                <w:webHidden/>
+              </w:rPr>
+              <w:fldChar w:fldCharType="begin"/>
+            </w:r>
+            <w:r>
+              <w:rPr>
+                <w:noProof/>
+                <w:webHidden/>
+              </w:rPr>
+              <w:instrText xml:space="preserve"> PAGEREF _Toc201559689 \h </w:instrText>
+            </w:r>
+            <w:r>
+              <w:rPr>
+                <w:noProof/>
+                <w:webHidden/>
+              </w:rPr>
+            </w:r>
+            <w:r>
+              <w:rPr>
+                <w:noProof/>
+                <w:webHidden/>
+              </w:rPr>
+              <w:fldChar w:fldCharType="separate"/>
+            </w:r>
+            <w:r>
+              <w:rPr>
+                <w:noProof/>
+                <w:webHidden/>
+              </w:rPr>
+              <w:t>40</w:t>
+            </w:r>
+            <w:r>
+              <w:rPr>
+                <w:noProof/>
+                <w:webHidden/>
+              </w:rPr>
+              <w:fldChar w:fldCharType="end"/>
+            </w:r>
+          </w:hyperlink>
+        </w:p>
+        <w:p>
+          <w:pPr>
+            <w:pStyle w:val="TOC2"/>
+            <w:tabs>
+              <w:tab w:val="right" w:leader="dot" w:pos="9350"/>
+            </w:tabs>
+            <w:rPr>
+              <w:noProof/>
+              <w:kern w:val="2"/>
+              <w:lang w:val="en-US" w:eastAsia="en-US"/>
+              <w14:ligatures w14:val="standardContextual"/>
+            </w:rPr>
+          </w:pPr>
+          <w:hyperlink w:anchor="_Toc201559690" w:history="1">
             <w:r>
               <w:rPr>
                 <w:rStyle w:val="Hyperlink"/>
@@ -1461,7 +2022,7 @@
                 <w:noProof/>
                 <w:webHidden/>
               </w:rPr>
-              <w:instrText xml:space="preserve"> PAGEREF _Toc201393980 \h </w:instrText>
+              <w:instrText xml:space="preserve"> PAGEREF _Toc201559690 \h </w:instrText>
             </w:r>
             <w:r>
               <w:rPr>
@@ -1481,7 +2042,7 @@
                 <w:noProof/>
                 <w:webHidden/>
               </w:rPr>
-              <w:t>39</w:t>
+              <w:t>42</w:t>
             </w:r>
             <w:r>
               <w:rPr>
@@ -1505,7 +2066,7 @@
               <w14:ligatures w14:val="standardContextual"/>
             </w:rPr>
           </w:pPr>
-          <w:hyperlink w:anchor="_Toc201393981" w:history="1">
+          <w:hyperlink w:anchor="_Toc201559691" w:history="1">
             <w:r>
               <w:rPr>
                 <w:rStyle w:val="Hyperlink"/>
@@ -1534,7 +2095,7 @@
                 <w:noProof/>
                 <w:webHidden/>
               </w:rPr>
-              <w:instrText xml:space="preserve"> PAGEREF _Toc201393981 \h </w:instrText>
+              <w:instrText xml:space="preserve"> PAGEREF _Toc201559691 \h </w:instrText>
             </w:r>
             <w:r>
               <w:rPr>
@@ -1554,7 +2115,7 @@
                 <w:noProof/>
                 <w:webHidden/>
               </w:rPr>
-              <w:t>39</w:t>
+              <w:t>42</w:t>
             </w:r>
             <w:r>
               <w:rPr>
@@ -1578,7 +2139,7 @@
               <w14:ligatures w14:val="standardContextual"/>
             </w:rPr>
           </w:pPr>
-          <w:hyperlink w:anchor="_Toc201393982" w:history="1">
+          <w:hyperlink w:anchor="_Toc201559692" w:history="1">
             <w:r>
               <w:rPr>
                 <w:rStyle w:val="Hyperlink"/>
@@ -1615,7 +2176,7 @@
                 <w:noProof/>
                 <w:webHidden/>
               </w:rPr>
-              <w:instrText xml:space="preserve"> PAGEREF _Toc201393982 \h </w:instrText>
+              <w:instrText xml:space="preserve"> PAGEREF _Toc201559692 \h </w:instrText>
             </w:r>
             <w:r>
               <w:rPr>
@@ -1635,7 +2196,7 @@
                 <w:noProof/>
                 <w:webHidden/>
               </w:rPr>
-              <w:t>39</w:t>
+              <w:t>42</w:t>
             </w:r>
             <w:r>
               <w:rPr>
@@ -1659,7 +2220,7 @@
               <w14:ligatures w14:val="standardContextual"/>
             </w:rPr>
           </w:pPr>
-          <w:hyperlink w:anchor="_Toc201393983" w:history="1">
+          <w:hyperlink w:anchor="_Toc201559693" w:history="1">
             <w:r>
               <w:rPr>
                 <w:rStyle w:val="Hyperlink"/>
@@ -1687,7 +2248,7 @@
                 <w:noProof/>
                 <w:webHidden/>
               </w:rPr>
-              <w:instrText xml:space="preserve"> PAGEREF _Toc201393983 \h </w:instrText>
+              <w:instrText xml:space="preserve"> PAGEREF _Toc201559693 \h </w:instrText>
             </w:r>
             <w:r>
               <w:rPr>
@@ -1707,7 +2268,7 @@
                 <w:noProof/>
                 <w:webHidden/>
               </w:rPr>
-              <w:t>45</w:t>
+              <w:t>48</w:t>
             </w:r>
             <w:r>
               <w:rPr>
@@ -1732,13 +2293,13 @@
               <w14:ligatures w14:val="standardContextual"/>
             </w:rPr>
           </w:pPr>
-          <w:hyperlink w:anchor="_Toc201393984" w:history="1">
+          <w:hyperlink w:anchor="_Toc201559694" w:history="1">
             <w:r>
               <w:rPr>
                 <w:rStyle w:val="Hyperlink"/>
                 <w:noProof/>
               </w:rPr>
-              <w:t>2.</w:t>
+              <w:t>5.</w:t>
             </w:r>
             <w:r>
               <w:rPr>
@@ -1775,7 +2336,7 @@
                 <w:noProof/>
                 <w:webHidden/>
               </w:rPr>
-              <w:instrText xml:space="preserve"> PAGEREF _Toc201393984 \h </w:instrText>
+              <w:instrText xml:space="preserve"> PAGEREF _Toc201559694 \h </w:instrText>
             </w:r>
             <w:r>
               <w:rPr>
@@ -1795,7 +2356,7 @@
                 <w:noProof/>
                 <w:webHidden/>
               </w:rPr>
-              <w:t>46</w:t>
+              <w:t>49</w:t>
             </w:r>
             <w:r>
               <w:rPr>
@@ -1819,7 +2380,7 @@
               <w14:ligatures w14:val="standardContextual"/>
             </w:rPr>
           </w:pPr>
-          <w:hyperlink w:anchor="_Toc201393985" w:history="1">
+          <w:hyperlink w:anchor="_Toc201559695" w:history="1">
             <w:r>
               <w:rPr>
                 <w:rStyle w:val="Hyperlink"/>
@@ -1846,7 +2407,7 @@
                 <w:noProof/>
                 <w:webHidden/>
               </w:rPr>
-              <w:instrText xml:space="preserve"> PAGEREF _Toc201393985 \h </w:instrText>
+              <w:instrText xml:space="preserve"> PAGEREF _Toc201559695 \h </w:instrText>
             </w:r>
             <w:r>
               <w:rPr>
@@ -1866,7 +2427,7 @@
                 <w:noProof/>
                 <w:webHidden/>
               </w:rPr>
-              <w:t>46</w:t>
+              <w:t>49</w:t>
             </w:r>
             <w:r>
               <w:rPr>
@@ -1890,7 +2451,7 @@
               <w14:ligatures w14:val="standardContextual"/>
             </w:rPr>
           </w:pPr>
-          <w:hyperlink w:anchor="_Toc201393986" w:history="1">
+          <w:hyperlink w:anchor="_Toc201559696" w:history="1">
             <w:r>
               <w:rPr>
                 <w:rStyle w:val="Hyperlink"/>
@@ -1918,80 +2479,7 @@
                 <w:noProof/>
                 <w:webHidden/>
               </w:rPr>
-              <w:instrText xml:space="preserve"> PAGEREF _Toc201393986 \h </w:instrText>
-            </w:r>
-            <w:r>
-              <w:rPr>
-                <w:noProof/>
-                <w:webHidden/>
-              </w:rPr>
-            </w:r>
-            <w:r>
-              <w:rPr>
-                <w:noProof/>
-                <w:webHidden/>
-              </w:rPr>
-              <w:fldChar w:fldCharType="separate"/>
-            </w:r>
-            <w:r>
-              <w:rPr>
-                <w:noProof/>
-                <w:webHidden/>
-              </w:rPr>
-              <w:t>48</w:t>
-            </w:r>
-            <w:r>
-              <w:rPr>
-                <w:noProof/>
-                <w:webHidden/>
-              </w:rPr>
-              <w:fldChar w:fldCharType="end"/>
-            </w:r>
-          </w:hyperlink>
-        </w:p>
-        <w:p>
-          <w:pPr>
-            <w:pStyle w:val="TOC2"/>
-            <w:tabs>
-              <w:tab w:val="right" w:leader="dot" w:pos="9350"/>
-            </w:tabs>
-            <w:rPr>
-              <w:noProof/>
-              <w:kern w:val="2"/>
-              <w:lang w:val="en-US" w:eastAsia="en-US"/>
-              <w14:ligatures w14:val="standardContextual"/>
-            </w:rPr>
-          </w:pPr>
-          <w:hyperlink w:anchor="_Toc201393987" w:history="1">
-            <w:r>
-              <w:rPr>
-                <w:rStyle w:val="Hyperlink"/>
-                <w:rFonts w:ascii="Times New Roman" w:eastAsia="Times New Roman" w:hAnsi="Times New Roman" w:cs="Times New Roman"/>
-                <w:noProof/>
-                <w:lang w:val="en-US"/>
-              </w:rPr>
-              <w:t>4.3 Hybrid Encryption Design</w:t>
-            </w:r>
-            <w:r>
-              <w:rPr>
-                <w:noProof/>
-                <w:webHidden/>
-              </w:rPr>
-              <w:tab/>
-            </w:r>
-            <w:r>
-              <w:rPr>
-                <w:noProof/>
-                <w:webHidden/>
-              </w:rPr>
-              <w:fldChar w:fldCharType="begin"/>
-            </w:r>
-            <w:r>
-              <w:rPr>
-                <w:noProof/>
-                <w:webHidden/>
-              </w:rPr>
-              <w:instrText xml:space="preserve"> PAGEREF _Toc201393987 \h </w:instrText>
+              <w:instrText xml:space="preserve"> PAGEREF _Toc201559696 \h </w:instrText>
             </w:r>
             <w:r>
               <w:rPr>
@@ -2035,7 +2523,80 @@
               <w14:ligatures w14:val="standardContextual"/>
             </w:rPr>
           </w:pPr>
-          <w:hyperlink w:anchor="_Toc201393988" w:history="1">
+          <w:hyperlink w:anchor="_Toc201559697" w:history="1">
+            <w:r>
+              <w:rPr>
+                <w:rStyle w:val="Hyperlink"/>
+                <w:rFonts w:ascii="Times New Roman" w:eastAsia="Times New Roman" w:hAnsi="Times New Roman" w:cs="Times New Roman"/>
+                <w:noProof/>
+                <w:lang w:val="en-US"/>
+              </w:rPr>
+              <w:t>4.3 Hybrid Encryption Design</w:t>
+            </w:r>
+            <w:r>
+              <w:rPr>
+                <w:noProof/>
+                <w:webHidden/>
+              </w:rPr>
+              <w:tab/>
+            </w:r>
+            <w:r>
+              <w:rPr>
+                <w:noProof/>
+                <w:webHidden/>
+              </w:rPr>
+              <w:fldChar w:fldCharType="begin"/>
+            </w:r>
+            <w:r>
+              <w:rPr>
+                <w:noProof/>
+                <w:webHidden/>
+              </w:rPr>
+              <w:instrText xml:space="preserve"> PAGEREF _Toc201559697 \h </w:instrText>
+            </w:r>
+            <w:r>
+              <w:rPr>
+                <w:noProof/>
+                <w:webHidden/>
+              </w:rPr>
+            </w:r>
+            <w:r>
+              <w:rPr>
+                <w:noProof/>
+                <w:webHidden/>
+              </w:rPr>
+              <w:fldChar w:fldCharType="separate"/>
+            </w:r>
+            <w:r>
+              <w:rPr>
+                <w:noProof/>
+                <w:webHidden/>
+              </w:rPr>
+              <w:t>54</w:t>
+            </w:r>
+            <w:r>
+              <w:rPr>
+                <w:noProof/>
+                <w:webHidden/>
+              </w:rPr>
+              <w:fldChar w:fldCharType="end"/>
+            </w:r>
+          </w:hyperlink>
+        </w:p>
+        <w:p>
+          <w:pPr>
+            <w:pStyle w:val="TOC2"/>
+            <w:tabs>
+              <w:tab w:val="right" w:leader="dot" w:pos="9350"/>
+            </w:tabs>
+            <w:rPr>
+              <w:noProof/>
+              <w:kern w:val="2"/>
+              <w:lang w:val="en-US" w:eastAsia="en-US"/>
+              <w14:ligatures w14:val="standardContextual"/>
+            </w:rPr>
+          </w:pPr>
+          <w:hyperlink w:anchor="_Toc201559698" w:history="1">
             <w:r>
               <w:rPr>
                 <w:rStyle w:val="Hyperlink"/>
@@ -2062,78 +2623,7 @@
                 <w:noProof/>
                 <w:webHidden/>
               </w:rPr>
-              <w:instrText xml:space="preserve"> PAGEREF _Toc201393988 \h </w:instrText>
-            </w:r>
-            <w:r>
-              <w:rPr>
-                <w:noProof/>
-                <w:webHidden/>
-              </w:rPr>
-            </w:r>
-            <w:r>
-              <w:rPr>
-                <w:noProof/>
-                <w:webHidden/>
-              </w:rPr>
-              <w:fldChar w:fldCharType="separate"/>
-            </w:r>
-            <w:r>
-              <w:rPr>
-                <w:noProof/>
-                <w:webHidden/>
-              </w:rPr>
-              <w:t>55</w:t>
-            </w:r>
-            <w:r>
-              <w:rPr>
-                <w:noProof/>
-                <w:webHidden/>
-              </w:rPr>
-              <w:fldChar w:fldCharType="end"/>
-            </w:r>
-          </w:hyperlink>
-        </w:p>
-        <w:p>
-          <w:pPr>
-            <w:pStyle w:val="TOC2"/>
-            <w:tabs>
-              <w:tab w:val="right" w:leader="dot" w:pos="9350"/>
-            </w:tabs>
-            <w:rPr>
-              <w:noProof/>
-              <w:kern w:val="2"/>
-              <w:lang w:val="en-US" w:eastAsia="en-US"/>
-              <w14:ligatures w14:val="standardContextual"/>
-            </w:rPr>
-          </w:pPr>
-          <w:hyperlink w:anchor="_Toc201393989" w:history="1">
-            <w:r>
-              <w:rPr>
-                <w:rStyle w:val="Hyperlink"/>
-                <w:noProof/>
-              </w:rPr>
-              <w:t>4.5 Integration with Other Modules</w:t>
-            </w:r>
-            <w:r>
-              <w:rPr>
-                <w:noProof/>
-                <w:webHidden/>
-              </w:rPr>
-              <w:tab/>
-            </w:r>
-            <w:r>
-              <w:rPr>
-                <w:noProof/>
-                <w:webHidden/>
-              </w:rPr>
-              <w:fldChar w:fldCharType="begin"/>
-            </w:r>
-            <w:r>
-              <w:rPr>
-                <w:noProof/>
-                <w:webHidden/>
-              </w:rPr>
-              <w:instrText xml:space="preserve"> PAGEREF _Toc201393989 \h </w:instrText>
+              <w:instrText xml:space="preserve"> PAGEREF _Toc201559698 \h </w:instrText>
             </w:r>
             <w:r>
               <w:rPr>
@@ -2177,7 +2667,78 @@
               <w14:ligatures w14:val="standardContextual"/>
             </w:rPr>
           </w:pPr>
-          <w:hyperlink w:anchor="_Toc201393990" w:history="1">
+          <w:hyperlink w:anchor="_Toc201559699" w:history="1">
+            <w:r>
+              <w:rPr>
+                <w:rStyle w:val="Hyperlink"/>
+                <w:noProof/>
+              </w:rPr>
+              <w:t>4.5 Integration with Other Modules</w:t>
+            </w:r>
+            <w:r>
+              <w:rPr>
+                <w:noProof/>
+                <w:webHidden/>
+              </w:rPr>
+              <w:tab/>
+            </w:r>
+            <w:r>
+              <w:rPr>
+                <w:noProof/>
+                <w:webHidden/>
+              </w:rPr>
+              <w:fldChar w:fldCharType="begin"/>
+            </w:r>
+            <w:r>
+              <w:rPr>
+                <w:noProof/>
+                <w:webHidden/>
+              </w:rPr>
+              <w:instrText xml:space="preserve"> PAGEREF _Toc201559699 \h </w:instrText>
+            </w:r>
+            <w:r>
+              <w:rPr>
+                <w:noProof/>
+                <w:webHidden/>
+              </w:rPr>
+            </w:r>
+            <w:r>
+              <w:rPr>
+                <w:noProof/>
+                <w:webHidden/>
+              </w:rPr>
+              <w:fldChar w:fldCharType="separate"/>
+            </w:r>
+            <w:r>
+              <w:rPr>
+                <w:noProof/>
+                <w:webHidden/>
+              </w:rPr>
+              <w:t>61</w:t>
+            </w:r>
+            <w:r>
+              <w:rPr>
+                <w:noProof/>
+                <w:webHidden/>
+              </w:rPr>
+              <w:fldChar w:fldCharType="end"/>
+            </w:r>
+          </w:hyperlink>
+        </w:p>
+        <w:p>
+          <w:pPr>
+            <w:pStyle w:val="TOC2"/>
+            <w:tabs>
+              <w:tab w:val="right" w:leader="dot" w:pos="9350"/>
+            </w:tabs>
+            <w:rPr>
+              <w:noProof/>
+              <w:kern w:val="2"/>
+              <w:lang w:val="en-US" w:eastAsia="en-US"/>
+              <w14:ligatures w14:val="standardContextual"/>
+            </w:rPr>
+          </w:pPr>
+          <w:hyperlink w:anchor="_Toc201559700" w:history="1">
             <w:r>
               <w:rPr>
                 <w:rStyle w:val="Hyperlink"/>
@@ -2205,7 +2766,7 @@
                 <w:noProof/>
                 <w:webHidden/>
               </w:rPr>
-              <w:instrText xml:space="preserve"> PAGEREF _Toc201393990 \h </w:instrText>
+              <w:instrText xml:space="preserve"> PAGEREF _Toc201559700 \h </w:instrText>
             </w:r>
             <w:r>
               <w:rPr>
@@ -2225,7 +2786,78 @@
                 <w:noProof/>
                 <w:webHidden/>
               </w:rPr>
-              <w:t>58</w:t>
+              <w:t>61</w:t>
+            </w:r>
+            <w:r>
+              <w:rPr>
+                <w:noProof/>
+                <w:webHidden/>
+              </w:rPr>
+              <w:fldChar w:fldCharType="end"/>
+            </w:r>
+          </w:hyperlink>
+        </w:p>
+        <w:p>
+          <w:pPr>
+            <w:pStyle w:val="TOC1"/>
+            <w:tabs>
+              <w:tab w:val="right" w:leader="dot" w:pos="9350"/>
+            </w:tabs>
+            <w:rPr>
+              <w:noProof/>
+              <w:kern w:val="2"/>
+              <w:lang w:val="en-US" w:eastAsia="en-US"/>
+              <w14:ligatures w14:val="standardContextual"/>
+            </w:rPr>
+          </w:pPr>
+          <w:hyperlink w:anchor="_Toc201559701" w:history="1">
+            <w:r>
+              <w:rPr>
+                <w:rStyle w:val="Hyperlink"/>
+                <w:noProof/>
+              </w:rPr>
+              <w:t>6.</w:t>
+            </w:r>
+            <w:r>
+              <w:rPr>
+                <w:noProof/>
+                <w:webHidden/>
+              </w:rPr>
+              <w:tab/>
+            </w:r>
+            <w:r>
+              <w:rPr>
+                <w:noProof/>
+                <w:webHidden/>
+              </w:rPr>
+              <w:fldChar w:fldCharType="begin"/>
+            </w:r>
+            <w:r>
+              <w:rPr>
+                <w:noProof/>
+                <w:webHidden/>
+              </w:rPr>
+              <w:instrText xml:space="preserve"> PAGEREF _Toc201559701 \h </w:instrText>
+            </w:r>
+            <w:r>
+              <w:rPr>
+                <w:noProof/>
+                <w:webHidden/>
+              </w:rPr>
+            </w:r>
+            <w:r>
+              <w:rPr>
+                <w:noProof/>
+                <w:webHidden/>
+              </w:rPr>
+              <w:fldChar w:fldCharType="separate"/>
+            </w:r>
+            <w:r>
+              <w:rPr>
+                <w:noProof/>
+                <w:webHidden/>
+              </w:rPr>
+              <w:t>62</w:t>
             </w:r>
             <w:r>
               <w:rPr>
@@ -2250,13 +2882,13 @@
               <w14:ligatures w14:val="standardContextual"/>
             </w:rPr>
           </w:pPr>
-          <w:hyperlink w:anchor="_Toc201393991" w:history="1">
+          <w:hyperlink w:anchor="_Toc201559702" w:history="1">
             <w:r>
               <w:rPr>
                 <w:rStyle w:val="Hyperlink"/>
                 <w:noProof/>
               </w:rPr>
-              <w:t>3.</w:t>
+              <w:t>7.</w:t>
             </w:r>
             <w:r>
               <w:rPr>
@@ -2293,7 +2925,7 @@
                 <w:noProof/>
                 <w:webHidden/>
               </w:rPr>
-              <w:instrText xml:space="preserve"> PAGEREF _Toc201393991 \h </w:instrText>
+              <w:instrText xml:space="preserve"> PAGEREF _Toc201559702 \h </w:instrText>
             </w:r>
             <w:r>
               <w:rPr>
@@ -2313,7 +2945,7 @@
                 <w:noProof/>
                 <w:webHidden/>
               </w:rPr>
-              <w:t>59</w:t>
+              <w:t>63</w:t>
             </w:r>
             <w:r>
               <w:rPr>
@@ -2338,7 +2970,7 @@
               <w14:ligatures w14:val="standardContextual"/>
             </w:rPr>
           </w:pPr>
-          <w:hyperlink w:anchor="_Toc201393992" w:history="1">
+          <w:hyperlink w:anchor="_Toc201559703" w:history="1">
             <w:r>
               <w:rPr>
                 <w:rStyle w:val="Hyperlink"/>
@@ -2381,7 +3013,7 @@
                 <w:noProof/>
                 <w:webHidden/>
               </w:rPr>
-              <w:instrText xml:space="preserve"> PAGEREF _Toc201393992 \h </w:instrText>
+              <w:instrText xml:space="preserve"> PAGEREF _Toc201559703 \h </w:instrText>
             </w:r>
             <w:r>
               <w:rPr>
@@ -2401,7 +3033,7 @@
                 <w:noProof/>
                 <w:webHidden/>
               </w:rPr>
-              <w:t>59</w:t>
+              <w:t>63</w:t>
             </w:r>
             <w:r>
               <w:rPr>
@@ -2426,7 +3058,7 @@
               <w14:ligatures w14:val="standardContextual"/>
             </w:rPr>
           </w:pPr>
-          <w:hyperlink w:anchor="_Toc201393993" w:history="1">
+          <w:hyperlink w:anchor="_Toc201559704" w:history="1">
             <w:r>
               <w:rPr>
                 <w:rStyle w:val="Hyperlink"/>
@@ -2471,7 +3103,7 @@
                 <w:noProof/>
                 <w:webHidden/>
               </w:rPr>
-              <w:instrText xml:space="preserve"> PAGEREF _Toc201393993 \h </w:instrText>
+              <w:instrText xml:space="preserve"> PAGEREF _Toc201559704 \h </w:instrText>
             </w:r>
             <w:r>
               <w:rPr>
@@ -2491,7 +3123,7 @@
                 <w:noProof/>
                 <w:webHidden/>
               </w:rPr>
-              <w:t>60</w:t>
+              <w:t>63</w:t>
             </w:r>
             <w:r>
               <w:rPr>
@@ -2516,7 +3148,7 @@
               <w14:ligatures w14:val="standardContextual"/>
             </w:rPr>
           </w:pPr>
-          <w:hyperlink w:anchor="_Toc201393994" w:history="1">
+          <w:hyperlink w:anchor="_Toc201559705" w:history="1">
             <w:r>
               <w:rPr>
                 <w:rStyle w:val="Hyperlink"/>
@@ -2559,7 +3191,7 @@
                 <w:noProof/>
                 <w:webHidden/>
               </w:rPr>
-              <w:instrText xml:space="preserve"> PAGEREF _Toc201393994 \h </w:instrText>
+              <w:instrText xml:space="preserve"> PAGEREF _Toc201559705 \h </w:instrText>
             </w:r>
             <w:r>
               <w:rPr>
@@ -2579,99 +3211,7 @@
                 <w:noProof/>
                 <w:webHidden/>
               </w:rPr>
-              <w:t>61</w:t>
-            </w:r>
-            <w:r>
-              <w:rPr>
-                <w:noProof/>
-                <w:webHidden/>
-              </w:rPr>
-              <w:fldChar w:fldCharType="end"/>
-            </w:r>
-          </w:hyperlink>
-        </w:p>
-        <w:p>
-          <w:pPr>
-            <w:pStyle w:val="TOC3"/>
-            <w:tabs>
-              <w:tab w:val="left" w:pos="1200"/>
-              <w:tab w:val="right" w:leader="dot" w:pos="9350"/>
-            </w:tabs>
-            <w:rPr>
-              <w:noProof/>
-              <w:kern w:val="2"/>
-              <w:lang w:val="en-US" w:eastAsia="en-US"/>
-              <w14:ligatures w14:val="standardContextual"/>
-            </w:rPr>
-          </w:pPr>
-          <w:hyperlink w:anchor="_Toc201393995" w:history="1">
-            <w:r>
-              <w:rPr>
-                <w:rStyle w:val="Hyperlink"/>
-                <w:rFonts w:asciiTheme="majorHAnsi" w:hAnsiTheme="majorHAnsi"/>
-                <w:noProof/>
-                <w:lang w:val="en-US"/>
-              </w:rPr>
-              <w:t>1.2.2</w:t>
-            </w:r>
-            <w:r>
-              <w:rPr>
-                <w:noProof/>
-                <w:kern w:val="2"/>
-                <w:lang w:val="en-US" w:eastAsia="en-US"/>
-                <w14:ligatures w14:val="standardContextual"/>
-              </w:rPr>
-              <w:tab/>
-            </w:r>
-            <w:r>
-              <w:rPr>
-                <w:rStyle w:val="Hyperlink"/>
-                <w:rFonts w:asciiTheme="majorHAnsi" w:hAnsiTheme="majorHAnsi"/>
-                <w:noProof/>
-                <w:lang w:val="en-US"/>
-              </w:rPr>
-              <w:t>Inter-Module Communication</w:t>
-            </w:r>
-            <w:r>
-              <w:rPr>
-                <w:noProof/>
-                <w:webHidden/>
-              </w:rPr>
-              <w:tab/>
-            </w:r>
-            <w:r>
-              <w:rPr>
-                <w:noProof/>
-                <w:webHidden/>
-              </w:rPr>
-              <w:fldChar w:fldCharType="begin"/>
-            </w:r>
-            <w:r>
-              <w:rPr>
-                <w:noProof/>
-                <w:webHidden/>
-              </w:rPr>
-              <w:instrText xml:space="preserve"> PAGEREF _Toc201393995 \h </w:instrText>
-            </w:r>
-            <w:r>
-              <w:rPr>
-                <w:noProof/>
-                <w:webHidden/>
-              </w:rPr>
-            </w:r>
-            <w:r>
-              <w:rPr>
-                <w:noProof/>
-                <w:webHidden/>
-              </w:rPr>
-              <w:fldChar w:fldCharType="separate"/>
-            </w:r>
-            <w:r>
-              <w:rPr>
-                <w:noProof/>
-                <w:webHidden/>
-              </w:rPr>
-              <w:t>61</w:t>
+              <w:t>65</w:t>
             </w:r>
             <w:r>
               <w:rPr>
@@ -2695,7 +3235,7 @@
               <w14:ligatures w14:val="standardContextual"/>
             </w:rPr>
           </w:pPr>
-          <w:hyperlink w:anchor="_Toc201393996" w:history="1">
+          <w:hyperlink w:anchor="_Toc201559706" w:history="1">
             <w:r>
               <w:rPr>
                 <w:rStyle w:val="Hyperlink"/>
@@ -2722,7 +3262,7 @@
                 <w:noProof/>
                 <w:webHidden/>
               </w:rPr>
-              <w:instrText xml:space="preserve"> PAGEREF _Toc201393996 \h </w:instrText>
+              <w:instrText xml:space="preserve"> PAGEREF _Toc201559706 \h </w:instrText>
             </w:r>
             <w:r>
               <w:rPr>
@@ -2742,7 +3282,7 @@
                 <w:noProof/>
                 <w:webHidden/>
               </w:rPr>
-              <w:t>62</w:t>
+              <w:t>65</w:t>
             </w:r>
             <w:r>
               <w:rPr>
@@ -2766,7 +3306,7 @@
               <w14:ligatures w14:val="standardContextual"/>
             </w:rPr>
           </w:pPr>
-          <w:hyperlink w:anchor="_Toc201393997" w:history="1">
+          <w:hyperlink w:anchor="_Toc201559707" w:history="1">
             <w:r>
               <w:rPr>
                 <w:rStyle w:val="Hyperlink"/>
@@ -2793,7 +3333,7 @@
                 <w:noProof/>
                 <w:webHidden/>
               </w:rPr>
-              <w:instrText xml:space="preserve"> PAGEREF _Toc201393997 \h </w:instrText>
+              <w:instrText xml:space="preserve"> PAGEREF _Toc201559707 \h </w:instrText>
             </w:r>
             <w:r>
               <w:rPr>
@@ -2813,7 +3353,7 @@
                 <w:noProof/>
                 <w:webHidden/>
               </w:rPr>
-              <w:t>62</w:t>
+              <w:t>65</w:t>
             </w:r>
             <w:r>
               <w:rPr>
@@ -2837,7 +3377,7 @@
               <w14:ligatures w14:val="standardContextual"/>
             </w:rPr>
           </w:pPr>
-          <w:hyperlink w:anchor="_Toc201393998" w:history="1">
+          <w:hyperlink w:anchor="_Toc201559708" w:history="1">
             <w:r>
               <w:rPr>
                 <w:rStyle w:val="Hyperlink"/>
@@ -2864,7 +3404,7 @@
                 <w:noProof/>
                 <w:webHidden/>
               </w:rPr>
-              <w:instrText xml:space="preserve"> PAGEREF _Toc201393998 \h </w:instrText>
+              <w:instrText xml:space="preserve"> PAGEREF _Toc201559708 \h </w:instrText>
             </w:r>
             <w:r>
               <w:rPr>
@@ -2884,7 +3424,7 @@
                 <w:noProof/>
                 <w:webHidden/>
               </w:rPr>
-              <w:t>62</w:t>
+              <w:t>66</w:t>
             </w:r>
             <w:r>
               <w:rPr>
@@ -2908,7 +3448,7 @@
               <w14:ligatures w14:val="standardContextual"/>
             </w:rPr>
           </w:pPr>
-          <w:hyperlink w:anchor="_Toc201393999" w:history="1">
+          <w:hyperlink w:anchor="_Toc201559709" w:history="1">
             <w:r>
               <w:rPr>
                 <w:rStyle w:val="Hyperlink"/>
@@ -2935,7 +3475,7 @@
                 <w:noProof/>
                 <w:webHidden/>
               </w:rPr>
-              <w:instrText xml:space="preserve"> PAGEREF _Toc201393999 \h </w:instrText>
+              <w:instrText xml:space="preserve"> PAGEREF _Toc201559709 \h </w:instrText>
             </w:r>
             <w:r>
               <w:rPr>
@@ -2955,7 +3495,7 @@
                 <w:noProof/>
                 <w:webHidden/>
               </w:rPr>
-              <w:t>63</w:t>
+              <w:t>66</w:t>
             </w:r>
             <w:r>
               <w:rPr>
@@ -2979,7 +3519,7 @@
               <w14:ligatures w14:val="standardContextual"/>
             </w:rPr>
           </w:pPr>
-          <w:hyperlink w:anchor="_Toc201394000" w:history="1">
+          <w:hyperlink w:anchor="_Toc201559710" w:history="1">
             <w:r>
               <w:rPr>
                 <w:rStyle w:val="Hyperlink"/>
@@ -3006,7 +3546,7 @@
                 <w:noProof/>
                 <w:webHidden/>
               </w:rPr>
-              <w:instrText xml:space="preserve"> PAGEREF _Toc201394000 \h </w:instrText>
+              <w:instrText xml:space="preserve"> PAGEREF _Toc201559710 \h </w:instrText>
             </w:r>
             <w:r>
               <w:rPr>
@@ -3026,7 +3566,95 @@
                 <w:noProof/>
                 <w:webHidden/>
               </w:rPr>
-              <w:t>64</w:t>
+              <w:t>67</w:t>
+            </w:r>
+            <w:r>
+              <w:rPr>
+                <w:noProof/>
+                <w:webHidden/>
+              </w:rPr>
+              <w:fldChar w:fldCharType="end"/>
+            </w:r>
+          </w:hyperlink>
+        </w:p>
+        <w:p>
+          <w:pPr>
+            <w:pStyle w:val="TOC1"/>
+            <w:tabs>
+              <w:tab w:val="left" w:pos="440"/>
+              <w:tab w:val="right" w:leader="dot" w:pos="9350"/>
+            </w:tabs>
+            <w:rPr>
+              <w:noProof/>
+              <w:kern w:val="2"/>
+              <w:lang w:val="en-US" w:eastAsia="en-US"/>
+              <w14:ligatures w14:val="standardContextual"/>
+            </w:rPr>
+          </w:pPr>
+          <w:hyperlink w:anchor="_Toc201559711" w:history="1">
+            <w:r>
+              <w:rPr>
+                <w:rStyle w:val="Hyperlink"/>
+                <w:noProof/>
+              </w:rPr>
+              <w:t>8.</w:t>
+            </w:r>
+            <w:r>
+              <w:rPr>
+                <w:noProof/>
+                <w:kern w:val="2"/>
+                <w:lang w:val="en-US" w:eastAsia="en-US"/>
+                <w14:ligatures w14:val="standardContextual"/>
+              </w:rPr>
+              <w:tab/>
+            </w:r>
+            <w:r>
+              <w:rPr>
+                <w:rStyle w:val="Hyperlink"/>
+                <w:noProof/>
+              </w:rPr>
+              <w:t>References</w:t>
+            </w:r>
+            <w:r>
+              <w:rPr>
+                <w:noProof/>
+                <w:webHidden/>
+              </w:rPr>
+              <w:tab/>
+            </w:r>
+            <w:r>
+              <w:rPr>
+                <w:noProof/>
+                <w:webHidden/>
+              </w:rPr>
+              <w:fldChar w:fldCharType="begin"/>
+            </w:r>
+            <w:r>
+              <w:rPr>
+                <w:noProof/>
+                <w:webHidden/>
+              </w:rPr>
+              <w:instrText xml:space="preserve"> PAGEREF _Toc201559711 \h </w:instrText>
+            </w:r>
+            <w:r>
+              <w:rPr>
+                <w:noProof/>
+                <w:webHidden/>
+              </w:rPr>
+            </w:r>
+            <w:r>
+              <w:rPr>
+                <w:noProof/>
+                <w:webHidden/>
+              </w:rPr>
+              <w:fldChar w:fldCharType="separate"/>
+            </w:r>
+            <w:r>
+              <w:rPr>
+                <w:noProof/>
+                <w:webHidden/>
+              </w:rPr>
+              <w:t>68</w:t>
             </w:r>
             <w:r>
               <w:rPr>
@@ -4426,10 +5054,18 @@
     </w:p>
     <w:p>
       <w:pPr>
+        <w:rPr>
+          <w:rFonts w:ascii="Times New Roman" w:eastAsia="Times New Roman" w:hAnsi="Times New Roman" w:cs="Times New Roman"/>
+        </w:rPr>
+      </w:pPr>
+    </w:p>
+    <w:p>
+      <w:pPr>
         <w:pStyle w:val="Heading1"/>
       </w:pPr>
-      <w:bookmarkStart w:id="0" w:name="_Toc201393968"/>
-      <w:r>
+      <w:bookmarkStart w:id="0" w:name="_Toc201559677"/>
+      <w:r>
+        <w:lastRenderedPageBreak/>
         <w:t>Project Overview</w:t>
       </w:r>
       <w:bookmarkEnd w:id="0"/>
@@ -4462,12 +5098,11 @@
           <w:rFonts w:eastAsia="Times New Roman"/>
         </w:rPr>
       </w:pPr>
-      <w:bookmarkStart w:id="1" w:name="_Toc201393969"/>
+      <w:bookmarkStart w:id="1" w:name="_Toc201559678"/>
       <w:r>
         <w:rPr>
           <w:rFonts w:eastAsia="Times New Roman"/>
         </w:rPr>
-        <w:lastRenderedPageBreak/>
         <w:t>Hardware Components</w:t>
       </w:r>
       <w:bookmarkEnd w:id="1"/>
@@ -4476,7 +5111,7 @@
       <w:pPr>
         <w:pStyle w:val="Heading1"/>
       </w:pPr>
-      <w:bookmarkStart w:id="2" w:name="_Toc201393970"/>
+      <w:bookmarkStart w:id="2" w:name="_Toc201559679"/>
       <w:r>
         <w:t>RASPBERRY PI (THE MAIN ECU)</w:t>
       </w:r>
@@ -4489,6 +5124,7 @@
           <w:rStyle w:val="Strong"/>
         </w:rPr>
       </w:pPr>
+      <w:bookmarkStart w:id="3" w:name="_Toc201559680"/>
       <w:proofErr w:type="gramStart"/>
       <w:r>
         <w:rPr>
@@ -4502,6 +5138,7 @@
         </w:rPr>
         <w:t>:</w:t>
       </w:r>
+      <w:bookmarkEnd w:id="3"/>
       <w:proofErr w:type="gramEnd"/>
     </w:p>
     <w:p>
@@ -4551,11 +5188,8 @@
         <w:ind w:left="1152"/>
       </w:pPr>
       <w:r>
-        <w:t xml:space="preserve"> For our project, we utilized the Raspberry Pi 4, which offers a significant improvement in speed and performance compared to its predecessors. The Raspberry Pi 4 provides a complete desktop experience, making it suitable for tasks such as editing documents, browsing the web with multiple tabs, managing spreadsheets, and </w:t>
-      </w:r>
-      <w:r>
         <w:lastRenderedPageBreak/>
-        <w:t xml:space="preserve">drafting presentations. This is achieved on a smaller, more energy-efficient, and cost-effective machine. </w:t>
+        <w:t xml:space="preserve"> For our project, we utilized the Raspberry Pi 4, which offers a significant improvement in speed and performance compared to its predecessors. The Raspberry Pi 4 provides a complete desktop experience, making it suitable for tasks such as editing documents, browsing the web with multiple tabs, managing spreadsheets, and drafting presentations. This is achieved on a smaller, more energy-efficient, and cost-effective machine. </w:t>
       </w:r>
     </w:p>
     <w:p>
@@ -4693,7 +5327,11 @@
         <w:ind w:left="1152"/>
       </w:pPr>
       <w:r>
-        <w:t xml:space="preserve"> The Raspberry Pi 4 is available in different configurations, offering 1GB, 2GB, 4GB, or 8GB of RAM to meet various performance needs. These features make the Raspberry Pi 4 an excellent choice for a wide range of applications, from simple computing tasks to more complex projects involving robotics and automation.</w:t>
+        <w:t xml:space="preserve"> The Raspberry Pi 4 is available in different configurations, offering 1GB, 2GB, 4GB, or 8GB of RAM to meet various performance needs. These features make the Raspberry Pi 4 an excellent choice for a wide range </w:t>
+      </w:r>
+      <w:r>
+        <w:lastRenderedPageBreak/>
+        <w:t>of applications, from simple computing tasks to more complex projects involving robotics and automation.</w:t>
       </w:r>
     </w:p>
     <w:p>
@@ -4706,7 +5344,6 @@
           <w:noProof/>
           <w:lang w:val="en-US" w:eastAsia="en-US"/>
         </w:rPr>
-        <w:lastRenderedPageBreak/>
         <w:drawing>
           <wp:anchor distT="0" distB="0" distL="114300" distR="114300" simplePos="0" relativeHeight="251666432" behindDoc="0" locked="0" layoutInCell="1" allowOverlap="1" wp14:anchorId="09A6EE70" wp14:editId="6415F48F">
             <wp:simplePos x="0" y="0"/>
@@ -4898,6 +5535,7 @@
         <w:ind w:left="1152"/>
       </w:pPr>
       <w:r>
+        <w:lastRenderedPageBreak/>
         <w:t xml:space="preserve"> Energy Efficient: The Raspberry Pi consumes very little power, making it an environmentally friendly and cost-effective choice. </w:t>
       </w:r>
     </w:p>
@@ -4906,7 +5544,6 @@
         <w:pStyle w:val="Subtitle"/>
       </w:pPr>
       <w:r>
-        <w:lastRenderedPageBreak/>
         <w:t>Versatility:</w:t>
       </w:r>
     </w:p>
@@ -5084,6 +5721,7 @@
         <w:ind w:left="1152"/>
       </w:pPr>
       <w:r>
+        <w:lastRenderedPageBreak/>
         <w:t xml:space="preserve">• Ports: 1 USB port, HDMI, RCA video, 3.5mm audio jack </w:t>
       </w:r>
     </w:p>
@@ -5093,7 +5731,6 @@
         <w:ind w:left="1152"/>
       </w:pPr>
       <w:r>
-        <w:lastRenderedPageBreak/>
         <w:t xml:space="preserve">• Features: The original Raspberry Pi was designed as a basic, affordable computer for educational purposes, promoting computer science in schools and developing countries. </w:t>
       </w:r>
     </w:p>
@@ -6736,11 +7373,11 @@
           <w:numId w:val="16"/>
         </w:numPr>
       </w:pPr>
-      <w:bookmarkStart w:id="3" w:name="_Toc201393971"/>
+      <w:bookmarkStart w:id="4" w:name="_Toc201559681"/>
       <w:r>
         <w:t>TOUCH SCREEN</w:t>
       </w:r>
-      <w:bookmarkEnd w:id="3"/>
+      <w:bookmarkEnd w:id="4"/>
       <w:r>
         <w:t xml:space="preserve"> </w:t>
       </w:r>
@@ -8896,7 +9533,7 @@
         </w:rPr>
         <w:tab/>
       </w:r>
-      <w:bookmarkStart w:id="4" w:name="_Hlk200989369"/>
+      <w:bookmarkStart w:id="5" w:name="_Hlk200989369"/>
       <w:r>
         <w:rPr>
           <w:lang w:val="en-US"/>
@@ -8936,7 +9573,7 @@
         </w:rPr>
         <w:t xml:space="preserve"> sequence</w:t>
       </w:r>
-      <w:bookmarkEnd w:id="4"/>
+      <w:bookmarkEnd w:id="5"/>
     </w:p>
     <w:p>
       <w:pPr>
@@ -12942,11 +13579,11 @@
       <w:r>
         <w:t xml:space="preserve">    </w:t>
       </w:r>
-      <w:bookmarkStart w:id="5" w:name="_Toc201393972"/>
+      <w:bookmarkStart w:id="6" w:name="_Toc201559682"/>
       <w:r>
         <w:t>3.3 TRANCEIVER</w:t>
       </w:r>
-      <w:bookmarkEnd w:id="5"/>
+      <w:bookmarkEnd w:id="6"/>
       <w:r>
         <w:t xml:space="preserve"> </w:t>
       </w:r>
@@ -12958,11 +13595,11 @@
       <w:r>
         <w:t xml:space="preserve">    </w:t>
       </w:r>
-      <w:bookmarkStart w:id="6" w:name="_Toc201393973"/>
+      <w:bookmarkStart w:id="7" w:name="_Toc201559683"/>
       <w:r>
         <w:t>3.4 MICK</w:t>
       </w:r>
-      <w:bookmarkEnd w:id="6"/>
+      <w:bookmarkEnd w:id="7"/>
     </w:p>
     <w:p>
       <w:pPr>
@@ -12971,11 +13608,11 @@
       <w:r>
         <w:t xml:space="preserve">    </w:t>
       </w:r>
-      <w:bookmarkStart w:id="7" w:name="_Toc201393974"/>
+      <w:bookmarkStart w:id="8" w:name="_Toc201559684"/>
       <w:r>
         <w:t>3.5 SPEAKER</w:t>
       </w:r>
-      <w:bookmarkEnd w:id="7"/>
+      <w:bookmarkEnd w:id="8"/>
       <w:r>
         <w:t xml:space="preserve"> </w:t>
       </w:r>
@@ -12994,7 +13631,7 @@
       <w:pPr>
         <w:pStyle w:val="Heading1"/>
       </w:pPr>
-      <w:bookmarkStart w:id="8" w:name="_Toc201393975"/>
+      <w:bookmarkStart w:id="9" w:name="_Toc201559685"/>
       <w:r>
         <w:t xml:space="preserve">3.Communication and </w:t>
       </w:r>
@@ -13002,21 +13639,21 @@
       <w:r>
         <w:t>Tcp</w:t>
       </w:r>
-      <w:bookmarkEnd w:id="8"/>
+      <w:bookmarkEnd w:id="9"/>
       <w:proofErr w:type="spellEnd"/>
     </w:p>
     <w:p>
       <w:pPr>
         <w:pStyle w:val="Heading2"/>
       </w:pPr>
-      <w:bookmarkStart w:id="9" w:name="_Toc201393976"/>
+      <w:bookmarkStart w:id="10" w:name="_Toc201559686"/>
       <w:r>
         <w:t xml:space="preserve">3.1 </w:t>
       </w:r>
       <w:r>
         <w:t>Introduction to TCP</w:t>
       </w:r>
-      <w:bookmarkEnd w:id="9"/>
+      <w:bookmarkEnd w:id="10"/>
     </w:p>
     <w:p>
       <w:pPr>
@@ -13102,7 +13739,7 @@
       <w:pPr>
         <w:pStyle w:val="Heading2"/>
       </w:pPr>
-      <w:bookmarkStart w:id="10" w:name="_Toc201393977"/>
+      <w:bookmarkStart w:id="11" w:name="_Toc201559687"/>
       <w:r>
         <w:lastRenderedPageBreak/>
         <w:t xml:space="preserve">3.2 </w:t>
@@ -13110,7 +13747,7 @@
       <w:r>
         <w:t>Properties of TCP</w:t>
       </w:r>
-      <w:bookmarkEnd w:id="10"/>
+      <w:bookmarkEnd w:id="11"/>
     </w:p>
     <w:p>
       <w:pPr>
@@ -15008,14 +15645,14 @@
           <w:rFonts w:asciiTheme="minorBidi" w:hAnsiTheme="minorBidi" w:cstheme="minorBidi"/>
         </w:rPr>
       </w:pPr>
-      <w:bookmarkStart w:id="11" w:name="_Toc201393978"/>
+      <w:bookmarkStart w:id="12" w:name="_Toc201559688"/>
       <w:r>
         <w:rPr>
           <w:rFonts w:asciiTheme="minorBidi" w:hAnsiTheme="minorBidi" w:cstheme="minorBidi"/>
         </w:rPr>
         <w:t>3.3 How Does TCP Work</w:t>
       </w:r>
-      <w:bookmarkEnd w:id="11"/>
+      <w:bookmarkEnd w:id="12"/>
     </w:p>
     <w:p>
       <w:pPr>
@@ -20733,7 +21370,7 @@
       <w:pPr>
         <w:pStyle w:val="Heading2"/>
       </w:pPr>
-      <w:bookmarkStart w:id="12" w:name="_Toc201393979"/>
+      <w:bookmarkStart w:id="13" w:name="_Toc201559689"/>
       <w:r>
         <w:rPr>
           <w:noProof/>
@@ -22625,7 +23262,7 @@
       <w:r>
         <w:t>Understanding TCP through visualization</w:t>
       </w:r>
-      <w:bookmarkEnd w:id="12"/>
+      <w:bookmarkEnd w:id="13"/>
     </w:p>
     <w:p/>
     <w:p/>
@@ -27398,7 +28035,7 @@
           <w:lang w:val="en-US"/>
         </w:rPr>
       </w:pPr>
-      <w:bookmarkStart w:id="13" w:name="_Toc201393980"/>
+      <w:bookmarkStart w:id="14" w:name="_Toc201559690"/>
       <w:r>
         <w:rPr>
           <w:rFonts w:asciiTheme="minorBidi" w:hAnsiTheme="minorBidi" w:cstheme="minorBidi"/>
@@ -27412,7 +28049,7 @@
         </w:rPr>
         <w:t>Socket Programming in C</w:t>
       </w:r>
-      <w:bookmarkEnd w:id="13"/>
+      <w:bookmarkEnd w:id="14"/>
     </w:p>
     <w:p>
       <w:pPr>
@@ -27426,7 +28063,7 @@
           <w:lang w:val="en-US"/>
         </w:rPr>
       </w:pPr>
-      <w:bookmarkStart w:id="14" w:name="_Toc201393981"/>
+      <w:bookmarkStart w:id="15" w:name="_Toc201559691"/>
       <w:r>
         <w:rPr>
           <w:rFonts w:asciiTheme="majorBidi" w:hAnsiTheme="majorBidi"/>
@@ -27438,7 +28075,7 @@
         </w:rPr>
         <w:t>3.5.1 Introduction Socket programming</w:t>
       </w:r>
-      <w:bookmarkEnd w:id="14"/>
+      <w:bookmarkEnd w:id="15"/>
       <w:r>
         <w:rPr>
           <w:rFonts w:asciiTheme="majorBidi" w:hAnsiTheme="majorBidi"/>
@@ -27491,7 +28128,7 @@
           <w:lang w:val="en-US"/>
         </w:rPr>
       </w:pPr>
-      <w:bookmarkStart w:id="15" w:name="_Toc201393982"/>
+      <w:bookmarkStart w:id="16" w:name="_Toc201559692"/>
       <w:r>
         <w:rPr>
           <w:rFonts w:asciiTheme="majorBidi" w:hAnsiTheme="majorBidi"/>
@@ -27513,7 +28150,7 @@
         </w:rPr>
         <w:t>Components of Socket Programming</w:t>
       </w:r>
-      <w:bookmarkEnd w:id="15"/>
+      <w:bookmarkEnd w:id="16"/>
     </w:p>
     <w:p>
       <w:pPr>
@@ -31361,14 +31998,14 @@
           <w:lang w:val="en-US"/>
         </w:rPr>
       </w:pPr>
-      <w:bookmarkStart w:id="16" w:name="_Toc201393983"/>
+      <w:bookmarkStart w:id="17" w:name="_Toc201559693"/>
       <w:r>
         <w:rPr>
           <w:rFonts w:asciiTheme="minorBidi" w:hAnsiTheme="minorBidi" w:cstheme="minorBidi"/>
         </w:rPr>
         <w:t>3.6 Disadvantages of TCP</w:t>
       </w:r>
-      <w:bookmarkEnd w:id="16"/>
+      <w:bookmarkEnd w:id="17"/>
     </w:p>
     <w:p>
       <w:pPr>
@@ -32985,24 +33622,24 @@
       <w:pPr>
         <w:pStyle w:val="Heading1"/>
       </w:pPr>
-      <w:bookmarkStart w:id="17" w:name="_Toc201393984"/>
+      <w:bookmarkStart w:id="18" w:name="_Toc201559694"/>
       <w:r>
         <w:t>4.</w:t>
       </w:r>
       <w:r>
         <w:t>Encryption and Security Protocols</w:t>
       </w:r>
-      <w:bookmarkEnd w:id="17"/>
+      <w:bookmarkEnd w:id="18"/>
     </w:p>
     <w:p>
       <w:pPr>
         <w:pStyle w:val="Heading2"/>
       </w:pPr>
-      <w:bookmarkStart w:id="18" w:name="_Toc201393985"/>
+      <w:bookmarkStart w:id="19" w:name="_Toc201559695"/>
       <w:r>
         <w:t>4.1 Introduction to Cryptographic Principles</w:t>
       </w:r>
-      <w:bookmarkEnd w:id="18"/>
+      <w:bookmarkEnd w:id="19"/>
     </w:p>
     <w:p>
       <w:pPr>
@@ -33847,7 +34484,7 @@
           <w:lang w:val="en-US"/>
         </w:rPr>
       </w:pPr>
-      <w:bookmarkStart w:id="19" w:name="_Toc201393986"/>
+      <w:bookmarkStart w:id="20" w:name="_Toc201559696"/>
       <w:r>
         <w:rPr>
           <w:lang w:val="en-US"/>
@@ -33860,7 +34497,7 @@
         </w:rPr>
         <w:t>.2 System Security Requirements</w:t>
       </w:r>
-      <w:bookmarkEnd w:id="19"/>
+      <w:bookmarkEnd w:id="20"/>
     </w:p>
     <w:p>
       <w:pPr>
@@ -34358,7 +34995,7 @@
           <w:lang w:val="en-US"/>
         </w:rPr>
       </w:pPr>
-      <w:bookmarkStart w:id="20" w:name="_Toc201397758"/>
+      <w:bookmarkStart w:id="21" w:name="_Toc201397758"/>
       <w:r>
         <w:t xml:space="preserve">Figure </w:t>
       </w:r>
@@ -34447,7 +35084,7 @@
         </w:rPr>
         <w:t>.</w:t>
       </w:r>
-      <w:bookmarkEnd w:id="20"/>
+      <w:bookmarkEnd w:id="21"/>
     </w:p>
     <w:p/>
     <w:p>
@@ -34834,7 +35471,7 @@
           <w:lang w:val="en-US"/>
         </w:rPr>
       </w:pPr>
-      <w:bookmarkStart w:id="21" w:name="_Toc201397759"/>
+      <w:bookmarkStart w:id="22" w:name="_Toc201397759"/>
       <w:r>
         <w:t xml:space="preserve">Figure </w:t>
       </w:r>
@@ -34887,7 +35524,7 @@
       <w:r>
         <w:t>: Encryption Workflow.</w:t>
       </w:r>
-      <w:bookmarkEnd w:id="21"/>
+      <w:bookmarkEnd w:id="22"/>
     </w:p>
     <w:p/>
     <w:p>
@@ -34898,7 +35535,7 @@
           <w:lang w:val="en-US" w:bidi="ar-EG"/>
         </w:rPr>
       </w:pPr>
-      <w:bookmarkStart w:id="22" w:name="_Toc201397992"/>
+      <w:bookmarkStart w:id="23" w:name="_Toc201397992"/>
       <w:r>
         <w:t xml:space="preserve">Table </w:t>
       </w:r>
@@ -34964,7 +35601,7 @@
       <w:r>
         <w:t xml:space="preserve"> and Libraries</w:t>
       </w:r>
-      <w:bookmarkEnd w:id="22"/>
+      <w:bookmarkEnd w:id="23"/>
     </w:p>
     <w:tbl>
       <w:tblPr>
@@ -35255,7 +35892,7 @@
           <w:lang w:val="en-US"/>
         </w:rPr>
       </w:pPr>
-      <w:bookmarkStart w:id="23" w:name="_Toc201393987"/>
+      <w:bookmarkStart w:id="24" w:name="_Toc201559697"/>
       <w:r>
         <w:rPr>
           <w:rFonts w:ascii="Times New Roman" w:eastAsia="Times New Roman" w:hAnsi="Times New Roman" w:cs="Times New Roman"/>
@@ -35270,7 +35907,7 @@
         </w:rPr>
         <w:t>.3 Hybrid Encryption Design</w:t>
       </w:r>
-      <w:bookmarkEnd w:id="23"/>
+      <w:bookmarkEnd w:id="24"/>
     </w:p>
     <w:p>
       <w:pPr>
@@ -35373,7 +36010,7 @@
       <w:pPr>
         <w:pStyle w:val="Caption"/>
       </w:pPr>
-      <w:bookmarkStart w:id="24" w:name="_Toc201397760"/>
+      <w:bookmarkStart w:id="25" w:name="_Toc201397760"/>
       <w:r>
         <w:t xml:space="preserve">Figure </w:t>
       </w:r>
@@ -35450,7 +36087,7 @@
         </w:rPr>
         <w:t>Comparison of encryption approaches.</w:t>
       </w:r>
-      <w:bookmarkEnd w:id="24"/>
+      <w:bookmarkEnd w:id="25"/>
     </w:p>
     <w:p>
       <w:pPr>
@@ -36037,7 +36674,7 @@
         </w:rPr>
         <w:lastRenderedPageBreak/>
         <w:drawing>
-          <wp:inline distT="0" distB="0" distL="0" distR="0" wp14:anchorId="126094B3" wp14:editId="1D49588B">
+          <wp:inline distT="0" distB="0" distL="0" distR="0" wp14:anchorId="126094B3" wp14:editId="4E5FEDF1">
             <wp:extent cx="5668072" cy="3401060"/>
             <wp:effectExtent l="0" t="0" r="8890" b="8890"/>
             <wp:docPr id="47" name="Picture 3"/>
@@ -36090,7 +36727,7 @@
       <w:pPr>
         <w:pStyle w:val="Caption"/>
       </w:pPr>
-      <w:bookmarkStart w:id="25" w:name="_Toc201397761"/>
+      <w:bookmarkStart w:id="26" w:name="_Toc201397761"/>
       <w:r>
         <w:t xml:space="preserve">Figure </w:t>
       </w:r>
@@ -36146,7 +36783,7 @@
       <w:r>
         <w:t>Hybrid encryption workflow</w:t>
       </w:r>
-      <w:bookmarkEnd w:id="25"/>
+      <w:bookmarkEnd w:id="26"/>
     </w:p>
     <w:p>
       <w:pPr>
@@ -36450,11 +37087,11 @@
       <w:pPr>
         <w:pStyle w:val="Heading2"/>
       </w:pPr>
-      <w:bookmarkStart w:id="26" w:name="_Toc201393988"/>
+      <w:bookmarkStart w:id="27" w:name="_Toc201559698"/>
       <w:r>
         <w:t>4.4 Implementation of Hybrid Encryption with OpenSSL</w:t>
       </w:r>
-      <w:bookmarkEnd w:id="26"/>
+      <w:bookmarkEnd w:id="27"/>
     </w:p>
     <w:p>
       <w:pPr>
@@ -36778,7 +37415,7 @@
       <w:pPr>
         <w:pStyle w:val="Caption"/>
       </w:pPr>
-      <w:bookmarkStart w:id="27" w:name="_Toc201397762"/>
+      <w:bookmarkStart w:id="28" w:name="_Toc201397762"/>
       <w:r>
         <w:t xml:space="preserve">Figure </w:t>
       </w:r>
@@ -36831,7 +37468,7 @@
       <w:r>
         <w:t>: Generation of key pair (public, private)</w:t>
       </w:r>
-      <w:bookmarkEnd w:id="27"/>
+      <w:bookmarkEnd w:id="28"/>
     </w:p>
     <w:p>
       <w:pPr>
@@ -36970,7 +37607,7 @@
       <w:pPr>
         <w:pStyle w:val="Caption"/>
       </w:pPr>
-      <w:bookmarkStart w:id="28" w:name="_Toc201397763"/>
+      <w:bookmarkStart w:id="29" w:name="_Toc201397763"/>
       <w:r>
         <w:t xml:space="preserve">Figure </w:t>
       </w:r>
@@ -37023,7 +37660,7 @@
       <w:r>
         <w:t>: Generate Session Key</w:t>
       </w:r>
-      <w:bookmarkEnd w:id="28"/>
+      <w:bookmarkEnd w:id="29"/>
     </w:p>
     <w:p>
       <w:pPr>
@@ -37123,7 +37760,7 @@
       <w:pPr>
         <w:pStyle w:val="Caption"/>
       </w:pPr>
-      <w:bookmarkStart w:id="29" w:name="_Toc201397764"/>
+      <w:bookmarkStart w:id="30" w:name="_Toc201397764"/>
       <w:r>
         <w:t xml:space="preserve">Figure </w:t>
       </w:r>
@@ -37176,7 +37813,7 @@
       <w:r>
         <w:t>: RSA Encryption</w:t>
       </w:r>
-      <w:bookmarkEnd w:id="29"/>
+      <w:bookmarkEnd w:id="30"/>
     </w:p>
     <w:p>
       <w:pPr>
@@ -37371,7 +38008,7 @@
       <w:pPr>
         <w:pStyle w:val="Caption"/>
       </w:pPr>
-      <w:bookmarkStart w:id="30" w:name="_Toc201397765"/>
+      <w:bookmarkStart w:id="31" w:name="_Toc201397765"/>
       <w:r>
         <w:t xml:space="preserve">Figure </w:t>
       </w:r>
@@ -37424,7 +38061,7 @@
       <w:r>
         <w:t>: AES Encryption</w:t>
       </w:r>
-      <w:bookmarkEnd w:id="30"/>
+      <w:bookmarkEnd w:id="31"/>
     </w:p>
     <w:p/>
     <w:p/>
@@ -37436,11 +38073,11 @@
       <w:pPr>
         <w:pStyle w:val="Heading2"/>
       </w:pPr>
-      <w:bookmarkStart w:id="31" w:name="_Toc201393989"/>
+      <w:bookmarkStart w:id="32" w:name="_Toc201559699"/>
       <w:r>
         <w:t>4.5 Integration with Other Modules</w:t>
       </w:r>
-      <w:bookmarkEnd w:id="31"/>
+      <w:bookmarkEnd w:id="32"/>
     </w:p>
     <w:p>
       <w:pPr>
@@ -37731,7 +38368,7 @@
           <w:rFonts w:ascii="Times New Roman" w:eastAsia="Times New Roman" w:hAnsi="Times New Roman" w:cs="Times New Roman"/>
         </w:rPr>
       </w:pPr>
-      <w:bookmarkStart w:id="32" w:name="_Toc201393990"/>
+      <w:bookmarkStart w:id="33" w:name="_Toc201559700"/>
       <w:r>
         <w:rPr>
           <w:rFonts w:ascii="Times New Roman" w:eastAsia="Times New Roman" w:hAnsi="Times New Roman" w:cs="Times New Roman"/>
@@ -37744,7 +38381,7 @@
         </w:rPr>
         <w:t>.6 Summery</w:t>
       </w:r>
-      <w:bookmarkEnd w:id="32"/>
+      <w:bookmarkEnd w:id="33"/>
     </w:p>
     <w:p>
       <w:pPr>
@@ -37928,9 +38565,10 @@
       <w:pPr>
         <w:pStyle w:val="Heading1"/>
       </w:pPr>
-      <w:bookmarkStart w:id="33" w:name="_Toc200965191"/>
-      <w:bookmarkStart w:id="34" w:name="_Toc201078053"/>
-      <w:bookmarkStart w:id="35" w:name="_Toc201393991"/>
+      <w:bookmarkStart w:id="34" w:name="_Toc200965191"/>
+      <w:bookmarkStart w:id="35" w:name="_Toc201078053"/>
+      <w:bookmarkStart w:id="36" w:name="_Toc201559701"/>
+      <w:bookmarkEnd w:id="36"/>
     </w:p>
     <w:p>
       <w:pPr>
@@ -38006,13 +38644,14 @@
       <w:pPr>
         <w:pStyle w:val="Heading1"/>
       </w:pPr>
+      <w:bookmarkStart w:id="37" w:name="_Toc201559702"/>
       <w:r>
         <w:lastRenderedPageBreak/>
         <w:t>System Integration</w:t>
       </w:r>
-      <w:bookmarkEnd w:id="33"/>
       <w:bookmarkEnd w:id="34"/>
       <w:bookmarkEnd w:id="35"/>
+      <w:bookmarkEnd w:id="37"/>
     </w:p>
     <w:p>
       <w:pPr>
@@ -38037,15 +38676,15 @@
         </w:numPr>
         <w:ind w:left="1440" w:hanging="360"/>
       </w:pPr>
-      <w:bookmarkStart w:id="36" w:name="_Toc200965192"/>
-      <w:bookmarkStart w:id="37" w:name="_Toc201078054"/>
-      <w:bookmarkStart w:id="38" w:name="_Toc201393992"/>
+      <w:bookmarkStart w:id="38" w:name="_Toc200965192"/>
+      <w:bookmarkStart w:id="39" w:name="_Toc201078054"/>
+      <w:bookmarkStart w:id="40" w:name="_Toc201559703"/>
       <w:r>
         <w:t>Introduction</w:t>
       </w:r>
-      <w:bookmarkEnd w:id="36"/>
-      <w:bookmarkEnd w:id="37"/>
       <w:bookmarkEnd w:id="38"/>
+      <w:bookmarkEnd w:id="39"/>
+      <w:bookmarkEnd w:id="40"/>
     </w:p>
     <w:p>
       <w:pPr>
@@ -38176,18 +38815,18 @@
           <w:rFonts w:eastAsia="Times New Roman"/>
         </w:rPr>
       </w:pPr>
-      <w:bookmarkStart w:id="39" w:name="_Toc200965193"/>
-      <w:bookmarkStart w:id="40" w:name="_Toc201078055"/>
-      <w:bookmarkStart w:id="41" w:name="_Toc201393993"/>
+      <w:bookmarkStart w:id="41" w:name="_Toc200965193"/>
+      <w:bookmarkStart w:id="42" w:name="_Toc201078055"/>
+      <w:bookmarkStart w:id="43" w:name="_Toc201559704"/>
       <w:r>
         <w:rPr>
           <w:rFonts w:eastAsia="Times New Roman"/>
         </w:rPr>
         <w:t>Software Integration Architecture</w:t>
       </w:r>
-      <w:bookmarkEnd w:id="39"/>
-      <w:bookmarkEnd w:id="40"/>
       <w:bookmarkEnd w:id="41"/>
+      <w:bookmarkEnd w:id="42"/>
+      <w:bookmarkEnd w:id="43"/>
     </w:p>
     <w:p>
       <w:pPr>
@@ -38378,7 +39017,7 @@
           <w:lang w:val="en-US" w:eastAsia="en-US"/>
         </w:rPr>
       </w:pPr>
-      <w:bookmarkStart w:id="42" w:name="_Toc201397766"/>
+      <w:bookmarkStart w:id="44" w:name="_Toc201397766"/>
       <w:r>
         <w:t xml:space="preserve">Figure </w:t>
       </w:r>
@@ -38441,7 +39080,7 @@
         </w:rPr>
         <w:t>.</w:t>
       </w:r>
-      <w:bookmarkEnd w:id="42"/>
+      <w:bookmarkEnd w:id="44"/>
     </w:p>
     <w:p>
       <w:pPr>
@@ -38529,14 +39168,14 @@
         </w:numPr>
         <w:ind w:left="2160" w:hanging="180"/>
       </w:pPr>
-      <w:bookmarkStart w:id="43" w:name="_Toc201078056"/>
-      <w:bookmarkStart w:id="44" w:name="_Toc201393994"/>
+      <w:bookmarkStart w:id="45" w:name="_Toc201078056"/>
+      <w:bookmarkStart w:id="46" w:name="_Toc201559705"/>
       <w:r>
         <w:lastRenderedPageBreak/>
         <w:t>Module Overview</w:t>
       </w:r>
-      <w:bookmarkEnd w:id="43"/>
-      <w:bookmarkEnd w:id="44"/>
+      <w:bookmarkEnd w:id="45"/>
+      <w:bookmarkEnd w:id="46"/>
     </w:p>
     <w:p>
       <w:pPr>
@@ -38548,7 +39187,7 @@
         <w:pStyle w:val="Caption"/>
         <w:keepNext/>
       </w:pPr>
-      <w:bookmarkStart w:id="45" w:name="_Toc201397993"/>
+      <w:bookmarkStart w:id="47" w:name="_Toc201397993"/>
       <w:r>
         <w:t xml:space="preserve">Table </w:t>
       </w:r>
@@ -38621,7 +39260,7 @@
       <w:r>
         <w:t>Software Modules and Responsibilities</w:t>
       </w:r>
-      <w:bookmarkEnd w:id="45"/>
+      <w:bookmarkEnd w:id="47"/>
     </w:p>
     <w:tbl>
       <w:tblPr>
@@ -38935,21 +39574,21 @@
       <w:pPr>
         <w:pStyle w:val="Heading2"/>
       </w:pPr>
-      <w:bookmarkStart w:id="46" w:name="_Toc201393996"/>
+      <w:bookmarkStart w:id="48" w:name="_Toc201559706"/>
       <w:r>
         <w:t>Build System Integration Using Makefile</w:t>
       </w:r>
-      <w:bookmarkEnd w:id="46"/>
+      <w:bookmarkEnd w:id="48"/>
     </w:p>
     <w:p>
       <w:pPr>
         <w:pStyle w:val="Heading3"/>
       </w:pPr>
-      <w:bookmarkStart w:id="47" w:name="_Toc201393997"/>
+      <w:bookmarkStart w:id="49" w:name="_Toc201559707"/>
       <w:r>
         <w:t>Introduction to Makefile</w:t>
       </w:r>
-      <w:bookmarkEnd w:id="47"/>
+      <w:bookmarkEnd w:id="49"/>
     </w:p>
     <w:p>
       <w:pPr>
@@ -39076,12 +39715,12 @@
       <w:pPr>
         <w:pStyle w:val="Heading3"/>
       </w:pPr>
-      <w:bookmarkStart w:id="48" w:name="_Toc201393998"/>
+      <w:bookmarkStart w:id="50" w:name="_Toc201559708"/>
       <w:r>
         <w:lastRenderedPageBreak/>
         <w:t>LVGL Integration with Makefile</w:t>
       </w:r>
-      <w:bookmarkEnd w:id="48"/>
+      <w:bookmarkEnd w:id="50"/>
     </w:p>
     <w:p>
       <w:pPr>
@@ -39254,7 +39893,7 @@
           <w:szCs w:val="24"/>
         </w:rPr>
       </w:pPr>
-      <w:bookmarkStart w:id="49" w:name="_Toc201397767"/>
+      <w:bookmarkStart w:id="51" w:name="_Toc201397767"/>
       <w:r>
         <w:t xml:space="preserve">Figure </w:t>
       </w:r>
@@ -39310,7 +39949,7 @@
       <w:r>
         <w:t>LVGL Integration with Makefile</w:t>
       </w:r>
-      <w:bookmarkEnd w:id="49"/>
+      <w:bookmarkEnd w:id="51"/>
     </w:p>
     <w:p>
       <w:pPr>
@@ -39332,11 +39971,11 @@
       <w:pPr>
         <w:pStyle w:val="Heading3"/>
       </w:pPr>
-      <w:bookmarkStart w:id="50" w:name="_Toc201393999"/>
+      <w:bookmarkStart w:id="52" w:name="_Toc201559709"/>
       <w:r>
         <w:t>Project-Specific Makefile Implementation</w:t>
       </w:r>
-      <w:bookmarkEnd w:id="50"/>
+      <w:bookmarkEnd w:id="52"/>
     </w:p>
     <w:p>
       <w:pPr>
@@ -39460,7 +40099,7 @@
       <w:pPr>
         <w:pStyle w:val="Caption"/>
       </w:pPr>
-      <w:bookmarkStart w:id="51" w:name="_Toc201397975"/>
+      <w:bookmarkStart w:id="53" w:name="_Toc201397975"/>
       <w:r>
         <w:t xml:space="preserve">Code Snipped </w:t>
       </w:r>
@@ -39513,7 +40152,7 @@
       <w:r>
         <w:t>: whole make file code</w:t>
       </w:r>
-      <w:bookmarkEnd w:id="51"/>
+      <w:bookmarkEnd w:id="53"/>
     </w:p>
     <w:p>
       <w:r>
@@ -39524,11 +40163,11 @@
       <w:pPr>
         <w:pStyle w:val="Heading3"/>
       </w:pPr>
-      <w:bookmarkStart w:id="52" w:name="_Toc201394000"/>
+      <w:bookmarkStart w:id="54" w:name="_Toc201559710"/>
       <w:r>
         <w:t>Build and Clean Instructions</w:t>
       </w:r>
-      <w:bookmarkEnd w:id="52"/>
+      <w:bookmarkEnd w:id="54"/>
     </w:p>
     <w:p>
       <w:pPr>
@@ -39691,9 +40330,11 @@
       <w:pPr>
         <w:pStyle w:val="Heading1"/>
       </w:pPr>
+      <w:bookmarkStart w:id="55" w:name="_Toc201559711"/>
       <w:r>
         <w:t>References</w:t>
       </w:r>
+      <w:bookmarkEnd w:id="55"/>
     </w:p>
     <w:p>
       <w:pPr>

</xml_diff>